<commit_message>
Update 025 - TDR EQUIPAMIENTO - SOFTWARE PARA MATERIAL DIDACTICO - PEDIDO.docx
</commit_message>
<xml_diff>
--- a/Pedidos/Equipamiento 2022/025 - TDR EQUIPAMIENTO - SOFTWARE PARA MATERIAL DIDACTICO - PEDIDO.docx
+++ b/Pedidos/Equipamiento 2022/025 - TDR EQUIPAMIENTO - SOFTWARE PARA MATERIAL DIDACTICO - PEDIDO.docx
@@ -1,6 +1,6 @@
 
 <file path=word/document.xml><?xml version="1.0" encoding="utf-8"?>
-<w:document xmlns:wpc="http://schemas.microsoft.com/office/word/2010/wordprocessingCanvas" xmlns:cx="http://schemas.microsoft.com/office/drawing/2014/chartex" xmlns:cx1="http://schemas.microsoft.com/office/drawing/2015/9/8/chartex" xmlns:cx2="http://schemas.microsoft.com/office/drawing/2015/10/21/chartex" xmlns:cx3="http://schemas.microsoft.com/office/drawing/2016/5/9/chartex" xmlns:cx4="http://schemas.microsoft.com/office/drawing/2016/5/10/chartex" xmlns:cx5="http://schemas.microsoft.com/office/drawing/2016/5/11/chartex" xmlns:cx6="http://schemas.microsoft.com/office/drawing/2016/5/12/chartex" xmlns:cx7="http://schemas.microsoft.com/office/drawing/2016/5/13/chartex" xmlns:cx8="http://schemas.microsoft.com/office/drawing/2016/5/14/chartex" xmlns:mc="http://schemas.openxmlformats.org/markup-compatibility/2006" xmlns:aink="http://schemas.microsoft.com/office/drawing/2016/ink" xmlns:am3d="http://schemas.microsoft.com/office/drawing/2017/model3d" xmlns:o="urn:schemas-microsoft-com:office:office" xmlns:r="http://schemas.openxmlformats.org/officeDocument/2006/relationships" xmlns:m="http://schemas.openxmlformats.org/officeDocument/2006/math" xmlns:v="urn:schemas-microsoft-com:vml" xmlns:wp14="http://schemas.microsoft.com/office/word/2010/wordprocessingDrawing" xmlns:wp="http://schemas.openxmlformats.org/drawingml/2006/wordprocessingDrawing" xmlns:w10="urn:schemas-microsoft-com:office:word" xmlns:w="http://schemas.openxmlformats.org/wordprocessingml/2006/main" xmlns:w14="http://schemas.microsoft.com/office/word/2010/wordml" xmlns:w15="http://schemas.microsoft.com/office/word/2012/wordml" xmlns:w16cex="http://schemas.microsoft.com/office/word/2018/wordml/cex" xmlns:w16cid="http://schemas.microsoft.com/office/word/2016/wordml/cid" xmlns:w16="http://schemas.microsoft.com/office/word/2018/wordml" xmlns:w16sdtdh="http://schemas.microsoft.com/office/word/2020/wordml/sdtdatahash" xmlns:w16se="http://schemas.microsoft.com/office/word/2015/wordml/symex" xmlns:wpg="http://schemas.microsoft.com/office/word/2010/wordprocessingGroup" xmlns:wpi="http://schemas.microsoft.com/office/word/2010/wordprocessingInk" xmlns:wne="http://schemas.microsoft.com/office/word/2006/wordml" xmlns:wps="http://schemas.microsoft.com/office/word/2010/wordprocessingShape" mc:Ignorable="w14 w15 w16se w16cid w16 w16cex w16sdtdh wp14">
+<w:document xmlns:wpc="http://schemas.microsoft.com/office/word/2010/wordprocessingCanvas" xmlns:cx="http://schemas.microsoft.com/office/drawing/2014/chartex" xmlns:cx1="http://schemas.microsoft.com/office/drawing/2015/9/8/chartex" xmlns:cx2="http://schemas.microsoft.com/office/drawing/2015/10/21/chartex" xmlns:cx3="http://schemas.microsoft.com/office/drawing/2016/5/9/chartex" xmlns:cx4="http://schemas.microsoft.com/office/drawing/2016/5/10/chartex" xmlns:cx5="http://schemas.microsoft.com/office/drawing/2016/5/11/chartex" xmlns:cx6="http://schemas.microsoft.com/office/drawing/2016/5/12/chartex" xmlns:cx7="http://schemas.microsoft.com/office/drawing/2016/5/13/chartex" xmlns:cx8="http://schemas.microsoft.com/office/drawing/2016/5/14/chartex" xmlns:mc="http://schemas.openxmlformats.org/markup-compatibility/2006" xmlns:aink="http://schemas.microsoft.com/office/drawing/2016/ink" xmlns:am3d="http://schemas.microsoft.com/office/drawing/2017/model3d" xmlns:o="urn:schemas-microsoft-com:office:office" xmlns:oel="http://schemas.microsoft.com/office/2019/extlst" xmlns:r="http://schemas.openxmlformats.org/officeDocument/2006/relationships" xmlns:m="http://schemas.openxmlformats.org/officeDocument/2006/math" xmlns:v="urn:schemas-microsoft-com:vml" xmlns:wp14="http://schemas.microsoft.com/office/word/2010/wordprocessingDrawing" xmlns:wp="http://schemas.openxmlformats.org/drawingml/2006/wordprocessingDrawing" xmlns:w10="urn:schemas-microsoft-com:office:word" xmlns:w="http://schemas.openxmlformats.org/wordprocessingml/2006/main" xmlns:w14="http://schemas.microsoft.com/office/word/2010/wordml" xmlns:w15="http://schemas.microsoft.com/office/word/2012/wordml" xmlns:w16cex="http://schemas.microsoft.com/office/word/2018/wordml/cex" xmlns:w16cid="http://schemas.microsoft.com/office/word/2016/wordml/cid" xmlns:w16="http://schemas.microsoft.com/office/word/2018/wordml" xmlns:w16sdtdh="http://schemas.microsoft.com/office/word/2020/wordml/sdtdatahash" xmlns:w16se="http://schemas.microsoft.com/office/word/2015/wordml/symex" xmlns:wpg="http://schemas.microsoft.com/office/word/2010/wordprocessingGroup" xmlns:wpi="http://schemas.microsoft.com/office/word/2010/wordprocessingInk" xmlns:wne="http://schemas.microsoft.com/office/word/2006/wordml" xmlns:wps="http://schemas.microsoft.com/office/word/2010/wordprocessingShape" mc:Ignorable="w14 w15 w16se w16cid w16 w16cex w16sdtdh wp14">
   <w:body>
     <w:p>
       <w:pPr>
@@ -59,6 +59,7 @@
           </w:tcPr>
           <w:p>
             <w:pPr>
+              <w:spacing w:after="0" w:line="240" w:lineRule="auto"/>
               <w:rPr>
                 <w:rFonts w:ascii="Agency FB" w:eastAsia="Times New Roman" w:hAnsi="Agency FB" w:cs="Arial"/>
                 <w:b/>
@@ -89,6 +90,7 @@
           </w:tcPr>
           <w:p>
             <w:pPr>
+              <w:spacing w:after="0" w:line="240" w:lineRule="auto"/>
               <w:jc w:val="both"/>
               <w:rPr>
                 <w:rFonts w:ascii="Agency FB" w:eastAsia="Times New Roman" w:hAnsi="Agency FB" w:cs="Arial"/>
@@ -118,6 +120,7 @@
           </w:tcPr>
           <w:p>
             <w:pPr>
+              <w:spacing w:after="0" w:line="240" w:lineRule="auto"/>
               <w:jc w:val="both"/>
               <w:rPr>
                 <w:rFonts w:ascii="Agency FB" w:eastAsia="Times New Roman" w:hAnsi="Agency FB" w:cs="Arial"/>
@@ -146,6 +149,7 @@
           </w:tcPr>
           <w:p>
             <w:pPr>
+              <w:spacing w:after="0" w:line="240" w:lineRule="auto"/>
               <w:jc w:val="both"/>
               <w:rPr>
                 <w:rFonts w:ascii="Agency FB" w:eastAsia="Times New Roman" w:hAnsi="Agency FB" w:cs="Arial"/>
@@ -166,21 +170,23 @@
                 <w:rFonts w:ascii="Agency FB" w:eastAsia="Calibri" w:hAnsi="Agency FB" w:cs="Arial"/>
                 <w:lang w:eastAsia="es-ES"/>
               </w:rPr>
-              <w:t>MEJORAMIENTO DEL SERVICIO EDUCATIVO EN LA I.E.P.</w:t>
-            </w:r>
+              <w:t xml:space="preserve">MEJORAMIENTO DEL SERVICIO EDUCATIVO EN LA I.E.P. </w:t>
+            </w:r>
+            <w:proofErr w:type="spellStart"/>
             <w:r>
               <w:rPr>
                 <w:rFonts w:ascii="Agency FB" w:eastAsia="Calibri" w:hAnsi="Agency FB" w:cs="Arial"/>
                 <w:lang w:eastAsia="es-ES"/>
               </w:rPr>
-              <w:t xml:space="preserve"> </w:t>
-            </w:r>
+              <w:t>N°</w:t>
+            </w:r>
+            <w:proofErr w:type="spellEnd"/>
             <w:r>
               <w:rPr>
                 <w:rFonts w:ascii="Agency FB" w:eastAsia="Calibri" w:hAnsi="Agency FB" w:cs="Arial"/>
                 <w:lang w:eastAsia="es-ES"/>
               </w:rPr>
-              <w:t>N° 54002 SANTA ROSA E I.E.S. SANTA ROSA, DEL DISTRITO DE ABANCAY, PROVINCIA DE ABANCAY</w:t>
+              <w:t xml:space="preserve"> 54002 SANTA ROSA E I.E.S. SANTA ROSA, DEL DISTRITO DE ABANCAY, PROVINCIA DE ABANCAY</w:t>
             </w:r>
             <w:r>
               <w:rPr>
@@ -203,6 +209,7 @@
           </w:tcPr>
           <w:p>
             <w:pPr>
+              <w:spacing w:after="0" w:line="240" w:lineRule="auto"/>
               <w:jc w:val="both"/>
               <w:rPr>
                 <w:rFonts w:ascii="Agency FB" w:eastAsia="Times New Roman" w:hAnsi="Agency FB" w:cs="Arial"/>
@@ -234,6 +241,7 @@
           </w:tcPr>
           <w:p>
             <w:pPr>
+              <w:spacing w:after="0" w:line="240" w:lineRule="auto"/>
               <w:jc w:val="both"/>
               <w:rPr>
                 <w:rFonts w:ascii="Agency FB" w:hAnsi="Agency FB" w:cs="Arial"/>
@@ -245,28 +253,7 @@
                 <w:rFonts w:ascii="Agency FB" w:hAnsi="Agency FB" w:cs="Arial"/>
                 <w:color w:val="000000"/>
               </w:rPr>
-              <w:t>0</w:t>
-            </w:r>
-            <w:r>
-              <w:rPr>
-                <w:rFonts w:ascii="Agency FB" w:hAnsi="Agency FB" w:cs="Arial"/>
-                <w:color w:val="000000"/>
-              </w:rPr>
-              <w:t>43</w:t>
-            </w:r>
-            <w:r>
-              <w:rPr>
-                <w:rFonts w:ascii="Agency FB" w:hAnsi="Agency FB" w:cs="Arial"/>
-                <w:color w:val="000000"/>
-              </w:rPr>
-              <w:t>-202</w:t>
-            </w:r>
-            <w:r>
-              <w:rPr>
-                <w:rFonts w:ascii="Agency FB" w:hAnsi="Agency FB" w:cs="Arial"/>
-                <w:color w:val="000000"/>
-              </w:rPr>
-              <w:t>2</w:t>
+              <w:t>043-2022</w:t>
             </w:r>
           </w:p>
         </w:tc>
@@ -323,8 +310,36 @@
           <w:rFonts w:ascii="Agency FB" w:hAnsi="Agency FB" w:cstheme="minorHAnsi"/>
           <w:sz w:val="24"/>
           <w:szCs w:val="24"/>
-        </w:rPr>
-        <w:t>ADQUISICIÓN DE</w:t>
+          <w:lang w:val="es-MX"/>
+        </w:rPr>
+        <w:t xml:space="preserve"> Servicio de </w:t>
+      </w:r>
+      <w:r>
+        <w:rPr>
+          <w:rFonts w:ascii="Agency FB" w:hAnsi="Agency FB" w:cstheme="minorHAnsi"/>
+          <w:sz w:val="24"/>
+          <w:szCs w:val="24"/>
+          <w:lang w:val="es-MX"/>
+        </w:rPr>
+        <w:t>elaboración</w:t>
+      </w:r>
+      <w:r>
+        <w:rPr>
+          <w:rFonts w:ascii="Agency FB" w:hAnsi="Agency FB" w:cstheme="minorHAnsi"/>
+          <w:sz w:val="24"/>
+          <w:szCs w:val="24"/>
+          <w:lang w:val="es-MX"/>
+        </w:rPr>
+        <w:t xml:space="preserve"> </w:t>
+      </w:r>
+      <w:r>
+        <w:rPr>
+          <w:rFonts w:ascii="Agency FB" w:hAnsi="Agency FB" w:cstheme="minorHAnsi"/>
+          <w:sz w:val="24"/>
+          <w:szCs w:val="24"/>
+          <w:lang w:val="es-MX"/>
+        </w:rPr>
+        <w:t>de</w:t>
       </w:r>
       <w:r>
         <w:rPr>
@@ -335,7 +350,70 @@
           <w:sz w:val="24"/>
           <w:szCs w:val="24"/>
         </w:rPr>
+        <w:t xml:space="preserve"> SOFTWARE PARA MATERIAL DIDÁCTICO DIGITAL.</w:t>
+      </w:r>
+    </w:p>
+    <w:p>
+      <w:pPr>
+        <w:pStyle w:val="Prrafodelista"/>
+        <w:rPr>
+          <w:rFonts w:ascii="Agency FB" w:eastAsia="Times New Roman" w:hAnsi="Agency FB" w:cstheme="minorHAnsi"/>
+          <w:color w:val="000000"/>
+          <w:lang w:eastAsia="es-PE"/>
+        </w:rPr>
+      </w:pPr>
+    </w:p>
+    <w:p>
+      <w:pPr>
+        <w:pStyle w:val="Prrafodelista"/>
+        <w:numPr>
+          <w:ilvl w:val="0"/>
+          <w:numId w:val="1"/>
+        </w:numPr>
+        <w:jc w:val="both"/>
+        <w:rPr>
+          <w:rFonts w:ascii="Agency FB" w:eastAsia="Times New Roman" w:hAnsi="Agency FB" w:cs="Arial"/>
+          <w:color w:val="000000"/>
+          <w:lang w:eastAsia="es-PE"/>
+        </w:rPr>
+      </w:pPr>
+      <w:r>
+        <w:rPr>
+          <w:rFonts w:ascii="Agency FB" w:hAnsi="Agency FB" w:cs="Arial"/>
+          <w:b/>
+        </w:rPr>
+        <w:t>FINALIDAD PUBLICA.</w:t>
+      </w:r>
+      <w:r>
+        <w:rPr>
+          <w:rFonts w:ascii="Agency FB" w:eastAsia="Times New Roman" w:hAnsi="Agency FB" w:cs="Arial"/>
+          <w:color w:val="000000"/>
+          <w:lang w:eastAsia="es-PE"/>
+        </w:rPr>
         <w:t xml:space="preserve"> </w:t>
+      </w:r>
+    </w:p>
+    <w:p>
+      <w:pPr>
+        <w:pStyle w:val="Prrafodelista"/>
+        <w:rPr>
+          <w:rFonts w:ascii="Agency FB" w:hAnsi="Agency FB" w:cs="Arial"/>
+          <w:color w:val="000000"/>
+        </w:rPr>
+      </w:pPr>
+      <w:r>
+        <w:rPr>
+          <w:rFonts w:ascii="Agency FB" w:eastAsia="Times New Roman" w:hAnsi="Agency FB" w:cstheme="minorHAnsi"/>
+          <w:lang w:val="es-ES" w:eastAsia="es-ES"/>
+        </w:rPr>
+        <w:t>C</w:t>
+      </w:r>
+      <w:r>
+        <w:rPr>
+          <w:rFonts w:ascii="Agency FB" w:eastAsia="Times New Roman" w:hAnsi="Agency FB" w:cstheme="minorHAnsi"/>
+          <w:lang w:val="es-ES" w:eastAsia="es-ES"/>
+        </w:rPr>
+        <w:t xml:space="preserve">ontratación del servicio para el desarrollo de </w:t>
       </w:r>
       <w:r>
         <w:rPr>
@@ -346,7 +424,120 @@
           <w:sz w:val="24"/>
           <w:szCs w:val="24"/>
         </w:rPr>
-        <w:t>SOFTWARE PARA MATERIAL DIDÁCTICO DIGITAL</w:t>
+        <w:t xml:space="preserve">SOFTWARE PARA MATERIAL DIDÁCTICO DIGITAL. </w:t>
+      </w:r>
+      <w:r>
+        <w:rPr>
+          <w:rFonts w:ascii="Agency FB" w:hAnsi="Agency FB" w:cs="Arial"/>
+          <w:color w:val="222222"/>
+          <w:lang w:eastAsia="es-MX"/>
+        </w:rPr>
+        <w:t xml:space="preserve">PARA EL PROYECTO </w:t>
+      </w:r>
+      <w:r>
+        <w:rPr>
+          <w:rFonts w:ascii="Agency FB" w:hAnsi="Agency FB" w:cs="Arial"/>
+          <w:color w:val="000000"/>
+        </w:rPr>
+        <w:t>“</w:t>
+      </w:r>
+      <w:r>
+        <w:rPr>
+          <w:rFonts w:ascii="Agency FB" w:eastAsia="Calibri" w:hAnsi="Agency FB" w:cs="Arial"/>
+          <w:lang w:eastAsia="es-ES"/>
+        </w:rPr>
+        <w:t xml:space="preserve">MEJORAMIENTO DEL SERVICIO EDUCATIVO EN LA I.E.P. </w:t>
+      </w:r>
+      <w:proofErr w:type="spellStart"/>
+      <w:r>
+        <w:rPr>
+          <w:rFonts w:ascii="Agency FB" w:eastAsia="Calibri" w:hAnsi="Agency FB" w:cs="Arial"/>
+          <w:lang w:eastAsia="es-ES"/>
+        </w:rPr>
+        <w:t>N°</w:t>
+      </w:r>
+      <w:proofErr w:type="spellEnd"/>
+      <w:r>
+        <w:rPr>
+          <w:rFonts w:ascii="Agency FB" w:eastAsia="Calibri" w:hAnsi="Agency FB" w:cs="Arial"/>
+          <w:lang w:eastAsia="es-ES"/>
+        </w:rPr>
+        <w:t xml:space="preserve"> 54002 SANTA ROSA E I.E.S. SANTA ROSA, DEL DISTRITO DE ABANCAY, PROVINCIA DE ABANCAY</w:t>
+      </w:r>
+      <w:r>
+        <w:rPr>
+          <w:rFonts w:ascii="Agency FB" w:hAnsi="Agency FB" w:cs="Arial"/>
+          <w:color w:val="000000"/>
+        </w:rPr>
+        <w:t>, REGIÓN APURÍMAC.”</w:t>
+      </w:r>
+    </w:p>
+    <w:p>
+      <w:pPr>
+        <w:pStyle w:val="Prrafodelista"/>
+        <w:jc w:val="both"/>
+        <w:rPr>
+          <w:rFonts w:eastAsia="Times New Roman" w:cstheme="minorHAnsi"/>
+          <w:sz w:val="24"/>
+          <w:szCs w:val="24"/>
+          <w:lang w:eastAsia="es-PE"/>
+        </w:rPr>
+      </w:pPr>
+    </w:p>
+    <w:p>
+      <w:pPr>
+        <w:pStyle w:val="Prrafodelista"/>
+        <w:numPr>
+          <w:ilvl w:val="0"/>
+          <w:numId w:val="1"/>
+        </w:numPr>
+        <w:jc w:val="both"/>
+        <w:rPr>
+          <w:rFonts w:ascii="Agency FB" w:eastAsia="SimSun" w:hAnsi="Agency FB" w:cs="Arial"/>
+          <w:b/>
+          <w:kern w:val="28"/>
+          <w:lang w:eastAsia="es-ES"/>
+        </w:rPr>
+      </w:pPr>
+      <w:r>
+        <w:rPr>
+          <w:rFonts w:ascii="Agency FB" w:eastAsia="SimSun" w:hAnsi="Agency FB" w:cs="Arial"/>
+          <w:b/>
+          <w:kern w:val="28"/>
+          <w:lang w:eastAsia="es-ES"/>
+        </w:rPr>
+        <w:t>OBJETIVOS DE LA CONTRATACIÓN.</w:t>
+      </w:r>
+    </w:p>
+    <w:p>
+      <w:pPr>
+        <w:pStyle w:val="Prrafodelista"/>
+        <w:jc w:val="both"/>
+        <w:rPr>
+          <w:rFonts w:ascii="Agency FB" w:hAnsi="Agency FB" w:cs="Arial"/>
+          <w:color w:val="000000"/>
+        </w:rPr>
+      </w:pPr>
+      <w:r>
+        <w:rPr>
+          <w:rFonts w:ascii="Agency FB" w:hAnsi="Agency FB" w:cs="Arial"/>
+          <w:b/>
+        </w:rPr>
+        <w:t xml:space="preserve">OBJETIVO GENERAL: </w:t>
+      </w:r>
+      <w:r>
+        <w:rPr>
+          <w:rFonts w:ascii="Agency FB" w:eastAsia="Times New Roman" w:hAnsi="Agency FB" w:cstheme="minorHAnsi"/>
+          <w:lang w:val="es-ES" w:eastAsia="es-ES"/>
+        </w:rPr>
+        <w:t>C</w:t>
+      </w:r>
+      <w:r>
+        <w:rPr>
+          <w:rFonts w:ascii="Agency FB" w:eastAsia="Times New Roman" w:hAnsi="Agency FB" w:cstheme="minorHAnsi"/>
+          <w:lang w:val="es-ES" w:eastAsia="es-ES"/>
+        </w:rPr>
+        <w:t xml:space="preserve">ontratación del servicio para el desarrollo de </w:t>
       </w:r>
       <w:r>
         <w:rPr>
@@ -357,31 +548,70 @@
           <w:sz w:val="24"/>
           <w:szCs w:val="24"/>
         </w:rPr>
-        <w:t>.</w:t>
+        <w:t xml:space="preserve">SOFTWARE PARA MATERIAL DIDÁCTICO DIGITAL. </w:t>
+      </w:r>
+      <w:r>
+        <w:rPr>
+          <w:rFonts w:ascii="Agency FB" w:eastAsia="Lucida Sans Unicode" w:hAnsi="Agency FB" w:cs="Arial"/>
+          <w:kern w:val="1"/>
+        </w:rPr>
+        <w:t xml:space="preserve">Para la implementación de medios digitales educativos en la I.E. del proyecto </w:t>
+      </w:r>
+      <w:r>
+        <w:rPr>
+          <w:rFonts w:ascii="Agency FB" w:hAnsi="Agency FB" w:cs="Arial"/>
+          <w:color w:val="000000"/>
+        </w:rPr>
+        <w:t>“</w:t>
+      </w:r>
+      <w:r>
+        <w:rPr>
+          <w:rFonts w:ascii="Agency FB" w:eastAsia="Calibri" w:hAnsi="Agency FB" w:cs="Arial"/>
+          <w:lang w:eastAsia="es-ES"/>
+        </w:rPr>
+        <w:t xml:space="preserve">MEJORAMIENTO DEL SERVICIO EDUCATIVO EN LA I.E.P. </w:t>
+      </w:r>
+      <w:proofErr w:type="spellStart"/>
+      <w:r>
+        <w:rPr>
+          <w:rFonts w:ascii="Agency FB" w:eastAsia="Calibri" w:hAnsi="Agency FB" w:cs="Arial"/>
+          <w:lang w:eastAsia="es-ES"/>
+        </w:rPr>
+        <w:t>N°</w:t>
+      </w:r>
+      <w:proofErr w:type="spellEnd"/>
+      <w:r>
+        <w:rPr>
+          <w:rFonts w:ascii="Agency FB" w:eastAsia="Calibri" w:hAnsi="Agency FB" w:cs="Arial"/>
+          <w:lang w:eastAsia="es-ES"/>
+        </w:rPr>
+        <w:t xml:space="preserve"> 54002 SANTA ROSA E I.E.S. SANTA ROSA, DEL DISTRITO DE ABANCAY, PROVINCIA DE ABANCAY</w:t>
+      </w:r>
+      <w:r>
+        <w:rPr>
+          <w:rFonts w:ascii="Agency FB" w:hAnsi="Agency FB" w:cs="Arial"/>
+          <w:color w:val="000000"/>
+        </w:rPr>
+        <w:t>, REGIÓN APURÍMAC.”</w:t>
       </w:r>
     </w:p>
     <w:p>
       <w:pPr>
         <w:pStyle w:val="Prrafodelista"/>
-        <w:rPr>
-          <w:rFonts w:ascii="Agency FB" w:eastAsia="Times New Roman" w:hAnsi="Agency FB" w:cstheme="minorHAnsi"/>
+        <w:jc w:val="both"/>
+        <w:rPr>
+          <w:rFonts w:ascii="Agency FB" w:hAnsi="Agency FB" w:cs="Arial"/>
           <w:color w:val="000000"/>
-          <w:lang w:eastAsia="es-PE"/>
         </w:rPr>
       </w:pPr>
     </w:p>
     <w:p>
       <w:pPr>
         <w:pStyle w:val="Prrafodelista"/>
-        <w:numPr>
-          <w:ilvl w:val="0"/>
-          <w:numId w:val="1"/>
-        </w:numPr>
         <w:jc w:val="both"/>
         <w:rPr>
-          <w:rFonts w:ascii="Agency FB" w:eastAsia="Times New Roman" w:hAnsi="Agency FB" w:cs="Arial"/>
+          <w:rFonts w:ascii="Agency FB" w:hAnsi="Agency FB" w:cs="Arial"/>
           <w:color w:val="000000"/>
-          <w:lang w:eastAsia="es-PE"/>
         </w:rPr>
       </w:pPr>
       <w:r>
@@ -389,41 +619,21 @@
           <w:rFonts w:ascii="Agency FB" w:hAnsi="Agency FB" w:cs="Arial"/>
           <w:b/>
         </w:rPr>
-        <w:t>FINALIDAD PUBLICA.</w:t>
-      </w:r>
-      <w:r>
-        <w:rPr>
-          <w:rFonts w:ascii="Agency FB" w:eastAsia="Times New Roman" w:hAnsi="Agency FB" w:cs="Arial"/>
-          <w:color w:val="000000"/>
-          <w:lang w:eastAsia="es-PE"/>
-        </w:rPr>
-        <w:t xml:space="preserve"> </w:t>
-      </w:r>
-    </w:p>
-    <w:p>
-      <w:pPr>
-        <w:pStyle w:val="Prrafodelista"/>
-        <w:rPr>
-          <w:rFonts w:ascii="Agency FB" w:hAnsi="Agency FB" w:cs="Arial"/>
-          <w:color w:val="000000"/>
-        </w:rPr>
-      </w:pPr>
-      <w:r>
-        <w:rPr>
-          <w:rFonts w:ascii="Agency FB" w:hAnsi="Agency FB" w:cs="Arial"/>
-          <w:sz w:val="24"/>
-          <w:szCs w:val="24"/>
-        </w:rPr>
-        <w:t>ADQUISICIÓN DE</w:t>
-      </w:r>
-      <w:r>
-        <w:rPr>
-          <w:rFonts w:ascii="Agency FB" w:hAnsi="Agency FB" w:cstheme="minorHAnsi"/>
-          <w:color w:val="FF0000"/>
-          <w:sz w:val="24"/>
-          <w:szCs w:val="24"/>
-        </w:rPr>
-        <w:t xml:space="preserve"> </w:t>
+        <w:t xml:space="preserve">OBJETIVO ESPECIFICO: </w:t>
+      </w:r>
+      <w:r>
+        <w:rPr>
+          <w:rFonts w:ascii="Agency FB" w:eastAsia="Times New Roman" w:hAnsi="Agency FB" w:cstheme="minorHAnsi"/>
+          <w:lang w:val="es-ES" w:eastAsia="es-ES"/>
+        </w:rPr>
+        <w:t>C</w:t>
+      </w:r>
+      <w:r>
+        <w:rPr>
+          <w:rFonts w:ascii="Agency FB" w:eastAsia="Times New Roman" w:hAnsi="Agency FB" w:cstheme="minorHAnsi"/>
+          <w:lang w:val="es-ES" w:eastAsia="es-ES"/>
+        </w:rPr>
+        <w:t xml:space="preserve">ontratación del servicio para el desarrollo de </w:t>
       </w:r>
       <w:r>
         <w:rPr>
@@ -434,274 +644,7 @@
           <w:sz w:val="24"/>
           <w:szCs w:val="24"/>
         </w:rPr>
-        <w:t>SOFTWARE PARA MATERIAL DIDÁCTICO DIGITAL</w:t>
-      </w:r>
-      <w:r>
-        <w:rPr>
-          <w:rFonts w:ascii="Agency FB" w:hAnsi="Agency FB" w:cstheme="minorHAnsi"/>
-          <w:b/>
-          <w:bCs/>
-          <w:color w:val="FF0000"/>
-          <w:sz w:val="24"/>
-          <w:szCs w:val="24"/>
-        </w:rPr>
-        <w:t xml:space="preserve">. </w:t>
-      </w:r>
-      <w:r>
-        <w:rPr>
-          <w:rFonts w:ascii="Agency FB" w:hAnsi="Agency FB" w:cs="Arial"/>
-          <w:color w:val="222222"/>
-          <w:lang w:eastAsia="es-MX"/>
-        </w:rPr>
-        <w:t xml:space="preserve">PARA EL PROYECTO </w:t>
-      </w:r>
-      <w:r>
-        <w:rPr>
-          <w:rFonts w:ascii="Agency FB" w:hAnsi="Agency FB" w:cs="Arial"/>
-          <w:color w:val="000000"/>
-        </w:rPr>
-        <w:t>“</w:t>
-      </w:r>
-      <w:r>
-        <w:rPr>
-          <w:rFonts w:ascii="Agency FB" w:eastAsia="Calibri" w:hAnsi="Agency FB" w:cs="Arial"/>
-          <w:lang w:eastAsia="es-ES"/>
-        </w:rPr>
-        <w:t>MEJORAMIENTO DEL SERVICIO EDUCATIVO EN LA I.E.P.</w:t>
-      </w:r>
-      <w:r>
-        <w:rPr>
-          <w:rFonts w:ascii="Agency FB" w:eastAsia="Calibri" w:hAnsi="Agency FB" w:cs="Arial"/>
-          <w:lang w:eastAsia="es-ES"/>
-        </w:rPr>
-        <w:t xml:space="preserve"> </w:t>
-      </w:r>
-      <w:r>
-        <w:rPr>
-          <w:rFonts w:ascii="Agency FB" w:eastAsia="Calibri" w:hAnsi="Agency FB" w:cs="Arial"/>
-          <w:lang w:eastAsia="es-ES"/>
-        </w:rPr>
-        <w:t>N° 54002 SANTA ROSA E I.E.S. SANTA ROSA, DEL DISTRITO DE ABANCAY, PROVINCIA DE ABANCAY</w:t>
-      </w:r>
-      <w:r>
-        <w:rPr>
-          <w:rFonts w:ascii="Agency FB" w:hAnsi="Agency FB" w:cs="Arial"/>
-          <w:color w:val="000000"/>
-        </w:rPr>
-        <w:t>, REGIÓN APURÍMAC.”</w:t>
-      </w:r>
-    </w:p>
-    <w:p>
-      <w:pPr>
-        <w:pStyle w:val="Prrafodelista"/>
-        <w:jc w:val="both"/>
-        <w:rPr>
-          <w:rFonts w:eastAsia="Times New Roman" w:cstheme="minorHAnsi"/>
-          <w:sz w:val="24"/>
-          <w:szCs w:val="24"/>
-          <w:lang w:eastAsia="es-PE"/>
-        </w:rPr>
-      </w:pPr>
-    </w:p>
-    <w:p>
-      <w:pPr>
-        <w:pStyle w:val="Prrafodelista"/>
-        <w:numPr>
-          <w:ilvl w:val="0"/>
-          <w:numId w:val="1"/>
-        </w:numPr>
-        <w:jc w:val="both"/>
-        <w:rPr>
-          <w:rFonts w:ascii="Agency FB" w:eastAsia="SimSun" w:hAnsi="Agency FB" w:cs="Arial"/>
-          <w:b/>
-          <w:kern w:val="28"/>
-          <w:lang w:eastAsia="es-ES"/>
-        </w:rPr>
-      </w:pPr>
-      <w:r>
-        <w:rPr>
-          <w:rFonts w:ascii="Agency FB" w:eastAsia="SimSun" w:hAnsi="Agency FB" w:cs="Arial"/>
-          <w:b/>
-          <w:kern w:val="28"/>
-          <w:lang w:eastAsia="es-ES"/>
-        </w:rPr>
-        <w:t>OBJETIVOS DE LA CONTRATACIÓN.</w:t>
-      </w:r>
-    </w:p>
-    <w:p>
-      <w:pPr>
-        <w:pStyle w:val="Prrafodelista"/>
-        <w:jc w:val="both"/>
-        <w:rPr>
-          <w:rFonts w:ascii="Agency FB" w:hAnsi="Agency FB" w:cs="Arial"/>
-          <w:color w:val="000000"/>
-        </w:rPr>
-      </w:pPr>
-      <w:r>
-        <w:rPr>
-          <w:rFonts w:ascii="Agency FB" w:hAnsi="Agency FB" w:cs="Arial"/>
-          <w:b/>
-        </w:rPr>
-        <w:t xml:space="preserve">OBJETIVO GENERAL: </w:t>
-      </w:r>
-      <w:r>
-        <w:rPr>
-          <w:rFonts w:ascii="Agency FB" w:hAnsi="Agency FB" w:cs="Arial"/>
-          <w:sz w:val="24"/>
-          <w:szCs w:val="24"/>
-        </w:rPr>
-        <w:t>ADQUISICIÓN DE</w:t>
-      </w:r>
-      <w:r>
-        <w:rPr>
-          <w:rFonts w:ascii="Agency FB" w:hAnsi="Agency FB" w:cstheme="minorHAnsi"/>
-          <w:sz w:val="24"/>
-          <w:szCs w:val="24"/>
-        </w:rPr>
-        <w:t xml:space="preserve"> </w:t>
-      </w:r>
-      <w:r>
-        <w:rPr>
-          <w:rFonts w:ascii="Agency FB" w:hAnsi="Agency FB" w:cstheme="minorHAnsi"/>
-          <w:b/>
-          <w:bCs/>
-          <w:color w:val="FF0000"/>
-          <w:sz w:val="24"/>
-          <w:szCs w:val="24"/>
-        </w:rPr>
-        <w:t>SOFTWARE PARA MATERIAL DIDÁCTICO DIGITAL</w:t>
-      </w:r>
-      <w:r>
-        <w:rPr>
-          <w:rFonts w:ascii="Agency FB" w:hAnsi="Agency FB" w:cstheme="minorHAnsi"/>
-          <w:b/>
-          <w:bCs/>
-          <w:color w:val="FF0000"/>
-          <w:sz w:val="24"/>
-          <w:szCs w:val="24"/>
-        </w:rPr>
-        <w:t xml:space="preserve">. </w:t>
-      </w:r>
-      <w:r>
-        <w:rPr>
-          <w:rFonts w:ascii="Agency FB" w:eastAsia="Lucida Sans Unicode" w:hAnsi="Agency FB" w:cs="Arial"/>
-          <w:kern w:val="1"/>
-        </w:rPr>
-        <w:t>Para la implementación de medios digitales educativos en la I.E.</w:t>
-      </w:r>
-      <w:r>
-        <w:rPr>
-          <w:rFonts w:ascii="Agency FB" w:eastAsia="Lucida Sans Unicode" w:hAnsi="Agency FB" w:cs="Arial"/>
-          <w:kern w:val="1"/>
-        </w:rPr>
-        <w:t xml:space="preserve"> del proyecto </w:t>
-      </w:r>
-      <w:r>
-        <w:rPr>
-          <w:rFonts w:ascii="Agency FB" w:hAnsi="Agency FB" w:cs="Arial"/>
-          <w:color w:val="000000"/>
-        </w:rPr>
-        <w:t>“</w:t>
-      </w:r>
-      <w:r>
-        <w:rPr>
-          <w:rFonts w:ascii="Agency FB" w:eastAsia="Calibri" w:hAnsi="Agency FB" w:cs="Arial"/>
-          <w:lang w:eastAsia="es-ES"/>
-        </w:rPr>
-        <w:t>MEJORAMIENTO DEL SERVICIO EDUCATIVO EN LA I.E.P.</w:t>
-      </w:r>
-      <w:r>
-        <w:rPr>
-          <w:rFonts w:ascii="Agency FB" w:eastAsia="Calibri" w:hAnsi="Agency FB" w:cs="Arial"/>
-          <w:lang w:eastAsia="es-ES"/>
-        </w:rPr>
-        <w:t xml:space="preserve"> </w:t>
-      </w:r>
-      <w:r>
-        <w:rPr>
-          <w:rFonts w:ascii="Agency FB" w:eastAsia="Calibri" w:hAnsi="Agency FB" w:cs="Arial"/>
-          <w:lang w:eastAsia="es-ES"/>
-        </w:rPr>
-        <w:t>N° 54002 SANTA ROSA E I.E.S. SANTA ROSA, DEL DISTRITO DE ABANCAY, PROVINCIA DE ABANCAY</w:t>
-      </w:r>
-      <w:r>
-        <w:rPr>
-          <w:rFonts w:ascii="Agency FB" w:hAnsi="Agency FB" w:cs="Arial"/>
-          <w:color w:val="000000"/>
-        </w:rPr>
-        <w:t>, REGIÓN APURÍMAC.”</w:t>
-      </w:r>
-    </w:p>
-    <w:p>
-      <w:pPr>
-        <w:pStyle w:val="Prrafodelista"/>
-        <w:jc w:val="both"/>
-        <w:rPr>
-          <w:rFonts w:ascii="Agency FB" w:hAnsi="Agency FB" w:cs="Arial"/>
-          <w:color w:val="000000"/>
-        </w:rPr>
-      </w:pPr>
-    </w:p>
-    <w:p>
-      <w:pPr>
-        <w:pStyle w:val="Prrafodelista"/>
-        <w:jc w:val="both"/>
-        <w:rPr>
-          <w:rFonts w:ascii="Agency FB" w:hAnsi="Agency FB" w:cs="Arial"/>
-          <w:color w:val="000000"/>
-        </w:rPr>
-      </w:pPr>
-      <w:r>
-        <w:rPr>
-          <w:rFonts w:ascii="Agency FB" w:hAnsi="Agency FB" w:cs="Arial"/>
-          <w:b/>
-        </w:rPr>
-        <w:t>OBJETIVO ESPECIFICO:</w:t>
-      </w:r>
-      <w:r>
-        <w:rPr>
-          <w:rFonts w:ascii="Agency FB" w:hAnsi="Agency FB" w:cs="Arial"/>
-          <w:b/>
-        </w:rPr>
-        <w:t xml:space="preserve"> </w:t>
-      </w:r>
-      <w:r>
-        <w:rPr>
-          <w:rFonts w:ascii="Agency FB" w:hAnsi="Agency FB" w:cs="Arial"/>
-          <w:sz w:val="24"/>
-          <w:szCs w:val="24"/>
-        </w:rPr>
-        <w:t>ADQUISICIÓN DE</w:t>
-      </w:r>
-      <w:r>
-        <w:rPr>
-          <w:rFonts w:ascii="Agency FB" w:hAnsi="Agency FB" w:cstheme="minorHAnsi"/>
-          <w:sz w:val="24"/>
-          <w:szCs w:val="24"/>
-        </w:rPr>
-        <w:t xml:space="preserve"> </w:t>
-      </w:r>
-      <w:r>
-        <w:rPr>
-          <w:rFonts w:ascii="Agency FB" w:hAnsi="Agency FB" w:cstheme="minorHAnsi"/>
-          <w:b/>
-          <w:bCs/>
-          <w:color w:val="FF0000"/>
-          <w:sz w:val="24"/>
-          <w:szCs w:val="24"/>
-        </w:rPr>
-        <w:t>SOFTWARE PARA MATERIAL DIDÁCTICO DIGITAL</w:t>
-      </w:r>
-      <w:r>
-        <w:rPr>
-          <w:rFonts w:ascii="Agency FB" w:hAnsi="Agency FB" w:cstheme="minorHAnsi"/>
-          <w:b/>
-          <w:bCs/>
-          <w:color w:val="FF0000"/>
-          <w:sz w:val="24"/>
-          <w:szCs w:val="24"/>
-        </w:rPr>
-        <w:t xml:space="preserve">. </w:t>
+        <w:t xml:space="preserve">SOFTWARE PARA MATERIAL DIDÁCTICO DIGITAL. </w:t>
       </w:r>
       <w:r>
         <w:rPr>
@@ -709,43 +652,19 @@
           <w:color w:val="000000"/>
           <w:lang w:eastAsia="es-PE"/>
         </w:rPr>
-        <w:t>para</w:t>
+        <w:t xml:space="preserve">para continuar con la implementación del componente equipamiento y mobiliario en el </w:t>
+      </w:r>
+      <w:r>
+        <w:rPr>
+          <w:rFonts w:ascii="Agency FB" w:eastAsia="Lucida Sans Unicode" w:hAnsi="Agency FB" w:cs="Arial"/>
+          <w:kern w:val="1"/>
+        </w:rPr>
+        <w:t xml:space="preserve">proyecto </w:t>
       </w:r>
       <w:r>
         <w:rPr>
           <w:rFonts w:ascii="Agency FB" w:hAnsi="Agency FB" w:cs="Arial"/>
           <w:color w:val="000000"/>
-          <w:lang w:eastAsia="es-PE"/>
-        </w:rPr>
-        <w:t xml:space="preserve"> </w:t>
-      </w:r>
-      <w:r>
-        <w:rPr>
-          <w:rFonts w:ascii="Agency FB" w:hAnsi="Agency FB" w:cs="Arial"/>
-          <w:color w:val="000000"/>
-          <w:lang w:eastAsia="es-PE"/>
-        </w:rPr>
-        <w:t xml:space="preserve">continuar con la implementación del componente equipamiento y mobiliario </w:t>
-      </w:r>
-      <w:r>
-        <w:rPr>
-          <w:rFonts w:ascii="Agency FB" w:hAnsi="Agency FB" w:cs="Arial"/>
-          <w:color w:val="000000"/>
-          <w:lang w:eastAsia="es-PE"/>
-        </w:rPr>
-        <w:t xml:space="preserve">en el </w:t>
-      </w:r>
-      <w:r>
-        <w:rPr>
-          <w:rFonts w:ascii="Agency FB" w:eastAsia="Lucida Sans Unicode" w:hAnsi="Agency FB" w:cs="Arial"/>
-          <w:kern w:val="1"/>
-        </w:rPr>
-        <w:t xml:space="preserve">proyecto </w:t>
-      </w:r>
-      <w:r>
-        <w:rPr>
-          <w:rFonts w:ascii="Agency FB" w:hAnsi="Agency FB" w:cs="Arial"/>
-          <w:color w:val="000000"/>
         </w:rPr>
         <w:t>“</w:t>
       </w:r>
@@ -754,21 +673,23 @@
           <w:rFonts w:ascii="Agency FB" w:eastAsia="Calibri" w:hAnsi="Agency FB" w:cs="Arial"/>
           <w:lang w:eastAsia="es-ES"/>
         </w:rPr>
-        <w:t>MEJORAMIENTO DEL SERVICIO EDUCATIVO EN LA I.E.P.</w:t>
-      </w:r>
+        <w:t xml:space="preserve">MEJORAMIENTO DEL SERVICIO EDUCATIVO EN LA I.E.P. </w:t>
+      </w:r>
+      <w:proofErr w:type="spellStart"/>
       <w:r>
         <w:rPr>
           <w:rFonts w:ascii="Agency FB" w:eastAsia="Calibri" w:hAnsi="Agency FB" w:cs="Arial"/>
           <w:lang w:eastAsia="es-ES"/>
         </w:rPr>
-        <w:t xml:space="preserve"> </w:t>
-      </w:r>
+        <w:t>N°</w:t>
+      </w:r>
+      <w:proofErr w:type="spellEnd"/>
       <w:r>
         <w:rPr>
           <w:rFonts w:ascii="Agency FB" w:eastAsia="Calibri" w:hAnsi="Agency FB" w:cs="Arial"/>
           <w:lang w:eastAsia="es-ES"/>
         </w:rPr>
-        <w:t>N° 54002 SANTA ROSA E I.E.S. SANTA ROSA, DEL DISTRITO DE ABANCAY, PROVINCIA DE ABANCAY</w:t>
+        <w:t xml:space="preserve"> 54002 SANTA ROSA E I.E.S. SANTA ROSA, DEL DISTRITO DE ABANCAY, PROVINCIA DE ABANCAY</w:t>
       </w:r>
       <w:r>
         <w:rPr>
@@ -837,10 +758,10 @@
           <w:tcPr>
             <w:tcW w:w="425" w:type="dxa"/>
             <w:vAlign w:val="center"/>
-            <w:hideMark/>
           </w:tcPr>
           <w:p>
             <w:pPr>
+              <w:spacing w:after="0" w:line="240" w:lineRule="auto"/>
               <w:jc w:val="center"/>
               <w:rPr>
                 <w:rFonts w:ascii="Agency FB" w:eastAsia="Times New Roman" w:hAnsi="Agency FB" w:cstheme="minorHAnsi"/>
@@ -849,6 +770,7 @@
                 <w:lang w:eastAsia="es-PE"/>
               </w:rPr>
             </w:pPr>
+            <w:proofErr w:type="spellStart"/>
             <w:r>
               <w:rPr>
                 <w:rFonts w:ascii="Agency FB" w:hAnsi="Agency FB" w:cstheme="minorHAnsi"/>
@@ -856,6 +778,7 @@
               </w:rPr>
               <w:t>N°</w:t>
             </w:r>
+            <w:proofErr w:type="spellEnd"/>
           </w:p>
         </w:tc>
         <w:tc>
@@ -863,10 +786,10 @@
             <w:tcW w:w="6800" w:type="dxa"/>
             <w:shd w:val="clear" w:color="auto" w:fill="auto"/>
             <w:vAlign w:val="center"/>
-            <w:hideMark/>
           </w:tcPr>
           <w:p>
             <w:pPr>
+              <w:spacing w:after="0" w:line="240" w:lineRule="auto"/>
               <w:jc w:val="both"/>
               <w:rPr>
                 <w:rFonts w:ascii="Agency FB" w:eastAsia="Times New Roman" w:hAnsi="Agency FB" w:cstheme="minorHAnsi"/>
@@ -888,10 +811,10 @@
           <w:tcPr>
             <w:tcW w:w="997" w:type="dxa"/>
             <w:vAlign w:val="center"/>
-            <w:hideMark/>
           </w:tcPr>
           <w:p>
             <w:pPr>
+              <w:spacing w:after="0" w:line="240" w:lineRule="auto"/>
               <w:jc w:val="center"/>
               <w:rPr>
                 <w:rFonts w:ascii="Agency FB" w:eastAsia="Times New Roman" w:hAnsi="Agency FB" w:cstheme="minorHAnsi"/>
@@ -913,10 +836,10 @@
           <w:tcPr>
             <w:tcW w:w="704" w:type="dxa"/>
             <w:vAlign w:val="center"/>
-            <w:hideMark/>
           </w:tcPr>
           <w:p>
             <w:pPr>
+              <w:spacing w:after="0" w:line="240" w:lineRule="auto"/>
               <w:jc w:val="center"/>
               <w:rPr>
                 <w:rFonts w:ascii="Agency FB" w:eastAsia="Times New Roman" w:hAnsi="Agency FB" w:cstheme="minorHAnsi"/>
@@ -925,12 +848,21 @@
                 <w:lang w:eastAsia="es-PE"/>
               </w:rPr>
             </w:pPr>
+            <w:proofErr w:type="spellStart"/>
             <w:r>
               <w:rPr>
                 <w:rFonts w:ascii="Agency FB" w:hAnsi="Agency FB" w:cstheme="minorHAnsi"/>
                 <w:b/>
               </w:rPr>
-              <w:t>Cant.</w:t>
+              <w:t>Cant</w:t>
+            </w:r>
+            <w:proofErr w:type="spellEnd"/>
+            <w:r>
+              <w:rPr>
+                <w:rFonts w:ascii="Agency FB" w:hAnsi="Agency FB" w:cstheme="minorHAnsi"/>
+                <w:b/>
+              </w:rPr>
+              <w:t>.</w:t>
             </w:r>
           </w:p>
         </w:tc>
@@ -947,6 +879,7 @@
           </w:tcPr>
           <w:p>
             <w:pPr>
+              <w:spacing w:after="0" w:line="240" w:lineRule="auto"/>
               <w:rPr>
                 <w:rFonts w:ascii="Agency FB" w:eastAsia="Times New Roman" w:hAnsi="Agency FB" w:cstheme="minorHAnsi"/>
                 <w:lang w:eastAsia="es-PE"/>
@@ -969,6 +902,7 @@
           </w:tcPr>
           <w:p>
             <w:pPr>
+              <w:spacing w:after="0" w:line="240" w:lineRule="auto"/>
               <w:jc w:val="center"/>
               <w:rPr>
                 <w:rFonts w:ascii="Agency FB" w:eastAsia="Times New Roman" w:hAnsi="Agency FB" w:cstheme="minorHAnsi"/>
@@ -981,31 +915,7 @@
                 <w:color w:val="000000"/>
                 <w:lang w:eastAsia="es-PE"/>
               </w:rPr>
-              <w:t xml:space="preserve">SOFTWARE PARA MATERIAL </w:t>
-            </w:r>
-            <w:r>
-              <w:rPr>
-                <w:rFonts w:ascii="Agency FB" w:eastAsia="Times New Roman" w:hAnsi="Agency FB" w:cs="Calibri"/>
-                <w:color w:val="000000"/>
-                <w:lang w:eastAsia="es-PE"/>
-              </w:rPr>
-              <w:t xml:space="preserve">DIDÁCTICO DIGITAL PARA EDUCACIÓN </w:t>
-            </w:r>
-            <w:r>
-              <w:rPr>
-                <w:rFonts w:ascii="Agency FB" w:eastAsia="Times New Roman" w:hAnsi="Agency FB" w:cs="Calibri"/>
-                <w:color w:val="000000"/>
-                <w:lang w:eastAsia="es-PE"/>
-              </w:rPr>
-              <w:t xml:space="preserve">PRIMARIA Y </w:t>
-            </w:r>
-            <w:r>
-              <w:rPr>
-                <w:rFonts w:ascii="Agency FB" w:eastAsia="Times New Roman" w:hAnsi="Agency FB" w:cs="Calibri"/>
-                <w:color w:val="000000"/>
-                <w:lang w:eastAsia="es-PE"/>
-              </w:rPr>
-              <w:t>SECUNDARIA</w:t>
+              <w:t>SOFTWARE PARA MATERIAL DIDÁCTICO DIGITAL PARA EDUCACIÓN PRIMARIA Y SECUNDARIA</w:t>
             </w:r>
           </w:p>
         </w:tc>
@@ -1018,6 +928,7 @@
           </w:tcPr>
           <w:p>
             <w:pPr>
+              <w:spacing w:after="0" w:line="240" w:lineRule="auto"/>
               <w:jc w:val="center"/>
               <w:rPr>
                 <w:rFonts w:ascii="Agency FB" w:eastAsia="Times New Roman" w:hAnsi="Agency FB" w:cstheme="minorHAnsi"/>
@@ -1042,6 +953,7 @@
           </w:tcPr>
           <w:p>
             <w:pPr>
+              <w:spacing w:after="0" w:line="240" w:lineRule="auto"/>
               <w:jc w:val="center"/>
               <w:rPr>
                 <w:rFonts w:ascii="Agency FB" w:eastAsia="Times New Roman" w:hAnsi="Agency FB" w:cstheme="minorHAnsi"/>
@@ -1053,14 +965,7 @@
                 <w:rFonts w:ascii="Agency FB" w:eastAsia="Times New Roman" w:hAnsi="Agency FB" w:cstheme="minorHAnsi"/>
                 <w:lang w:eastAsia="es-PE"/>
               </w:rPr>
-              <w:t>0</w:t>
-            </w:r>
-            <w:r>
-              <w:rPr>
-                <w:rFonts w:ascii="Agency FB" w:eastAsia="Times New Roman" w:hAnsi="Agency FB" w:cstheme="minorHAnsi"/>
-                <w:lang w:eastAsia="es-PE"/>
-              </w:rPr>
-              <w:t>2</w:t>
+              <w:t>02</w:t>
             </w:r>
           </w:p>
         </w:tc>
@@ -1115,7 +1020,7 @@
           <w:insideV w:val="single" w:sz="4" w:space="0" w:color="auto"/>
         </w:tblBorders>
         <w:tblLayout w:type="fixed"/>
-        <w:tblLook w:val="0400" w:firstRow="0" w:lastRow="0" w:firstColumn="0" w:lastColumn="0" w:noHBand="0" w:noVBand="1"/>
+        <w:tblLook w:val="04A0" w:firstRow="1" w:lastRow="0" w:firstColumn="1" w:lastColumn="0" w:noHBand="0" w:noVBand="1"/>
       </w:tblPr>
       <w:tblGrid>
         <w:gridCol w:w="2755"/>
@@ -1165,15 +1070,8 @@
             <w:pPr>
               <w:numPr>
                 <w:ilvl w:val="0"/>
-                <w:numId w:val="8"/>
-              </w:numPr>
-              <w:pBdr>
-                <w:top w:val="nil"/>
-                <w:left w:val="nil"/>
-                <w:bottom w:val="nil"/>
-                <w:right w:val="nil"/>
-                <w:between w:val="nil"/>
-              </w:pBdr>
+                <w:numId w:val="2"/>
+              </w:numPr>
               <w:spacing w:after="200" w:line="276" w:lineRule="auto"/>
               <w:ind w:left="153" w:hanging="142"/>
               <w:rPr>
@@ -1240,6 +1138,7 @@
                 <w:rFonts w:ascii="Agency FB" w:eastAsia="Times New Roman" w:hAnsi="Agency FB" w:cstheme="minorHAnsi"/>
                 <w:lang w:val="es-ES" w:eastAsia="es-ES"/>
               </w:rPr>
+              <w:lastRenderedPageBreak/>
               <w:t>II. OBJETIVO DE LA CONTRATACIÓN (Obligatorio)</w:t>
             </w:r>
           </w:p>
@@ -1318,15 +1217,8 @@
             <w:pPr>
               <w:numPr>
                 <w:ilvl w:val="0"/>
-                <w:numId w:val="5"/>
-              </w:numPr>
-              <w:pBdr>
-                <w:top w:val="nil"/>
-                <w:left w:val="nil"/>
-                <w:bottom w:val="nil"/>
-                <w:right w:val="nil"/>
-                <w:between w:val="nil"/>
-              </w:pBdr>
+                <w:numId w:val="3"/>
+              </w:numPr>
               <w:spacing w:after="0" w:line="276" w:lineRule="auto"/>
               <w:jc w:val="both"/>
               <w:rPr>
@@ -1348,15 +1240,8 @@
             <w:pPr>
               <w:numPr>
                 <w:ilvl w:val="0"/>
-                <w:numId w:val="5"/>
-              </w:numPr>
-              <w:pBdr>
-                <w:top w:val="nil"/>
-                <w:left w:val="nil"/>
-                <w:bottom w:val="nil"/>
-                <w:right w:val="nil"/>
-                <w:between w:val="nil"/>
-              </w:pBdr>
+                <w:numId w:val="3"/>
+              </w:numPr>
               <w:spacing w:after="0" w:line="276" w:lineRule="auto"/>
               <w:ind w:left="714" w:hanging="357"/>
               <w:jc w:val="both"/>
@@ -1400,7 +1285,6 @@
                 <w:rFonts w:ascii="Agency FB" w:eastAsia="Times New Roman" w:hAnsi="Agency FB" w:cstheme="minorHAnsi"/>
                 <w:lang w:val="es-ES" w:eastAsia="es-ES"/>
               </w:rPr>
-              <w:lastRenderedPageBreak/>
               <w:t>III. CARACTERÍSTICAS TÉCNICAS (Obligatorio)</w:t>
             </w:r>
           </w:p>
@@ -1504,7 +1388,7 @@
             <w:pPr>
               <w:numPr>
                 <w:ilvl w:val="0"/>
-                <w:numId w:val="6"/>
+                <w:numId w:val="4"/>
               </w:numPr>
               <w:spacing w:after="0" w:line="276" w:lineRule="auto"/>
               <w:contextualSpacing/>
@@ -1524,7 +1408,7 @@
             <w:pPr>
               <w:numPr>
                 <w:ilvl w:val="0"/>
-                <w:numId w:val="6"/>
+                <w:numId w:val="4"/>
               </w:numPr>
               <w:spacing w:after="0" w:line="276" w:lineRule="auto"/>
               <w:contextualSpacing/>
@@ -1544,7 +1428,7 @@
             <w:pPr>
               <w:numPr>
                 <w:ilvl w:val="0"/>
-                <w:numId w:val="6"/>
+                <w:numId w:val="4"/>
               </w:numPr>
               <w:spacing w:after="0" w:line="276" w:lineRule="auto"/>
               <w:contextualSpacing/>
@@ -1564,7 +1448,7 @@
             <w:pPr>
               <w:numPr>
                 <w:ilvl w:val="0"/>
-                <w:numId w:val="6"/>
+                <w:numId w:val="4"/>
               </w:numPr>
               <w:spacing w:after="0" w:line="276" w:lineRule="auto"/>
               <w:contextualSpacing/>
@@ -1584,7 +1468,7 @@
             <w:pPr>
               <w:numPr>
                 <w:ilvl w:val="0"/>
-                <w:numId w:val="6"/>
+                <w:numId w:val="4"/>
               </w:numPr>
               <w:spacing w:after="0" w:line="276" w:lineRule="auto"/>
               <w:contextualSpacing/>
@@ -1604,7 +1488,7 @@
             <w:pPr>
               <w:numPr>
                 <w:ilvl w:val="0"/>
-                <w:numId w:val="7"/>
+                <w:numId w:val="5"/>
               </w:numPr>
               <w:spacing w:after="0" w:line="276" w:lineRule="auto"/>
               <w:ind w:left="1064" w:hanging="283"/>
@@ -1635,19 +1519,7 @@
               <w:rPr>
                 <w:rFonts w:ascii="Agency FB" w:eastAsia="Calibri" w:hAnsi="Agency FB" w:cstheme="minorHAnsi"/>
               </w:rPr>
-              <w:t xml:space="preserve">Permitirá realizar la gestión de usuarios (creación, edición, modificación y asignación </w:t>
-            </w:r>
-            <w:r>
-              <w:rPr>
-                <w:rFonts w:ascii="Agency FB" w:eastAsia="Calibri" w:hAnsi="Agency FB" w:cstheme="minorHAnsi"/>
-              </w:rPr>
-              <w:t>de roles</w:t>
-            </w:r>
-            <w:r>
-              <w:rPr>
-                <w:rFonts w:ascii="Agency FB" w:eastAsia="Calibri" w:hAnsi="Agency FB" w:cstheme="minorHAnsi"/>
-              </w:rPr>
-              <w:t xml:space="preserve"> y permisos para cada módulo según tipo de usuario).</w:t>
+              <w:t>Permitirá realizar la gestión de usuarios (creación, edición, modificación y asignación de roles y permisos para cada módulo según tipo de usuario).</w:t>
             </w:r>
           </w:p>
           <w:p>
@@ -1716,7 +1588,7 @@
             <w:pPr>
               <w:numPr>
                 <w:ilvl w:val="0"/>
-                <w:numId w:val="7"/>
+                <w:numId w:val="5"/>
               </w:numPr>
               <w:spacing w:after="0" w:line="276" w:lineRule="auto"/>
               <w:ind w:left="1064" w:hanging="283"/>
@@ -1815,7 +1687,21 @@
               <w:rPr>
                 <w:rFonts w:ascii="Agency FB" w:eastAsia="Calibri" w:hAnsi="Agency FB" w:cstheme="minorHAnsi"/>
               </w:rPr>
-              <w:t>Permitirá poder verificar el record de asistencias.</w:t>
+              <w:t xml:space="preserve">Permitirá poder verificar el </w:t>
+            </w:r>
+            <w:proofErr w:type="spellStart"/>
+            <w:r>
+              <w:rPr>
+                <w:rFonts w:ascii="Agency FB" w:eastAsia="Calibri" w:hAnsi="Agency FB" w:cstheme="minorHAnsi"/>
+              </w:rPr>
+              <w:t>record</w:t>
+            </w:r>
+            <w:proofErr w:type="spellEnd"/>
+            <w:r>
+              <w:rPr>
+                <w:rFonts w:ascii="Agency FB" w:eastAsia="Calibri" w:hAnsi="Agency FB" w:cstheme="minorHAnsi"/>
+              </w:rPr>
+              <w:t xml:space="preserve"> de asistencias.</w:t>
             </w:r>
           </w:p>
           <w:p>
@@ -1833,7 +1719,7 @@
             <w:pPr>
               <w:numPr>
                 <w:ilvl w:val="0"/>
-                <w:numId w:val="7"/>
+                <w:numId w:val="5"/>
               </w:numPr>
               <w:spacing w:after="0" w:line="276" w:lineRule="auto"/>
               <w:ind w:left="1064" w:hanging="283"/>
@@ -1898,7 +1784,21 @@
               <w:rPr>
                 <w:rFonts w:ascii="Agency FB" w:eastAsia="Calibri" w:hAnsi="Agency FB" w:cstheme="minorHAnsi"/>
               </w:rPr>
-              <w:t>Permitirá registrar record de asistencia de los alumnos</w:t>
+              <w:t xml:space="preserve">Permitirá registrar </w:t>
+            </w:r>
+            <w:proofErr w:type="spellStart"/>
+            <w:r>
+              <w:rPr>
+                <w:rFonts w:ascii="Agency FB" w:eastAsia="Calibri" w:hAnsi="Agency FB" w:cstheme="minorHAnsi"/>
+              </w:rPr>
+              <w:t>record</w:t>
+            </w:r>
+            <w:proofErr w:type="spellEnd"/>
+            <w:r>
+              <w:rPr>
+                <w:rFonts w:ascii="Agency FB" w:eastAsia="Calibri" w:hAnsi="Agency FB" w:cstheme="minorHAnsi"/>
+              </w:rPr>
+              <w:t xml:space="preserve"> de asistencia de los alumnos</w:t>
             </w:r>
           </w:p>
           <w:p>
@@ -1922,7 +1822,7 @@
             <w:pPr>
               <w:numPr>
                 <w:ilvl w:val="0"/>
-                <w:numId w:val="7"/>
+                <w:numId w:val="5"/>
               </w:numPr>
               <w:spacing w:after="0" w:line="276" w:lineRule="auto"/>
               <w:ind w:left="1064" w:hanging="283"/>
@@ -1936,6 +1836,7 @@
               <w:rPr>
                 <w:rFonts w:ascii="Agency FB" w:eastAsia="Calibri" w:hAnsi="Agency FB" w:cstheme="minorHAnsi"/>
               </w:rPr>
+              <w:lastRenderedPageBreak/>
               <w:t>Módulo de Alumno</w:t>
             </w:r>
           </w:p>
@@ -1970,7 +1871,21 @@
               <w:rPr>
                 <w:rFonts w:ascii="Agency FB" w:eastAsia="Calibri" w:hAnsi="Agency FB" w:cstheme="minorHAnsi"/>
               </w:rPr>
-              <w:t>Permitirá tener acceso a su listado de notas y record de asistencia</w:t>
+              <w:t xml:space="preserve">Permitirá tener acceso a su listado de notas y </w:t>
+            </w:r>
+            <w:proofErr w:type="spellStart"/>
+            <w:r>
+              <w:rPr>
+                <w:rFonts w:ascii="Agency FB" w:eastAsia="Calibri" w:hAnsi="Agency FB" w:cstheme="minorHAnsi"/>
+              </w:rPr>
+              <w:t>record</w:t>
+            </w:r>
+            <w:proofErr w:type="spellEnd"/>
+            <w:r>
+              <w:rPr>
+                <w:rFonts w:ascii="Agency FB" w:eastAsia="Calibri" w:hAnsi="Agency FB" w:cstheme="minorHAnsi"/>
+              </w:rPr>
+              <w:t xml:space="preserve"> de asistencia</w:t>
             </w:r>
           </w:p>
           <w:p>
@@ -2006,7 +1921,7 @@
             <w:pPr>
               <w:numPr>
                 <w:ilvl w:val="0"/>
-                <w:numId w:val="6"/>
+                <w:numId w:val="4"/>
               </w:numPr>
               <w:shd w:val="clear" w:color="auto" w:fill="FFFFFF"/>
               <w:spacing w:after="0" w:line="276" w:lineRule="auto"/>
@@ -2027,7 +1942,7 @@
             <w:pPr>
               <w:numPr>
                 <w:ilvl w:val="0"/>
-                <w:numId w:val="6"/>
+                <w:numId w:val="4"/>
               </w:numPr>
               <w:shd w:val="clear" w:color="auto" w:fill="FFFFFF"/>
               <w:spacing w:after="0" w:line="276" w:lineRule="auto"/>
@@ -2048,7 +1963,7 @@
             <w:pPr>
               <w:numPr>
                 <w:ilvl w:val="0"/>
-                <w:numId w:val="6"/>
+                <w:numId w:val="4"/>
               </w:numPr>
               <w:shd w:val="clear" w:color="auto" w:fill="FFFFFF"/>
               <w:spacing w:after="0" w:line="276" w:lineRule="auto"/>
@@ -2069,7 +1984,7 @@
             <w:pPr>
               <w:numPr>
                 <w:ilvl w:val="0"/>
-                <w:numId w:val="6"/>
+                <w:numId w:val="4"/>
               </w:numPr>
               <w:shd w:val="clear" w:color="auto" w:fill="FFFFFF"/>
               <w:spacing w:after="0" w:line="276" w:lineRule="auto"/>
@@ -2090,7 +2005,7 @@
             <w:pPr>
               <w:numPr>
                 <w:ilvl w:val="0"/>
-                <w:numId w:val="6"/>
+                <w:numId w:val="4"/>
               </w:numPr>
               <w:shd w:val="clear" w:color="auto" w:fill="FFFFFF"/>
               <w:spacing w:after="0" w:line="276" w:lineRule="auto"/>
@@ -2104,7 +2019,6 @@
               <w:rPr>
                 <w:rFonts w:ascii="Agency FB" w:eastAsia="Calibri" w:hAnsi="Agency FB" w:cstheme="minorHAnsi"/>
               </w:rPr>
-              <w:lastRenderedPageBreak/>
               <w:t>Sistema multiusuario (diferentes personas al mismo tiempo, evitando problemas de concurrencia)</w:t>
             </w:r>
           </w:p>
@@ -2112,7 +2026,7 @@
             <w:pPr>
               <w:numPr>
                 <w:ilvl w:val="0"/>
-                <w:numId w:val="6"/>
+                <w:numId w:val="4"/>
               </w:numPr>
               <w:shd w:val="clear" w:color="auto" w:fill="FFFFFF"/>
               <w:spacing w:after="0" w:line="276" w:lineRule="auto"/>
@@ -2133,7 +2047,7 @@
             <w:pPr>
               <w:numPr>
                 <w:ilvl w:val="0"/>
-                <w:numId w:val="6"/>
+                <w:numId w:val="4"/>
               </w:numPr>
               <w:shd w:val="clear" w:color="auto" w:fill="FFFFFF"/>
               <w:spacing w:after="0" w:line="276" w:lineRule="auto"/>
@@ -2154,7 +2068,7 @@
             <w:pPr>
               <w:numPr>
                 <w:ilvl w:val="0"/>
-                <w:numId w:val="6"/>
+                <w:numId w:val="4"/>
               </w:numPr>
               <w:shd w:val="clear" w:color="auto" w:fill="FFFFFF"/>
               <w:spacing w:after="0" w:line="276" w:lineRule="auto"/>
@@ -2175,7 +2089,7 @@
             <w:pPr>
               <w:numPr>
                 <w:ilvl w:val="0"/>
-                <w:numId w:val="6"/>
+                <w:numId w:val="4"/>
               </w:numPr>
               <w:shd w:val="clear" w:color="auto" w:fill="FFFFFF"/>
               <w:spacing w:after="0" w:line="276" w:lineRule="auto"/>
@@ -2196,7 +2110,7 @@
             <w:pPr>
               <w:numPr>
                 <w:ilvl w:val="0"/>
-                <w:numId w:val="6"/>
+                <w:numId w:val="4"/>
               </w:numPr>
               <w:shd w:val="clear" w:color="auto" w:fill="FFFFFF"/>
               <w:spacing w:after="0" w:line="276" w:lineRule="auto"/>
@@ -2217,7 +2131,7 @@
             <w:pPr>
               <w:numPr>
                 <w:ilvl w:val="0"/>
-                <w:numId w:val="6"/>
+                <w:numId w:val="4"/>
               </w:numPr>
               <w:spacing w:after="0" w:line="276" w:lineRule="auto"/>
               <w:contextualSpacing/>
@@ -2236,7 +2150,7 @@
             <w:pPr>
               <w:numPr>
                 <w:ilvl w:val="1"/>
-                <w:numId w:val="6"/>
+                <w:numId w:val="4"/>
               </w:numPr>
               <w:spacing w:after="0" w:line="276" w:lineRule="auto"/>
               <w:contextualSpacing/>
@@ -2256,7 +2170,7 @@
             <w:pPr>
               <w:numPr>
                 <w:ilvl w:val="0"/>
-                <w:numId w:val="6"/>
+                <w:numId w:val="4"/>
               </w:numPr>
               <w:spacing w:after="0" w:line="276" w:lineRule="auto"/>
               <w:contextualSpacing/>
@@ -2276,7 +2190,7 @@
             <w:pPr>
               <w:numPr>
                 <w:ilvl w:val="1"/>
-                <w:numId w:val="6"/>
+                <w:numId w:val="4"/>
               </w:numPr>
               <w:spacing w:after="0" w:line="276" w:lineRule="auto"/>
               <w:contextualSpacing/>
@@ -2296,7 +2210,7 @@
             <w:pPr>
               <w:numPr>
                 <w:ilvl w:val="1"/>
-                <w:numId w:val="6"/>
+                <w:numId w:val="4"/>
               </w:numPr>
               <w:spacing w:after="0" w:line="276" w:lineRule="auto"/>
               <w:contextualSpacing/>
@@ -2316,7 +2230,7 @@
             <w:pPr>
               <w:numPr>
                 <w:ilvl w:val="0"/>
-                <w:numId w:val="6"/>
+                <w:numId w:val="4"/>
               </w:numPr>
               <w:shd w:val="clear" w:color="auto" w:fill="FFFFFF"/>
               <w:spacing w:after="0" w:line="276" w:lineRule="auto"/>
@@ -2374,13 +2288,6 @@
           </w:tcPr>
           <w:p>
             <w:pPr>
-              <w:pBdr>
-                <w:top w:val="nil"/>
-                <w:left w:val="nil"/>
-                <w:bottom w:val="nil"/>
-                <w:right w:val="nil"/>
-                <w:between w:val="nil"/>
-              </w:pBdr>
               <w:shd w:val="clear" w:color="auto" w:fill="FFFFFF"/>
               <w:spacing w:after="120" w:line="240" w:lineRule="auto"/>
               <w:jc w:val="both"/>
@@ -2405,15 +2312,8 @@
             <w:pPr>
               <w:numPr>
                 <w:ilvl w:val="0"/>
-                <w:numId w:val="6"/>
-              </w:numPr>
-              <w:pBdr>
-                <w:top w:val="nil"/>
-                <w:left w:val="nil"/>
-                <w:bottom w:val="nil"/>
-                <w:right w:val="nil"/>
-                <w:between w:val="nil"/>
-              </w:pBdr>
+                <w:numId w:val="4"/>
+              </w:numPr>
               <w:shd w:val="clear" w:color="auto" w:fill="FFFFFF"/>
               <w:spacing w:after="0" w:line="276" w:lineRule="auto"/>
               <w:contextualSpacing/>
@@ -2433,15 +2333,8 @@
             <w:pPr>
               <w:numPr>
                 <w:ilvl w:val="0"/>
-                <w:numId w:val="6"/>
-              </w:numPr>
-              <w:pBdr>
-                <w:top w:val="nil"/>
-                <w:left w:val="nil"/>
-                <w:bottom w:val="nil"/>
-                <w:right w:val="nil"/>
-                <w:between w:val="nil"/>
-              </w:pBdr>
+                <w:numId w:val="4"/>
+              </w:numPr>
               <w:shd w:val="clear" w:color="auto" w:fill="FFFFFF"/>
               <w:spacing w:after="0" w:line="276" w:lineRule="auto"/>
               <w:contextualSpacing/>
@@ -2479,15 +2372,8 @@
             <w:pPr>
               <w:numPr>
                 <w:ilvl w:val="0"/>
-                <w:numId w:val="6"/>
-              </w:numPr>
-              <w:pBdr>
-                <w:top w:val="nil"/>
-                <w:left w:val="nil"/>
-                <w:bottom w:val="nil"/>
-                <w:right w:val="nil"/>
-                <w:between w:val="nil"/>
-              </w:pBdr>
+                <w:numId w:val="4"/>
+              </w:numPr>
               <w:shd w:val="clear" w:color="auto" w:fill="FFFFFF"/>
               <w:spacing w:after="0" w:line="276" w:lineRule="auto"/>
               <w:contextualSpacing/>
@@ -2525,15 +2411,8 @@
             <w:pPr>
               <w:numPr>
                 <w:ilvl w:val="0"/>
-                <w:numId w:val="6"/>
-              </w:numPr>
-              <w:pBdr>
-                <w:top w:val="nil"/>
-                <w:left w:val="nil"/>
-                <w:bottom w:val="nil"/>
-                <w:right w:val="nil"/>
-                <w:between w:val="nil"/>
-              </w:pBdr>
+                <w:numId w:val="4"/>
+              </w:numPr>
               <w:shd w:val="clear" w:color="auto" w:fill="FFFFFF"/>
               <w:spacing w:after="0" w:line="276" w:lineRule="auto"/>
               <w:contextualSpacing/>
@@ -2573,6 +2452,7 @@
                 <w:rFonts w:ascii="Agency FB" w:eastAsia="Times New Roman" w:hAnsi="Agency FB" w:cstheme="minorHAnsi"/>
                 <w:lang w:val="es-ES" w:eastAsia="es-ES"/>
               </w:rPr>
+              <w:lastRenderedPageBreak/>
               <w:t>V. GARANTIA COMERCIAL</w:t>
             </w:r>
             <w:r>
@@ -2612,15 +2492,8 @@
             <w:pPr>
               <w:numPr>
                 <w:ilvl w:val="0"/>
-                <w:numId w:val="6"/>
-              </w:numPr>
-              <w:pBdr>
-                <w:top w:val="nil"/>
-                <w:left w:val="nil"/>
-                <w:bottom w:val="nil"/>
-                <w:right w:val="nil"/>
-                <w:between w:val="nil"/>
-              </w:pBdr>
+                <w:numId w:val="4"/>
+              </w:numPr>
               <w:shd w:val="clear" w:color="auto" w:fill="FFFFFF"/>
               <w:spacing w:after="0" w:line="276" w:lineRule="auto"/>
               <w:contextualSpacing/>
@@ -2726,15 +2599,8 @@
             <w:pPr>
               <w:numPr>
                 <w:ilvl w:val="0"/>
-                <w:numId w:val="6"/>
-              </w:numPr>
-              <w:pBdr>
-                <w:top w:val="nil"/>
-                <w:left w:val="nil"/>
-                <w:bottom w:val="nil"/>
-                <w:right w:val="nil"/>
-                <w:between w:val="nil"/>
-              </w:pBdr>
+                <w:numId w:val="4"/>
+              </w:numPr>
               <w:shd w:val="clear" w:color="auto" w:fill="FFFFFF"/>
               <w:spacing w:after="0" w:line="276" w:lineRule="auto"/>
               <w:contextualSpacing/>
@@ -2754,15 +2620,8 @@
             <w:pPr>
               <w:numPr>
                 <w:ilvl w:val="0"/>
-                <w:numId w:val="6"/>
-              </w:numPr>
-              <w:pBdr>
-                <w:top w:val="nil"/>
-                <w:left w:val="nil"/>
-                <w:bottom w:val="nil"/>
-                <w:right w:val="nil"/>
-                <w:between w:val="nil"/>
-              </w:pBdr>
+                <w:numId w:val="4"/>
+              </w:numPr>
               <w:shd w:val="clear" w:color="auto" w:fill="FFFFFF"/>
               <w:spacing w:after="0" w:line="276" w:lineRule="auto"/>
               <w:contextualSpacing/>
@@ -2777,14 +2636,7 @@
               <w:rPr>
                 <w:rFonts w:ascii="Agency FB" w:eastAsia="Calibri" w:hAnsi="Agency FB" w:cstheme="minorHAnsi"/>
               </w:rPr>
-              <w:t xml:space="preserve">La disponibilidad de la asistencia técnica será 12x5x360 sobre el sistema objeto del contrato sin costo adicional, con tiempos de respuesta no </w:t>
-            </w:r>
-            <w:r>
-              <w:rPr>
-                <w:rFonts w:ascii="Agency FB" w:eastAsia="Calibri" w:hAnsi="Agency FB" w:cstheme="minorHAnsi"/>
-              </w:rPr>
-              <w:lastRenderedPageBreak/>
-              <w:t>mayores a 4 horas en caso de asistencia virtual y 3 días en caso de ser presencial.</w:t>
+              <w:t>La disponibilidad de la asistencia técnica será 12x5x360 sobre el sistema objeto del contrato sin costo adicional, con tiempos de respuesta no mayores a 4 horas en caso de asistencia virtual y 3 días en caso de ser presencial.</w:t>
             </w:r>
           </w:p>
           <w:p>
@@ -2808,15 +2660,8 @@
             <w:pPr>
               <w:numPr>
                 <w:ilvl w:val="0"/>
-                <w:numId w:val="6"/>
-              </w:numPr>
-              <w:pBdr>
-                <w:top w:val="nil"/>
-                <w:left w:val="nil"/>
-                <w:bottom w:val="nil"/>
-                <w:right w:val="nil"/>
-                <w:between w:val="nil"/>
-              </w:pBdr>
+                <w:numId w:val="4"/>
+              </w:numPr>
               <w:shd w:val="clear" w:color="auto" w:fill="FFFFFF"/>
               <w:spacing w:after="0" w:line="276" w:lineRule="auto"/>
               <w:contextualSpacing/>
@@ -2836,15 +2681,8 @@
             <w:pPr>
               <w:numPr>
                 <w:ilvl w:val="1"/>
-                <w:numId w:val="6"/>
-              </w:numPr>
-              <w:pBdr>
-                <w:top w:val="nil"/>
-                <w:left w:val="nil"/>
-                <w:bottom w:val="nil"/>
-                <w:right w:val="nil"/>
-                <w:between w:val="nil"/>
-              </w:pBdr>
+                <w:numId w:val="4"/>
+              </w:numPr>
               <w:spacing w:after="0" w:line="240" w:lineRule="auto"/>
               <w:rPr>
                 <w:rFonts w:ascii="Agency FB" w:eastAsia="Times New Roman" w:hAnsi="Agency FB" w:cstheme="minorHAnsi"/>
@@ -2865,15 +2703,8 @@
             <w:pPr>
               <w:numPr>
                 <w:ilvl w:val="2"/>
-                <w:numId w:val="6"/>
-              </w:numPr>
-              <w:pBdr>
-                <w:top w:val="nil"/>
-                <w:left w:val="nil"/>
-                <w:bottom w:val="nil"/>
-                <w:right w:val="nil"/>
-                <w:between w:val="nil"/>
-              </w:pBdr>
+                <w:numId w:val="4"/>
+              </w:numPr>
               <w:spacing w:after="0" w:line="240" w:lineRule="auto"/>
               <w:rPr>
                 <w:rFonts w:ascii="Agency FB" w:eastAsia="Times New Roman" w:hAnsi="Agency FB" w:cstheme="minorHAnsi"/>
@@ -2894,15 +2725,8 @@
             <w:pPr>
               <w:numPr>
                 <w:ilvl w:val="2"/>
-                <w:numId w:val="6"/>
-              </w:numPr>
-              <w:pBdr>
-                <w:top w:val="nil"/>
-                <w:left w:val="nil"/>
-                <w:bottom w:val="nil"/>
-                <w:right w:val="nil"/>
-                <w:between w:val="nil"/>
-              </w:pBdr>
+                <w:numId w:val="4"/>
+              </w:numPr>
               <w:spacing w:after="0" w:line="240" w:lineRule="auto"/>
               <w:rPr>
                 <w:rFonts w:ascii="Agency FB" w:eastAsia="Times New Roman" w:hAnsi="Agency FB" w:cstheme="minorHAnsi"/>
@@ -2923,15 +2747,8 @@
             <w:pPr>
               <w:numPr>
                 <w:ilvl w:val="2"/>
-                <w:numId w:val="6"/>
-              </w:numPr>
-              <w:pBdr>
-                <w:top w:val="nil"/>
-                <w:left w:val="nil"/>
-                <w:bottom w:val="nil"/>
-                <w:right w:val="nil"/>
-                <w:between w:val="nil"/>
-              </w:pBdr>
+                <w:numId w:val="4"/>
+              </w:numPr>
               <w:spacing w:after="0" w:line="240" w:lineRule="auto"/>
               <w:rPr>
                 <w:rFonts w:ascii="Agency FB" w:eastAsia="Times New Roman" w:hAnsi="Agency FB" w:cstheme="minorHAnsi"/>
@@ -2952,15 +2769,8 @@
             <w:pPr>
               <w:numPr>
                 <w:ilvl w:val="2"/>
-                <w:numId w:val="6"/>
-              </w:numPr>
-              <w:pBdr>
-                <w:top w:val="nil"/>
-                <w:left w:val="nil"/>
-                <w:bottom w:val="nil"/>
-                <w:right w:val="nil"/>
-                <w:between w:val="nil"/>
-              </w:pBdr>
+                <w:numId w:val="4"/>
+              </w:numPr>
               <w:spacing w:after="0" w:line="240" w:lineRule="auto"/>
               <w:rPr>
                 <w:rFonts w:ascii="Agency FB" w:eastAsia="Times New Roman" w:hAnsi="Agency FB" w:cstheme="minorHAnsi"/>
@@ -2981,15 +2791,8 @@
             <w:pPr>
               <w:numPr>
                 <w:ilvl w:val="1"/>
-                <w:numId w:val="6"/>
-              </w:numPr>
-              <w:pBdr>
-                <w:top w:val="nil"/>
-                <w:left w:val="nil"/>
-                <w:bottom w:val="nil"/>
-                <w:right w:val="nil"/>
-                <w:between w:val="nil"/>
-              </w:pBdr>
+                <w:numId w:val="4"/>
+              </w:numPr>
               <w:spacing w:after="0" w:line="240" w:lineRule="auto"/>
               <w:rPr>
                 <w:rFonts w:ascii="Agency FB" w:eastAsia="Times New Roman" w:hAnsi="Agency FB" w:cstheme="minorHAnsi"/>
@@ -3010,15 +2813,8 @@
             <w:pPr>
               <w:numPr>
                 <w:ilvl w:val="2"/>
-                <w:numId w:val="6"/>
-              </w:numPr>
-              <w:pBdr>
-                <w:top w:val="nil"/>
-                <w:left w:val="nil"/>
-                <w:bottom w:val="nil"/>
-                <w:right w:val="nil"/>
-                <w:between w:val="nil"/>
-              </w:pBdr>
+                <w:numId w:val="4"/>
+              </w:numPr>
               <w:spacing w:after="0" w:line="240" w:lineRule="auto"/>
               <w:rPr>
                 <w:rFonts w:ascii="Agency FB" w:eastAsia="Times New Roman" w:hAnsi="Agency FB" w:cstheme="minorHAnsi"/>
@@ -3039,15 +2835,8 @@
             <w:pPr>
               <w:numPr>
                 <w:ilvl w:val="2"/>
-                <w:numId w:val="6"/>
-              </w:numPr>
-              <w:pBdr>
-                <w:top w:val="nil"/>
-                <w:left w:val="nil"/>
-                <w:bottom w:val="nil"/>
-                <w:right w:val="nil"/>
-                <w:between w:val="nil"/>
-              </w:pBdr>
+                <w:numId w:val="4"/>
+              </w:numPr>
               <w:spacing w:after="0" w:line="240" w:lineRule="auto"/>
               <w:rPr>
                 <w:rFonts w:ascii="Agency FB" w:eastAsia="Times New Roman" w:hAnsi="Agency FB" w:cstheme="minorHAnsi"/>
@@ -3068,15 +2857,8 @@
             <w:pPr>
               <w:numPr>
                 <w:ilvl w:val="2"/>
-                <w:numId w:val="6"/>
-              </w:numPr>
-              <w:pBdr>
-                <w:top w:val="nil"/>
-                <w:left w:val="nil"/>
-                <w:bottom w:val="nil"/>
-                <w:right w:val="nil"/>
-                <w:between w:val="nil"/>
-              </w:pBdr>
+                <w:numId w:val="4"/>
+              </w:numPr>
               <w:spacing w:after="0" w:line="240" w:lineRule="auto"/>
               <w:rPr>
                 <w:rFonts w:ascii="Agency FB" w:eastAsia="Times New Roman" w:hAnsi="Agency FB" w:cstheme="minorHAnsi"/>
@@ -3117,7 +2899,6 @@
                 <w:rFonts w:ascii="Agency FB" w:eastAsia="Times New Roman" w:hAnsi="Agency FB" w:cstheme="minorHAnsi"/>
                 <w:lang w:val="es-ES" w:eastAsia="es-ES"/>
               </w:rPr>
-              <w:lastRenderedPageBreak/>
               <w:t>VII.REQUISITOS MINIMOS DEL PROVEEDOR Y/O PERSONAL (Obligatorio)</w:t>
             </w:r>
           </w:p>
@@ -3131,15 +2912,8 @@
             <w:pPr>
               <w:numPr>
                 <w:ilvl w:val="0"/>
-                <w:numId w:val="6"/>
-              </w:numPr>
-              <w:pBdr>
-                <w:top w:val="nil"/>
-                <w:left w:val="nil"/>
-                <w:bottom w:val="nil"/>
-                <w:right w:val="nil"/>
-                <w:between w:val="nil"/>
-              </w:pBdr>
+                <w:numId w:val="4"/>
+              </w:numPr>
               <w:shd w:val="clear" w:color="auto" w:fill="FFFFFF"/>
               <w:spacing w:after="0" w:line="276" w:lineRule="auto"/>
               <w:ind w:left="714" w:hanging="357"/>
@@ -3160,15 +2934,8 @@
             <w:pPr>
               <w:numPr>
                 <w:ilvl w:val="0"/>
-                <w:numId w:val="6"/>
-              </w:numPr>
-              <w:pBdr>
-                <w:top w:val="nil"/>
-                <w:left w:val="nil"/>
-                <w:bottom w:val="nil"/>
-                <w:right w:val="nil"/>
-                <w:between w:val="nil"/>
-              </w:pBdr>
+                <w:numId w:val="4"/>
+              </w:numPr>
               <w:shd w:val="clear" w:color="auto" w:fill="FFFFFF"/>
               <w:spacing w:after="0" w:line="276" w:lineRule="auto"/>
               <w:ind w:left="714" w:hanging="357"/>
@@ -3189,15 +2956,8 @@
             <w:pPr>
               <w:numPr>
                 <w:ilvl w:val="0"/>
-                <w:numId w:val="6"/>
-              </w:numPr>
-              <w:pBdr>
-                <w:top w:val="nil"/>
-                <w:left w:val="nil"/>
-                <w:bottom w:val="nil"/>
-                <w:right w:val="nil"/>
-                <w:between w:val="nil"/>
-              </w:pBdr>
+                <w:numId w:val="4"/>
+              </w:numPr>
               <w:shd w:val="clear" w:color="auto" w:fill="FFFFFF"/>
               <w:spacing w:after="0" w:line="276" w:lineRule="auto"/>
               <w:ind w:left="714" w:hanging="357"/>
@@ -3218,15 +2978,8 @@
             <w:pPr>
               <w:numPr>
                 <w:ilvl w:val="0"/>
-                <w:numId w:val="6"/>
-              </w:numPr>
-              <w:pBdr>
-                <w:top w:val="nil"/>
-                <w:left w:val="nil"/>
-                <w:bottom w:val="nil"/>
-                <w:right w:val="nil"/>
-                <w:between w:val="nil"/>
-              </w:pBdr>
+                <w:numId w:val="4"/>
+              </w:numPr>
               <w:shd w:val="clear" w:color="auto" w:fill="FFFFFF"/>
               <w:spacing w:after="0" w:line="276" w:lineRule="auto"/>
               <w:ind w:left="714" w:hanging="357"/>
@@ -3247,15 +3000,8 @@
             <w:pPr>
               <w:numPr>
                 <w:ilvl w:val="0"/>
-                <w:numId w:val="6"/>
-              </w:numPr>
-              <w:pBdr>
-                <w:top w:val="nil"/>
-                <w:left w:val="nil"/>
-                <w:bottom w:val="nil"/>
-                <w:right w:val="nil"/>
-                <w:between w:val="nil"/>
-              </w:pBdr>
+                <w:numId w:val="4"/>
+              </w:numPr>
               <w:shd w:val="clear" w:color="auto" w:fill="FFFFFF"/>
               <w:spacing w:after="0" w:line="276" w:lineRule="auto"/>
               <w:ind w:left="714" w:hanging="357"/>
@@ -3277,15 +3023,8 @@
             <w:pPr>
               <w:numPr>
                 <w:ilvl w:val="0"/>
-                <w:numId w:val="6"/>
-              </w:numPr>
-              <w:pBdr>
-                <w:top w:val="nil"/>
-                <w:left w:val="nil"/>
-                <w:bottom w:val="nil"/>
-                <w:right w:val="nil"/>
-                <w:between w:val="nil"/>
-              </w:pBdr>
+                <w:numId w:val="4"/>
+              </w:numPr>
               <w:shd w:val="clear" w:color="auto" w:fill="FFFFFF"/>
               <w:spacing w:after="0" w:line="276" w:lineRule="auto"/>
               <w:ind w:left="714" w:hanging="357"/>
@@ -3307,15 +3046,8 @@
             <w:pPr>
               <w:numPr>
                 <w:ilvl w:val="1"/>
-                <w:numId w:val="6"/>
-              </w:numPr>
-              <w:pBdr>
-                <w:top w:val="nil"/>
-                <w:left w:val="nil"/>
-                <w:bottom w:val="nil"/>
-                <w:right w:val="nil"/>
-                <w:between w:val="nil"/>
-              </w:pBdr>
+                <w:numId w:val="4"/>
+              </w:numPr>
               <w:shd w:val="clear" w:color="auto" w:fill="FFFFFF"/>
               <w:spacing w:after="0" w:line="276" w:lineRule="auto"/>
               <w:contextualSpacing/>
@@ -3329,30 +3061,11 @@
               <w:rPr>
                 <w:rFonts w:ascii="Agency FB" w:eastAsia="Calibri" w:hAnsi="Agency FB" w:cstheme="minorHAnsi"/>
               </w:rPr>
-              <w:t xml:space="preserve">01 </w:t>
-            </w:r>
-            <w:r>
-              <w:rPr>
-                <w:rFonts w:ascii="Agency FB" w:eastAsia="Calibri" w:hAnsi="Agency FB" w:cstheme="minorHAnsi"/>
-              </w:rPr>
-              <w:t>jefe</w:t>
-            </w:r>
-            <w:r>
-              <w:rPr>
-                <w:rFonts w:ascii="Agency FB" w:eastAsia="Calibri" w:hAnsi="Agency FB" w:cstheme="minorHAnsi"/>
-              </w:rPr>
-              <w:t xml:space="preserve"> de proyecto:</w:t>
-            </w:r>
-          </w:p>
-          <w:p>
-            <w:pPr>
-              <w:pBdr>
-                <w:top w:val="nil"/>
-                <w:left w:val="nil"/>
-                <w:bottom w:val="nil"/>
-                <w:right w:val="nil"/>
-                <w:between w:val="nil"/>
-              </w:pBdr>
+              <w:t>01 jefe de proyecto:</w:t>
+            </w:r>
+          </w:p>
+          <w:p>
+            <w:pPr>
               <w:shd w:val="clear" w:color="auto" w:fill="FFFFFF"/>
               <w:spacing w:after="0" w:line="240" w:lineRule="auto"/>
               <w:ind w:left="1440"/>
@@ -3372,13 +3085,6 @@
           </w:p>
           <w:p>
             <w:pPr>
-              <w:pBdr>
-                <w:top w:val="nil"/>
-                <w:left w:val="nil"/>
-                <w:bottom w:val="nil"/>
-                <w:right w:val="nil"/>
-                <w:between w:val="nil"/>
-              </w:pBdr>
               <w:shd w:val="clear" w:color="auto" w:fill="FFFFFF"/>
               <w:spacing w:after="0" w:line="240" w:lineRule="auto"/>
               <w:ind w:left="1440"/>
@@ -3398,13 +3104,6 @@
           </w:p>
           <w:p>
             <w:pPr>
-              <w:pBdr>
-                <w:top w:val="nil"/>
-                <w:left w:val="nil"/>
-                <w:bottom w:val="nil"/>
-                <w:right w:val="nil"/>
-                <w:between w:val="nil"/>
-              </w:pBdr>
               <w:shd w:val="clear" w:color="auto" w:fill="FFFFFF"/>
               <w:spacing w:after="0" w:line="240" w:lineRule="auto"/>
               <w:ind w:left="1440"/>
@@ -3426,15 +3125,8 @@
             <w:pPr>
               <w:numPr>
                 <w:ilvl w:val="1"/>
-                <w:numId w:val="6"/>
-              </w:numPr>
-              <w:pBdr>
-                <w:top w:val="nil"/>
-                <w:left w:val="nil"/>
-                <w:bottom w:val="nil"/>
-                <w:right w:val="nil"/>
-                <w:between w:val="nil"/>
-              </w:pBdr>
+                <w:numId w:val="4"/>
+              </w:numPr>
               <w:shd w:val="clear" w:color="auto" w:fill="FFFFFF"/>
               <w:spacing w:after="0" w:line="276" w:lineRule="auto"/>
               <w:contextualSpacing/>
@@ -3448,7 +3140,14 @@
               <w:rPr>
                 <w:rFonts w:ascii="Agency FB" w:eastAsia="Calibri" w:hAnsi="Agency FB" w:cstheme="minorHAnsi"/>
               </w:rPr>
-              <w:t>01 programador de aplicaciones: Bachiller y/o técnico en áreas afines a informática o sistemas con al menos 1 servicio de desarrollo o implementación de software, las que deberán acreditarse mediante la presentación de contratos u órdenes de servicio.</w:t>
+              <w:t xml:space="preserve">01 programador de aplicaciones: Bachiller y/o técnico en áreas afines a informática o sistemas con al menos 1 servicio de </w:t>
+            </w:r>
+            <w:r>
+              <w:rPr>
+                <w:rFonts w:ascii="Agency FB" w:eastAsia="Calibri" w:hAnsi="Agency FB" w:cstheme="minorHAnsi"/>
+              </w:rPr>
+              <w:lastRenderedPageBreak/>
+              <w:t>desarrollo o implementación de software, las que deberán acreditarse mediante la presentación de contratos u órdenes de servicio.</w:t>
             </w:r>
           </w:p>
         </w:tc>
@@ -3476,14 +3175,8 @@
                 <w:rFonts w:ascii="Agency FB" w:eastAsia="Times New Roman" w:hAnsi="Agency FB" w:cstheme="minorHAnsi"/>
                 <w:lang w:val="es-ES" w:eastAsia="es-ES"/>
               </w:rPr>
-              <w:t>VIII</w:t>
-            </w:r>
-            <w:r>
-              <w:rPr>
-                <w:rFonts w:ascii="Agency FB" w:eastAsia="Times New Roman" w:hAnsi="Agency FB" w:cstheme="minorHAnsi"/>
-                <w:lang w:val="es-ES" w:eastAsia="es-ES"/>
-              </w:rPr>
-              <w:t xml:space="preserve">. ENTREGABLES (Obligatorio)  </w:t>
+              <w:lastRenderedPageBreak/>
+              <w:t xml:space="preserve">VIII. ENTREGABLES (Obligatorio)  </w:t>
             </w:r>
           </w:p>
         </w:tc>
@@ -3512,15 +3205,8 @@
             <w:pPr>
               <w:numPr>
                 <w:ilvl w:val="0"/>
-                <w:numId w:val="6"/>
-              </w:numPr>
-              <w:pBdr>
-                <w:top w:val="nil"/>
-                <w:left w:val="nil"/>
-                <w:bottom w:val="nil"/>
-                <w:right w:val="nil"/>
-                <w:between w:val="nil"/>
-              </w:pBdr>
+                <w:numId w:val="4"/>
+              </w:numPr>
               <w:shd w:val="clear" w:color="auto" w:fill="FFFFFF"/>
               <w:spacing w:after="0" w:line="276" w:lineRule="auto"/>
               <w:ind w:left="714" w:hanging="357"/>
@@ -3541,15 +3227,8 @@
             <w:pPr>
               <w:numPr>
                 <w:ilvl w:val="0"/>
-                <w:numId w:val="6"/>
-              </w:numPr>
-              <w:pBdr>
-                <w:top w:val="nil"/>
-                <w:left w:val="nil"/>
-                <w:bottom w:val="nil"/>
-                <w:right w:val="nil"/>
-                <w:between w:val="nil"/>
-              </w:pBdr>
+                <w:numId w:val="4"/>
+              </w:numPr>
               <w:shd w:val="clear" w:color="auto" w:fill="FFFFFF"/>
               <w:spacing w:after="0" w:line="276" w:lineRule="auto"/>
               <w:ind w:left="714" w:hanging="357"/>
@@ -3570,15 +3249,8 @@
             <w:pPr>
               <w:numPr>
                 <w:ilvl w:val="0"/>
-                <w:numId w:val="6"/>
-              </w:numPr>
-              <w:pBdr>
-                <w:top w:val="nil"/>
-                <w:left w:val="nil"/>
-                <w:bottom w:val="nil"/>
-                <w:right w:val="nil"/>
-                <w:between w:val="nil"/>
-              </w:pBdr>
+                <w:numId w:val="4"/>
+              </w:numPr>
               <w:shd w:val="clear" w:color="auto" w:fill="FFFFFF"/>
               <w:spacing w:after="0" w:line="276" w:lineRule="auto"/>
               <w:ind w:left="714" w:hanging="357"/>
@@ -3599,15 +3271,8 @@
             <w:pPr>
               <w:numPr>
                 <w:ilvl w:val="0"/>
-                <w:numId w:val="6"/>
-              </w:numPr>
-              <w:pBdr>
-                <w:top w:val="nil"/>
-                <w:left w:val="nil"/>
-                <w:bottom w:val="nil"/>
-                <w:right w:val="nil"/>
-                <w:between w:val="nil"/>
-              </w:pBdr>
+                <w:numId w:val="4"/>
+              </w:numPr>
               <w:shd w:val="clear" w:color="auto" w:fill="FFFFFF"/>
               <w:spacing w:after="0" w:line="276" w:lineRule="auto"/>
               <w:ind w:left="714" w:hanging="357"/>
@@ -3623,36 +3288,15 @@
                 <w:rFonts w:ascii="Agency FB" w:eastAsia="Calibri" w:hAnsi="Agency FB" w:cstheme="minorHAnsi"/>
                 <w:lang w:val="pt-BR"/>
               </w:rPr>
-              <w:t xml:space="preserve">Documento de </w:t>
-            </w:r>
-            <w:r>
-              <w:rPr>
-                <w:rFonts w:ascii="Agency FB" w:eastAsia="Calibri" w:hAnsi="Agency FB" w:cstheme="minorHAnsi"/>
-                <w:lang w:val="pt-BR"/>
-              </w:rPr>
-              <w:t>arquitetura</w:t>
-            </w:r>
-            <w:r>
-              <w:rPr>
-                <w:rFonts w:ascii="Agency FB" w:eastAsia="Calibri" w:hAnsi="Agency FB" w:cstheme="minorHAnsi"/>
-                <w:lang w:val="pt-BR"/>
-              </w:rPr>
-              <w:t xml:space="preserve"> de software.</w:t>
+              <w:t>Documento de arquitetura de software.</w:t>
             </w:r>
           </w:p>
           <w:p>
             <w:pPr>
               <w:numPr>
                 <w:ilvl w:val="0"/>
-                <w:numId w:val="6"/>
-              </w:numPr>
-              <w:pBdr>
-                <w:top w:val="nil"/>
-                <w:left w:val="nil"/>
-                <w:bottom w:val="nil"/>
-                <w:right w:val="nil"/>
-                <w:between w:val="nil"/>
-              </w:pBdr>
+                <w:numId w:val="4"/>
+              </w:numPr>
               <w:shd w:val="clear" w:color="auto" w:fill="FFFFFF"/>
               <w:spacing w:after="0" w:line="276" w:lineRule="auto"/>
               <w:ind w:left="714" w:hanging="357"/>
@@ -3673,15 +3317,8 @@
             <w:pPr>
               <w:numPr>
                 <w:ilvl w:val="0"/>
-                <w:numId w:val="6"/>
-              </w:numPr>
-              <w:pBdr>
-                <w:top w:val="nil"/>
-                <w:left w:val="nil"/>
-                <w:bottom w:val="nil"/>
-                <w:right w:val="nil"/>
-                <w:between w:val="nil"/>
-              </w:pBdr>
+                <w:numId w:val="4"/>
+              </w:numPr>
               <w:shd w:val="clear" w:color="auto" w:fill="FFFFFF"/>
               <w:spacing w:after="0" w:line="276" w:lineRule="auto"/>
               <w:ind w:left="714" w:hanging="357"/>
@@ -3702,15 +3339,8 @@
             <w:pPr>
               <w:numPr>
                 <w:ilvl w:val="0"/>
-                <w:numId w:val="6"/>
-              </w:numPr>
-              <w:pBdr>
-                <w:top w:val="nil"/>
-                <w:left w:val="nil"/>
-                <w:bottom w:val="nil"/>
-                <w:right w:val="nil"/>
-                <w:between w:val="nil"/>
-              </w:pBdr>
+                <w:numId w:val="4"/>
+              </w:numPr>
               <w:shd w:val="clear" w:color="auto" w:fill="FFFFFF"/>
               <w:spacing w:after="0" w:line="276" w:lineRule="auto"/>
               <w:ind w:left="714" w:hanging="357"/>
@@ -3724,34 +3354,15 @@
               <w:rPr>
                 <w:rFonts w:ascii="Agency FB" w:eastAsia="Calibri" w:hAnsi="Agency FB" w:cstheme="minorHAnsi"/>
               </w:rPr>
-              <w:t xml:space="preserve">Versión final del software (personalizado para la </w:t>
-            </w:r>
-            <w:r>
-              <w:rPr>
-                <w:rFonts w:ascii="Agency FB" w:eastAsia="Calibri" w:hAnsi="Agency FB" w:cstheme="minorHAnsi"/>
-              </w:rPr>
-              <w:t>EI Santa Rosa</w:t>
-            </w:r>
-            <w:r>
-              <w:rPr>
-                <w:rFonts w:ascii="Agency FB" w:eastAsia="Calibri" w:hAnsi="Agency FB" w:cstheme="minorHAnsi"/>
-              </w:rPr>
-              <w:t>).</w:t>
+              <w:t>Versión final del software (personalizado para la EI Santa Rosa).</w:t>
             </w:r>
           </w:p>
           <w:p>
             <w:pPr>
               <w:numPr>
                 <w:ilvl w:val="0"/>
-                <w:numId w:val="6"/>
-              </w:numPr>
-              <w:pBdr>
-                <w:top w:val="nil"/>
-                <w:left w:val="nil"/>
-                <w:bottom w:val="nil"/>
-                <w:right w:val="nil"/>
-                <w:between w:val="nil"/>
-              </w:pBdr>
+                <w:numId w:val="4"/>
+              </w:numPr>
               <w:shd w:val="clear" w:color="auto" w:fill="FFFFFF"/>
               <w:spacing w:after="0" w:line="276" w:lineRule="auto"/>
               <w:ind w:left="714" w:hanging="357"/>
@@ -3772,15 +3383,8 @@
             <w:pPr>
               <w:numPr>
                 <w:ilvl w:val="0"/>
-                <w:numId w:val="6"/>
-              </w:numPr>
-              <w:pBdr>
-                <w:top w:val="nil"/>
-                <w:left w:val="nil"/>
-                <w:bottom w:val="nil"/>
-                <w:right w:val="nil"/>
-                <w:between w:val="nil"/>
-              </w:pBdr>
+                <w:numId w:val="4"/>
+              </w:numPr>
               <w:shd w:val="clear" w:color="auto" w:fill="FFFFFF"/>
               <w:spacing w:after="0" w:line="276" w:lineRule="auto"/>
               <w:ind w:left="714" w:hanging="357"/>
@@ -3794,22 +3398,29 @@
               <w:rPr>
                 <w:rFonts w:ascii="Agency FB" w:eastAsia="Calibri" w:hAnsi="Agency FB" w:cstheme="minorHAnsi"/>
               </w:rPr>
-              <w:t>Manual de usuario en español (impreso y en CDs)</w:t>
+              <w:t xml:space="preserve">Manual de usuario en español (impreso y en </w:t>
+            </w:r>
+            <w:proofErr w:type="spellStart"/>
+            <w:r>
+              <w:rPr>
+                <w:rFonts w:ascii="Agency FB" w:eastAsia="Calibri" w:hAnsi="Agency FB" w:cstheme="minorHAnsi"/>
+              </w:rPr>
+              <w:t>CDs</w:t>
+            </w:r>
+            <w:proofErr w:type="spellEnd"/>
+            <w:r>
+              <w:rPr>
+                <w:rFonts w:ascii="Agency FB" w:eastAsia="Calibri" w:hAnsi="Agency FB" w:cstheme="minorHAnsi"/>
+              </w:rPr>
+              <w:t>)</w:t>
             </w:r>
           </w:p>
           <w:p>
             <w:pPr>
               <w:numPr>
                 <w:ilvl w:val="0"/>
-                <w:numId w:val="6"/>
-              </w:numPr>
-              <w:pBdr>
-                <w:top w:val="nil"/>
-                <w:left w:val="nil"/>
-                <w:bottom w:val="nil"/>
-                <w:right w:val="nil"/>
-                <w:between w:val="nil"/>
-              </w:pBdr>
+                <w:numId w:val="4"/>
+              </w:numPr>
               <w:shd w:val="clear" w:color="auto" w:fill="FFFFFF"/>
               <w:spacing w:after="0" w:line="276" w:lineRule="auto"/>
               <w:ind w:left="714" w:hanging="357"/>
@@ -3823,23 +3434,29 @@
               <w:rPr>
                 <w:rFonts w:ascii="Agency FB" w:eastAsia="Calibri" w:hAnsi="Agency FB" w:cstheme="minorHAnsi"/>
               </w:rPr>
-              <w:lastRenderedPageBreak/>
-              <w:t>Manual del sistema en español (impreso y en CDs)</w:t>
+              <w:t xml:space="preserve">Manual del sistema en español (impreso y en </w:t>
+            </w:r>
+            <w:proofErr w:type="spellStart"/>
+            <w:r>
+              <w:rPr>
+                <w:rFonts w:ascii="Agency FB" w:eastAsia="Calibri" w:hAnsi="Agency FB" w:cstheme="minorHAnsi"/>
+              </w:rPr>
+              <w:t>CDs</w:t>
+            </w:r>
+            <w:proofErr w:type="spellEnd"/>
+            <w:r>
+              <w:rPr>
+                <w:rFonts w:ascii="Agency FB" w:eastAsia="Calibri" w:hAnsi="Agency FB" w:cstheme="minorHAnsi"/>
+              </w:rPr>
+              <w:t>)</w:t>
             </w:r>
           </w:p>
           <w:p>
             <w:pPr>
               <w:numPr>
                 <w:ilvl w:val="0"/>
-                <w:numId w:val="6"/>
-              </w:numPr>
-              <w:pBdr>
-                <w:top w:val="nil"/>
-                <w:left w:val="nil"/>
-                <w:bottom w:val="nil"/>
-                <w:right w:val="nil"/>
-                <w:between w:val="nil"/>
-              </w:pBdr>
+                <w:numId w:val="4"/>
+              </w:numPr>
               <w:shd w:val="clear" w:color="auto" w:fill="FFFFFF"/>
               <w:spacing w:after="0" w:line="276" w:lineRule="auto"/>
               <w:ind w:left="714" w:hanging="357"/>
@@ -3860,15 +3477,8 @@
             <w:pPr>
               <w:numPr>
                 <w:ilvl w:val="0"/>
-                <w:numId w:val="6"/>
-              </w:numPr>
-              <w:pBdr>
-                <w:top w:val="nil"/>
-                <w:left w:val="nil"/>
-                <w:bottom w:val="nil"/>
-                <w:right w:val="nil"/>
-                <w:between w:val="nil"/>
-              </w:pBdr>
+                <w:numId w:val="4"/>
+              </w:numPr>
               <w:shd w:val="clear" w:color="auto" w:fill="FFFFFF"/>
               <w:spacing w:after="0" w:line="276" w:lineRule="auto"/>
               <w:ind w:left="714" w:hanging="357"/>
@@ -3912,15 +3522,7 @@
                 <w:rFonts w:ascii="Agency FB" w:eastAsia="Times New Roman" w:hAnsi="Agency FB" w:cstheme="minorHAnsi"/>
                 <w:lang w:val="es-ES" w:eastAsia="es-ES"/>
               </w:rPr>
-              <w:lastRenderedPageBreak/>
-              <w:t>IX</w:t>
-            </w:r>
-            <w:r>
-              <w:rPr>
-                <w:rFonts w:ascii="Agency FB" w:eastAsia="Times New Roman" w:hAnsi="Agency FB" w:cstheme="minorHAnsi"/>
-                <w:lang w:val="es-ES" w:eastAsia="es-ES"/>
-              </w:rPr>
-              <w:t xml:space="preserve">. CONFIDENCIALIDAD (De corresponder) </w:t>
+              <w:t xml:space="preserve">IX. CONFIDENCIALIDAD (De corresponder) </w:t>
             </w:r>
           </w:p>
         </w:tc>
@@ -4040,13 +3642,7 @@
         <w:rPr>
           <w:rFonts w:ascii="Agency FB" w:hAnsi="Agency FB" w:cs="Arial"/>
         </w:rPr>
-        <w:t>DETALLADO EN EL TDR</w:t>
-      </w:r>
-      <w:r>
-        <w:rPr>
-          <w:rFonts w:ascii="Agency FB" w:hAnsi="Agency FB" w:cs="Arial"/>
-        </w:rPr>
-        <w:t>.</w:t>
+        <w:t>DETALLADO EN EL TDR.</w:t>
       </w:r>
     </w:p>
     <w:p>
@@ -4082,13 +3678,7 @@
         <w:rPr>
           <w:rFonts w:ascii="Agency FB" w:hAnsi="Agency FB" w:cs="Arial"/>
         </w:rPr>
-        <w:t>12 MESES</w:t>
-      </w:r>
-      <w:r>
-        <w:rPr>
-          <w:rFonts w:ascii="Agency FB" w:hAnsi="Agency FB" w:cs="Arial"/>
-        </w:rPr>
-        <w:t>.</w:t>
+        <w:t>12 MESES.</w:t>
       </w:r>
     </w:p>
     <w:p>
@@ -4189,7 +3779,7 @@
         <w:pStyle w:val="Prrafodelista"/>
         <w:numPr>
           <w:ilvl w:val="0"/>
-          <w:numId w:val="2"/>
+          <w:numId w:val="6"/>
         </w:numPr>
         <w:jc w:val="both"/>
         <w:rPr>
@@ -4208,7 +3798,7 @@
         <w:pStyle w:val="Prrafodelista"/>
         <w:numPr>
           <w:ilvl w:val="0"/>
-          <w:numId w:val="2"/>
+          <w:numId w:val="6"/>
         </w:numPr>
         <w:jc w:val="both"/>
         <w:rPr>
@@ -4244,25 +3834,7 @@
           <w:color w:val="222222"/>
           <w:lang w:eastAsia="es-MX"/>
         </w:rPr>
-        <w:t xml:space="preserve">LUGAR Y PLAZO DE </w:t>
-      </w:r>
-      <w:r>
-        <w:rPr>
-          <w:rFonts w:ascii="Agency FB" w:eastAsia="Calibri" w:hAnsi="Agency FB" w:cs="Arial"/>
-          <w:b/>
-          <w:color w:val="222222"/>
-          <w:lang w:eastAsia="es-MX"/>
-        </w:rPr>
-        <w:t>EJECUCIÓN</w:t>
-      </w:r>
-      <w:r>
-        <w:rPr>
-          <w:rFonts w:ascii="Agency FB" w:eastAsia="Calibri" w:hAnsi="Agency FB" w:cs="Arial"/>
-          <w:b/>
-          <w:color w:val="222222"/>
-          <w:lang w:eastAsia="es-MX"/>
-        </w:rPr>
-        <w:t>.</w:t>
+        <w:t>LUGAR Y PLAZO DE EJECUCIÓN.</w:t>
       </w:r>
     </w:p>
     <w:p>
@@ -4291,83 +3863,45 @@
           <w:color w:val="000000"/>
           <w:lang w:eastAsia="es-PE"/>
         </w:rPr>
-        <w:t xml:space="preserve"> </w:t>
-      </w:r>
+        <w:t xml:space="preserve"> EL LUGAR DE ENTREGA SERÁ EN EL ALMACÉN DE LA OBRA: “MEJORAMIENTO DEL SERVICIO EDUCATIVO EN LA I.E.P. </w:t>
+      </w:r>
+      <w:proofErr w:type="spellStart"/>
       <w:r>
         <w:rPr>
           <w:rFonts w:ascii="Agency FB" w:eastAsia="Calibri" w:hAnsi="Agency FB" w:cs="Arial"/>
           <w:color w:val="000000"/>
           <w:lang w:eastAsia="es-PE"/>
         </w:rPr>
-        <w:t>EL LUGAR DE ENTREGA SERÁ EN EL ALMACÉN DE LA OBRA: “MEJORAMIENTO DEL SERVICIO EDUCATIVO EN LA I.E.P.</w:t>
-      </w:r>
+        <w:t>N°</w:t>
+      </w:r>
+      <w:proofErr w:type="spellEnd"/>
       <w:r>
         <w:rPr>
           <w:rFonts w:ascii="Agency FB" w:eastAsia="Calibri" w:hAnsi="Agency FB" w:cs="Arial"/>
           <w:color w:val="000000"/>
           <w:lang w:eastAsia="es-PE"/>
         </w:rPr>
-        <w:t xml:space="preserve"> </w:t>
-      </w:r>
-      <w:r>
+        <w:t xml:space="preserve"> 54002 SANTA ROSA E I.E.S. SANTA ROSA, DISTRITO DE ABANCAY, PROVINCIA DE ABANCAY REGIÓN APURÍMAC”, EL HORARIO DE INGRESO PARA PROVEEDORES ES DE 08:00 HASTA 11:30 Y 13:30 HASTA 16:00 DE LUNES A VIERNES Y SABADO DE 08:00AM HASTA 11:30 AM. </w:t>
+      </w:r>
+    </w:p>
+    <w:p>
+      <w:pPr>
+        <w:spacing w:line="276" w:lineRule="auto"/>
+        <w:ind w:left="360"/>
+        <w:jc w:val="both"/>
         <w:rPr>
           <w:rFonts w:ascii="Agency FB" w:eastAsia="Calibri" w:hAnsi="Agency FB" w:cs="Arial"/>
           <w:color w:val="000000"/>
           <w:lang w:eastAsia="es-PE"/>
         </w:rPr>
-        <w:t xml:space="preserve">N° 54002 SANTA ROSA E I.E.S. SANTA ROSA, DISTRITO DE ABANCAY, PROVINCIA DE ABANCAY REGIÓN APURÍMAC”, EL HORARIO DE INGRESO PARA PROVEEDORES ES DE 08:00 HASTA 11:30 Y 13:30 HASTA 16:00 DE LUNES A VIERNES Y SABADO DE 08:00AM HASTA 11:30 AM. </w:t>
-      </w:r>
-    </w:p>
-    <w:p>
-      <w:pPr>
-        <w:spacing w:line="276" w:lineRule="auto"/>
-        <w:ind w:left="360"/>
-        <w:jc w:val="both"/>
+      </w:pPr>
+      <w:r>
         <w:rPr>
           <w:rFonts w:ascii="Agency FB" w:eastAsia="Calibri" w:hAnsi="Agency FB" w:cs="Arial"/>
           <w:color w:val="000000"/>
           <w:lang w:eastAsia="es-PE"/>
         </w:rPr>
-      </w:pPr>
-      <w:r>
-        <w:rPr>
-          <w:rFonts w:ascii="Agency FB" w:eastAsia="Calibri" w:hAnsi="Agency FB" w:cs="Arial"/>
-          <w:color w:val="000000"/>
-          <w:lang w:eastAsia="es-PE"/>
-        </w:rPr>
-        <w:t>REFERENCIA:</w:t>
-      </w:r>
-      <w:r>
-        <w:rPr>
-          <w:rFonts w:ascii="Agency FB" w:eastAsia="Calibri" w:hAnsi="Agency FB" w:cs="Arial"/>
-          <w:color w:val="000000"/>
-          <w:lang w:eastAsia="es-PE"/>
-        </w:rPr>
-        <w:t xml:space="preserve"> </w:t>
-      </w:r>
-      <w:r>
-        <w:rPr>
-          <w:rFonts w:ascii="Agency FB" w:eastAsia="Calibri" w:hAnsi="Agency FB" w:cs="Arial"/>
-          <w:color w:val="000000"/>
-          <w:lang w:eastAsia="es-PE"/>
-        </w:rPr>
-        <w:t xml:space="preserve">CALLE GARCILAZO S/N, </w:t>
-      </w:r>
-      <w:r>
-        <w:rPr>
-          <w:rFonts w:ascii="Agency FB" w:eastAsia="Calibri" w:hAnsi="Agency FB" w:cs="Arial"/>
-          <w:color w:val="000000"/>
-          <w:lang w:eastAsia="es-PE"/>
-        </w:rPr>
-        <w:t xml:space="preserve">CON ESQUINA SAMANEZ OCAMPO </w:t>
-      </w:r>
-      <w:r>
-        <w:rPr>
-          <w:rFonts w:ascii="Agency FB" w:eastAsia="Calibri" w:hAnsi="Agency FB" w:cs="Arial"/>
-          <w:color w:val="000000"/>
-          <w:lang w:eastAsia="es-PE"/>
-        </w:rPr>
-        <w:t>ABANCAY, PROVINCIA DE ABANCAY, DEPARTAMENTO DE APURÍMAC.</w:t>
+        <w:t>REFERENCIA: CALLE GARCILAZO S/N, CON ESQUINA SAMANEZ OCAMPO ABANCAY, PROVINCIA DE ABANCAY, DEPARTAMENTO DE APURÍMAC.</w:t>
       </w:r>
     </w:p>
     <w:p>
@@ -4396,40 +3930,20 @@
           <w:color w:val="000000"/>
           <w:lang w:eastAsia="es-PE"/>
         </w:rPr>
-        <w:t xml:space="preserve">: EL PLAZO DE ENTREGA SERA DE </w:t>
-      </w:r>
-      <w:r>
+        <w:t>: EL PLAZO DE ENTREGA SERA DE 10 DÍAS CALENDARIOS CONTADOS A PARTIR DEL DÍA SIGUIENTE DE NOTIFICADA LA ORDEN DE COMPRA.</w:t>
+      </w:r>
+    </w:p>
+    <w:p>
+      <w:pPr>
+        <w:pStyle w:val="Prrafodelista"/>
+        <w:spacing w:line="276" w:lineRule="auto"/>
+        <w:jc w:val="both"/>
         <w:rPr>
           <w:rFonts w:ascii="Agency FB" w:eastAsia="Calibri" w:hAnsi="Agency FB" w:cs="Arial"/>
           <w:color w:val="000000"/>
           <w:lang w:eastAsia="es-PE"/>
         </w:rPr>
-        <w:t>1</w:t>
-      </w:r>
-      <w:r>
-        <w:rPr>
-          <w:rFonts w:ascii="Agency FB" w:eastAsia="Calibri" w:hAnsi="Agency FB" w:cs="Arial"/>
-          <w:color w:val="000000"/>
-          <w:lang w:eastAsia="es-PE"/>
-        </w:rPr>
-        <w:t>0</w:t>
-      </w:r>
-      <w:r>
-        <w:rPr>
-          <w:rFonts w:ascii="Agency FB" w:eastAsia="Calibri" w:hAnsi="Agency FB" w:cs="Arial"/>
-          <w:color w:val="000000"/>
-          <w:lang w:eastAsia="es-PE"/>
-        </w:rPr>
-        <w:t xml:space="preserve"> DÍAS CALENDARIOS CONTADOS </w:t>
-      </w:r>
-      <w:r>
-        <w:rPr>
-          <w:rFonts w:ascii="Agency FB" w:eastAsia="Calibri" w:hAnsi="Agency FB" w:cs="Arial"/>
-          <w:color w:val="000000"/>
-          <w:lang w:eastAsia="es-PE"/>
-        </w:rPr>
-        <w:t>A PARTIR DEL DÍA SIGUIENTE DE NOTIFICADA LA ORDEN DE COMPRA.</w:t>
-      </w:r>
+      </w:pPr>
     </w:p>
     <w:p>
       <w:pPr>
@@ -4466,6 +3980,7 @@
           <w:color w:val="000000"/>
           <w:lang w:eastAsia="es-PE"/>
         </w:rPr>
+        <w:lastRenderedPageBreak/>
         <w:t>RECEPCIÓN Y CONFORMIDAD.</w:t>
       </w:r>
     </w:p>
@@ -4483,57 +3998,13 @@
           <w:rFonts w:ascii="Agency FB" w:eastAsia="Agency FB" w:hAnsi="Agency FB" w:cs="Arial"/>
           <w:b/>
         </w:rPr>
-        <w:t xml:space="preserve">A) </w:t>
+        <w:t>A) RECEPCIÓN:</w:t>
       </w:r>
       <w:r>
         <w:rPr>
           <w:rFonts w:ascii="Agency FB" w:eastAsia="Agency FB" w:hAnsi="Agency FB" w:cs="Arial"/>
-          <w:b/>
-        </w:rPr>
-        <w:t>RECEPCIÓN</w:t>
-      </w:r>
-      <w:r>
-        <w:rPr>
-          <w:rFonts w:ascii="Agency FB" w:eastAsia="Agency FB" w:hAnsi="Agency FB" w:cs="Arial"/>
-          <w:b/>
-        </w:rPr>
-        <w:t>:</w:t>
-      </w:r>
-      <w:r>
-        <w:rPr>
-          <w:rFonts w:ascii="Agency FB" w:eastAsia="Agency FB" w:hAnsi="Agency FB" w:cs="Arial"/>
-        </w:rPr>
-        <w:t xml:space="preserve"> La recepción de los bienes será a carg</w:t>
-      </w:r>
-      <w:r>
-        <w:rPr>
-          <w:rFonts w:ascii="Agency FB" w:eastAsia="Agency FB" w:hAnsi="Agency FB" w:cs="Arial"/>
-        </w:rPr>
-        <w:t>o del responsable del almacén</w:t>
-      </w:r>
-      <w:r>
-        <w:rPr>
-          <w:rFonts w:ascii="Agency FB" w:eastAsia="Agency FB" w:hAnsi="Agency FB" w:cs="Arial"/>
-        </w:rPr>
-        <w:t xml:space="preserve"> y especialista en instalaciones especiales</w:t>
-      </w:r>
-      <w:r>
-        <w:rPr>
-          <w:rFonts w:ascii="Agency FB" w:eastAsia="Agency FB" w:hAnsi="Agency FB" w:cs="Arial"/>
-        </w:rPr>
-        <w:t>,</w:t>
-      </w:r>
-      <w:r>
-        <w:rPr>
-          <w:rFonts w:ascii="Agency FB" w:eastAsia="Agency FB" w:hAnsi="Agency FB" w:cs="Arial"/>
-        </w:rPr>
-        <w:t xml:space="preserve"> previa supervis</w:t>
-      </w:r>
-      <w:r>
-        <w:rPr>
-          <w:rFonts w:ascii="Agency FB" w:eastAsia="Agency FB" w:hAnsi="Agency FB" w:cs="Arial"/>
-        </w:rPr>
-        <w:t>ión del residente de obra.</w:t>
+        </w:rPr>
+        <w:t xml:space="preserve"> La recepción de los bienes será a cargo del responsable del almacén y especialista en instalaciones especiales, previa supervisión del residente de obra.</w:t>
       </w:r>
     </w:p>
     <w:p>
@@ -4552,14 +4023,7 @@
           <w:rFonts w:ascii="Agency FB" w:eastAsia="Agency FB" w:hAnsi="Agency FB" w:cs="Arial"/>
           <w:b/>
         </w:rPr>
-        <w:t xml:space="preserve"> </w:t>
-      </w:r>
-      <w:r>
-        <w:rPr>
-          <w:rFonts w:ascii="Agency FB" w:eastAsia="Agency FB" w:hAnsi="Agency FB" w:cs="Arial"/>
-          <w:b/>
-        </w:rPr>
-        <w:t>B) CONFORMIDAD:</w:t>
+        <w:t xml:space="preserve"> B) CONFORMIDAD:</w:t>
       </w:r>
       <w:r>
         <w:rPr>
@@ -4619,7 +4083,25 @@
           <w:color w:val="000000"/>
           <w:lang w:eastAsia="es-PE"/>
         </w:rPr>
-        <w:t>El pago será único en su totalidad, después de realizada la entrega de los bienes, con el V°B° del Supervisor de Obra e informe de Conformidad del Residente de Obra.</w:t>
+        <w:t xml:space="preserve">El pago será único en su totalidad, después de realizada la entrega de los bienes, con el </w:t>
+      </w:r>
+      <w:proofErr w:type="spellStart"/>
+      <w:r>
+        <w:rPr>
+          <w:rFonts w:ascii="Agency FB" w:eastAsia="Times New Roman" w:hAnsi="Agency FB" w:cs="Arial"/>
+          <w:color w:val="000000"/>
+          <w:lang w:eastAsia="es-PE"/>
+        </w:rPr>
+        <w:t>V°B°</w:t>
+      </w:r>
+      <w:proofErr w:type="spellEnd"/>
+      <w:r>
+        <w:rPr>
+          <w:rFonts w:ascii="Agency FB" w:eastAsia="Times New Roman" w:hAnsi="Agency FB" w:cs="Arial"/>
+          <w:color w:val="000000"/>
+          <w:lang w:eastAsia="es-PE"/>
+        </w:rPr>
+        <w:t xml:space="preserve"> del Supervisor de Obra e informe de Conformidad del Residente de Obra.</w:t>
       </w:r>
     </w:p>
     <w:p>
@@ -4677,15 +4159,7 @@
           <w:color w:val="000000"/>
           <w:lang w:eastAsia="es-PE"/>
         </w:rPr>
-        <w:t>El contratista Sera responsable de los desperfectos y observaciones del bien y por los vicios ocultos encontr</w:t>
-      </w:r>
-      <w:r>
-        <w:rPr>
-          <w:rFonts w:ascii="Agency FB" w:eastAsia="Calibri" w:hAnsi="Agency FB" w:cs="Arial"/>
-          <w:color w:val="000000"/>
-          <w:lang w:eastAsia="es-PE"/>
-        </w:rPr>
-        <w:t>ados.</w:t>
+        <w:t>El contratista Sera responsable de los desperfectos y observaciones del bien y por los vicios ocultos encontrados.</w:t>
       </w:r>
     </w:p>
     <w:p>
@@ -4763,24 +4237,7 @@
           <w:color w:val="000000"/>
           <w:lang w:eastAsia="es-PE"/>
         </w:rPr>
-        <w:t xml:space="preserve"> hasta por un monto </w:t>
-      </w:r>
-      <w:r>
-        <w:rPr>
-          <w:rFonts w:ascii="Agency FB" w:eastAsia="Times New Roman" w:hAnsi="Agency FB" w:cs="Arial"/>
-          <w:color w:val="000000"/>
-          <w:lang w:eastAsia="es-PE"/>
-        </w:rPr>
-        <w:lastRenderedPageBreak/>
-        <w:t>máximo equivalente al 10% del monto de la orden de compra, la penalidad se calcula de acuerdo a la siguiente formula:</w:t>
-      </w:r>
-      <w:r>
-        <w:rPr>
-          <w:rFonts w:ascii="Agency FB" w:eastAsia="Times New Roman" w:hAnsi="Agency FB" w:cs="Arial"/>
-          <w:color w:val="000000"/>
-          <w:lang w:eastAsia="es-PE"/>
-        </w:rPr>
-        <w:t>6</w:t>
+        <w:t xml:space="preserve"> hasta por un monto máximo equivalente al 10% del monto de la orden de compra, la penalidad se calcula de acuerdo a la siguiente formula:6</w:t>
       </w:r>
     </w:p>
     <w:p>
@@ -4939,23 +4396,7 @@
           <w:kern w:val="28"/>
           <w:lang w:eastAsia="es-ES"/>
         </w:rPr>
-        <w:t xml:space="preserve">Se </w:t>
-      </w:r>
-      <w:r>
-        <w:rPr>
-          <w:rFonts w:ascii="Agency FB" w:eastAsia="SimSun" w:hAnsi="Agency FB" w:cs="Arial"/>
-          <w:kern w:val="28"/>
-          <w:lang w:eastAsia="es-ES"/>
-        </w:rPr>
-        <w:t>Adjunta El Protocolo De Ingr</w:t>
-      </w:r>
-      <w:r>
-        <w:rPr>
-          <w:rFonts w:ascii="Agency FB" w:eastAsia="SimSun" w:hAnsi="Agency FB" w:cs="Arial"/>
-          <w:kern w:val="28"/>
-          <w:lang w:eastAsia="es-ES"/>
-        </w:rPr>
-        <w:t>eso Para Proveedores Y Terceros</w:t>
+        <w:t>Se Adjunta El Protocolo De Ingreso Para Proveedores Y Terceros</w:t>
       </w:r>
     </w:p>
     <w:sectPr>
@@ -4970,11 +4411,11 @@
 </file>
 
 <file path=word/endnotes.xml><?xml version="1.0" encoding="utf-8"?>
-<w:endnotes xmlns:wpc="http://schemas.microsoft.com/office/word/2010/wordprocessingCanvas" xmlns:cx="http://schemas.microsoft.com/office/drawing/2014/chartex" xmlns:cx1="http://schemas.microsoft.com/office/drawing/2015/9/8/chartex" xmlns:cx2="http://schemas.microsoft.com/office/drawing/2015/10/21/chartex" xmlns:cx3="http://schemas.microsoft.com/office/drawing/2016/5/9/chartex" xmlns:cx4="http://schemas.microsoft.com/office/drawing/2016/5/10/chartex" xmlns:cx5="http://schemas.microsoft.com/office/drawing/2016/5/11/chartex" xmlns:cx6="http://schemas.microsoft.com/office/drawing/2016/5/12/chartex" xmlns:cx7="http://schemas.microsoft.com/office/drawing/2016/5/13/chartex" xmlns:cx8="http://schemas.microsoft.com/office/drawing/2016/5/14/chartex" xmlns:mc="http://schemas.openxmlformats.org/markup-compatibility/2006" xmlns:aink="http://schemas.microsoft.com/office/drawing/2016/ink" xmlns:am3d="http://schemas.microsoft.com/office/drawing/2017/model3d" xmlns:o="urn:schemas-microsoft-com:office:office" xmlns:r="http://schemas.openxmlformats.org/officeDocument/2006/relationships" xmlns:m="http://schemas.openxmlformats.org/officeDocument/2006/math" xmlns:v="urn:schemas-microsoft-com:vml" xmlns:wp14="http://schemas.microsoft.com/office/word/2010/wordprocessingDrawing" xmlns:wp="http://schemas.openxmlformats.org/drawingml/2006/wordprocessingDrawing" xmlns:w10="urn:schemas-microsoft-com:office:word" xmlns:w="http://schemas.openxmlformats.org/wordprocessingml/2006/main" xmlns:w14="http://schemas.microsoft.com/office/word/2010/wordml" xmlns:w15="http://schemas.microsoft.com/office/word/2012/wordml" xmlns:w16cex="http://schemas.microsoft.com/office/word/2018/wordml/cex" xmlns:w16cid="http://schemas.microsoft.com/office/word/2016/wordml/cid" xmlns:w16="http://schemas.microsoft.com/office/word/2018/wordml" xmlns:w16sdtdh="http://schemas.microsoft.com/office/word/2020/wordml/sdtdatahash" xmlns:w16se="http://schemas.microsoft.com/office/word/2015/wordml/symex" xmlns:wpg="http://schemas.microsoft.com/office/word/2010/wordprocessingGroup" xmlns:wpi="http://schemas.microsoft.com/office/word/2010/wordprocessingInk" xmlns:wne="http://schemas.microsoft.com/office/word/2006/wordml" xmlns:wps="http://schemas.microsoft.com/office/word/2010/wordprocessingShape" mc:Ignorable="w14 w15 w16se w16cid w16 w16cex w16sdtdh wp14">
+<w:endnotes xmlns:wpc="http://schemas.microsoft.com/office/word/2010/wordprocessingCanvas" xmlns:cx="http://schemas.microsoft.com/office/drawing/2014/chartex" xmlns:cx1="http://schemas.microsoft.com/office/drawing/2015/9/8/chartex" xmlns:cx2="http://schemas.microsoft.com/office/drawing/2015/10/21/chartex" xmlns:cx3="http://schemas.microsoft.com/office/drawing/2016/5/9/chartex" xmlns:cx4="http://schemas.microsoft.com/office/drawing/2016/5/10/chartex" xmlns:cx5="http://schemas.microsoft.com/office/drawing/2016/5/11/chartex" xmlns:cx6="http://schemas.microsoft.com/office/drawing/2016/5/12/chartex" xmlns:cx7="http://schemas.microsoft.com/office/drawing/2016/5/13/chartex" xmlns:cx8="http://schemas.microsoft.com/office/drawing/2016/5/14/chartex" xmlns:mc="http://schemas.openxmlformats.org/markup-compatibility/2006" xmlns:aink="http://schemas.microsoft.com/office/drawing/2016/ink" xmlns:am3d="http://schemas.microsoft.com/office/drawing/2017/model3d" xmlns:o="urn:schemas-microsoft-com:office:office" xmlns:oel="http://schemas.microsoft.com/office/2019/extlst" xmlns:r="http://schemas.openxmlformats.org/officeDocument/2006/relationships" xmlns:m="http://schemas.openxmlformats.org/officeDocument/2006/math" xmlns:v="urn:schemas-microsoft-com:vml" xmlns:wp14="http://schemas.microsoft.com/office/word/2010/wordprocessingDrawing" xmlns:wp="http://schemas.openxmlformats.org/drawingml/2006/wordprocessingDrawing" xmlns:w10="urn:schemas-microsoft-com:office:word" xmlns:w="http://schemas.openxmlformats.org/wordprocessingml/2006/main" xmlns:w14="http://schemas.microsoft.com/office/word/2010/wordml" xmlns:w15="http://schemas.microsoft.com/office/word/2012/wordml" xmlns:w16cex="http://schemas.microsoft.com/office/word/2018/wordml/cex" xmlns:w16cid="http://schemas.microsoft.com/office/word/2016/wordml/cid" xmlns:w16="http://schemas.microsoft.com/office/word/2018/wordml" xmlns:w16sdtdh="http://schemas.microsoft.com/office/word/2020/wordml/sdtdatahash" xmlns:w16se="http://schemas.microsoft.com/office/word/2015/wordml/symex" xmlns:wpg="http://schemas.microsoft.com/office/word/2010/wordprocessingGroup" xmlns:wpi="http://schemas.microsoft.com/office/word/2010/wordprocessingInk" xmlns:wne="http://schemas.microsoft.com/office/word/2006/wordml" xmlns:wps="http://schemas.microsoft.com/office/word/2010/wordprocessingShape" mc:Ignorable="w14 w15 w16se w16cid w16 w16cex w16sdtdh wp14">
   <w:endnote w:type="separator" w:id="-1">
     <w:p>
       <w:pPr>
-        <w:spacing w:after="0" w:line="240" w:lineRule="auto"/>
+        <w:spacing w:line="240" w:lineRule="auto"/>
       </w:pPr>
       <w:r>
         <w:separator/>
@@ -4984,7 +4425,7 @@
   <w:endnote w:type="continuationSeparator" w:id="0">
     <w:p>
       <w:pPr>
-        <w:spacing w:after="0" w:line="240" w:lineRule="auto"/>
+        <w:spacing w:line="240" w:lineRule="auto"/>
       </w:pPr>
       <w:r>
         <w:continuationSeparator/>
@@ -4995,11 +4436,11 @@
 </file>
 
 <file path=word/footnotes.xml><?xml version="1.0" encoding="utf-8"?>
-<w:footnotes xmlns:wpc="http://schemas.microsoft.com/office/word/2010/wordprocessingCanvas" xmlns:cx="http://schemas.microsoft.com/office/drawing/2014/chartex" xmlns:cx1="http://schemas.microsoft.com/office/drawing/2015/9/8/chartex" xmlns:cx2="http://schemas.microsoft.com/office/drawing/2015/10/21/chartex" xmlns:cx3="http://schemas.microsoft.com/office/drawing/2016/5/9/chartex" xmlns:cx4="http://schemas.microsoft.com/office/drawing/2016/5/10/chartex" xmlns:cx5="http://schemas.microsoft.com/office/drawing/2016/5/11/chartex" xmlns:cx6="http://schemas.microsoft.com/office/drawing/2016/5/12/chartex" xmlns:cx7="http://schemas.microsoft.com/office/drawing/2016/5/13/chartex" xmlns:cx8="http://schemas.microsoft.com/office/drawing/2016/5/14/chartex" xmlns:mc="http://schemas.openxmlformats.org/markup-compatibility/2006" xmlns:aink="http://schemas.microsoft.com/office/drawing/2016/ink" xmlns:am3d="http://schemas.microsoft.com/office/drawing/2017/model3d" xmlns:o="urn:schemas-microsoft-com:office:office" xmlns:r="http://schemas.openxmlformats.org/officeDocument/2006/relationships" xmlns:m="http://schemas.openxmlformats.org/officeDocument/2006/math" xmlns:v="urn:schemas-microsoft-com:vml" xmlns:wp14="http://schemas.microsoft.com/office/word/2010/wordprocessingDrawing" xmlns:wp="http://schemas.openxmlformats.org/drawingml/2006/wordprocessingDrawing" xmlns:w10="urn:schemas-microsoft-com:office:word" xmlns:w="http://schemas.openxmlformats.org/wordprocessingml/2006/main" xmlns:w14="http://schemas.microsoft.com/office/word/2010/wordml" xmlns:w15="http://schemas.microsoft.com/office/word/2012/wordml" xmlns:w16cex="http://schemas.microsoft.com/office/word/2018/wordml/cex" xmlns:w16cid="http://schemas.microsoft.com/office/word/2016/wordml/cid" xmlns:w16="http://schemas.microsoft.com/office/word/2018/wordml" xmlns:w16sdtdh="http://schemas.microsoft.com/office/word/2020/wordml/sdtdatahash" xmlns:w16se="http://schemas.microsoft.com/office/word/2015/wordml/symex" xmlns:wpg="http://schemas.microsoft.com/office/word/2010/wordprocessingGroup" xmlns:wpi="http://schemas.microsoft.com/office/word/2010/wordprocessingInk" xmlns:wne="http://schemas.microsoft.com/office/word/2006/wordml" xmlns:wps="http://schemas.microsoft.com/office/word/2010/wordprocessingShape" mc:Ignorable="w14 w15 w16se w16cid w16 w16cex w16sdtdh wp14">
+<w:footnotes xmlns:wpc="http://schemas.microsoft.com/office/word/2010/wordprocessingCanvas" xmlns:cx="http://schemas.microsoft.com/office/drawing/2014/chartex" xmlns:cx1="http://schemas.microsoft.com/office/drawing/2015/9/8/chartex" xmlns:cx2="http://schemas.microsoft.com/office/drawing/2015/10/21/chartex" xmlns:cx3="http://schemas.microsoft.com/office/drawing/2016/5/9/chartex" xmlns:cx4="http://schemas.microsoft.com/office/drawing/2016/5/10/chartex" xmlns:cx5="http://schemas.microsoft.com/office/drawing/2016/5/11/chartex" xmlns:cx6="http://schemas.microsoft.com/office/drawing/2016/5/12/chartex" xmlns:cx7="http://schemas.microsoft.com/office/drawing/2016/5/13/chartex" xmlns:cx8="http://schemas.microsoft.com/office/drawing/2016/5/14/chartex" xmlns:mc="http://schemas.openxmlformats.org/markup-compatibility/2006" xmlns:aink="http://schemas.microsoft.com/office/drawing/2016/ink" xmlns:am3d="http://schemas.microsoft.com/office/drawing/2017/model3d" xmlns:o="urn:schemas-microsoft-com:office:office" xmlns:oel="http://schemas.microsoft.com/office/2019/extlst" xmlns:r="http://schemas.openxmlformats.org/officeDocument/2006/relationships" xmlns:m="http://schemas.openxmlformats.org/officeDocument/2006/math" xmlns:v="urn:schemas-microsoft-com:vml" xmlns:wp14="http://schemas.microsoft.com/office/word/2010/wordprocessingDrawing" xmlns:wp="http://schemas.openxmlformats.org/drawingml/2006/wordprocessingDrawing" xmlns:w10="urn:schemas-microsoft-com:office:word" xmlns:w="http://schemas.openxmlformats.org/wordprocessingml/2006/main" xmlns:w14="http://schemas.microsoft.com/office/word/2010/wordml" xmlns:w15="http://schemas.microsoft.com/office/word/2012/wordml" xmlns:w16cex="http://schemas.microsoft.com/office/word/2018/wordml/cex" xmlns:w16cid="http://schemas.microsoft.com/office/word/2016/wordml/cid" xmlns:w16="http://schemas.microsoft.com/office/word/2018/wordml" xmlns:w16sdtdh="http://schemas.microsoft.com/office/word/2020/wordml/sdtdatahash" xmlns:w16se="http://schemas.microsoft.com/office/word/2015/wordml/symex" xmlns:wpg="http://schemas.microsoft.com/office/word/2010/wordprocessingGroup" xmlns:wpi="http://schemas.microsoft.com/office/word/2010/wordprocessingInk" xmlns:wne="http://schemas.microsoft.com/office/word/2006/wordml" xmlns:wps="http://schemas.microsoft.com/office/word/2010/wordprocessingShape" mc:Ignorable="w14 w15 w16se w16cid w16 w16cex w16sdtdh wp14">
   <w:footnote w:type="separator" w:id="-1">
     <w:p>
       <w:pPr>
-        <w:spacing w:after="0" w:line="240" w:lineRule="auto"/>
+        <w:spacing w:after="0"/>
       </w:pPr>
       <w:r>
         <w:separator/>
@@ -5009,7 +4450,7 @@
   <w:footnote w:type="continuationSeparator" w:id="0">
     <w:p>
       <w:pPr>
-        <w:spacing w:after="0" w:line="240" w:lineRule="auto"/>
+        <w:spacing w:after="0"/>
       </w:pPr>
       <w:r>
         <w:continuationSeparator/>
@@ -5020,7 +4461,7 @@
 </file>
 
 <file path=word/header1.xml><?xml version="1.0" encoding="utf-8"?>
-<w:hdr xmlns:wpc="http://schemas.microsoft.com/office/word/2010/wordprocessingCanvas" xmlns:cx="http://schemas.microsoft.com/office/drawing/2014/chartex" xmlns:cx1="http://schemas.microsoft.com/office/drawing/2015/9/8/chartex" xmlns:cx2="http://schemas.microsoft.com/office/drawing/2015/10/21/chartex" xmlns:cx3="http://schemas.microsoft.com/office/drawing/2016/5/9/chartex" xmlns:cx4="http://schemas.microsoft.com/office/drawing/2016/5/10/chartex" xmlns:cx5="http://schemas.microsoft.com/office/drawing/2016/5/11/chartex" xmlns:cx6="http://schemas.microsoft.com/office/drawing/2016/5/12/chartex" xmlns:cx7="http://schemas.microsoft.com/office/drawing/2016/5/13/chartex" xmlns:cx8="http://schemas.microsoft.com/office/drawing/2016/5/14/chartex" xmlns:mc="http://schemas.openxmlformats.org/markup-compatibility/2006" xmlns:aink="http://schemas.microsoft.com/office/drawing/2016/ink" xmlns:am3d="http://schemas.microsoft.com/office/drawing/2017/model3d" xmlns:o="urn:schemas-microsoft-com:office:office" xmlns:r="http://schemas.openxmlformats.org/officeDocument/2006/relationships" xmlns:m="http://schemas.openxmlformats.org/officeDocument/2006/math" xmlns:v="urn:schemas-microsoft-com:vml" xmlns:wp14="http://schemas.microsoft.com/office/word/2010/wordprocessingDrawing" xmlns:wp="http://schemas.openxmlformats.org/drawingml/2006/wordprocessingDrawing" xmlns:w10="urn:schemas-microsoft-com:office:word" xmlns:w="http://schemas.openxmlformats.org/wordprocessingml/2006/main" xmlns:w14="http://schemas.microsoft.com/office/word/2010/wordml" xmlns:w15="http://schemas.microsoft.com/office/word/2012/wordml" xmlns:w16cex="http://schemas.microsoft.com/office/word/2018/wordml/cex" xmlns:w16cid="http://schemas.microsoft.com/office/word/2016/wordml/cid" xmlns:w16="http://schemas.microsoft.com/office/word/2018/wordml" xmlns:w16sdtdh="http://schemas.microsoft.com/office/word/2020/wordml/sdtdatahash" xmlns:w16se="http://schemas.microsoft.com/office/word/2015/wordml/symex" xmlns:wpg="http://schemas.microsoft.com/office/word/2010/wordprocessingGroup" xmlns:wpi="http://schemas.microsoft.com/office/word/2010/wordprocessingInk" xmlns:wne="http://schemas.microsoft.com/office/word/2006/wordml" xmlns:wps="http://schemas.microsoft.com/office/word/2010/wordprocessingShape" mc:Ignorable="w14 w15 w16se w16cid w16 w16cex w16sdtdh wp14">
+<w:hdr xmlns:wpc="http://schemas.microsoft.com/office/word/2010/wordprocessingCanvas" xmlns:cx="http://schemas.microsoft.com/office/drawing/2014/chartex" xmlns:cx1="http://schemas.microsoft.com/office/drawing/2015/9/8/chartex" xmlns:cx2="http://schemas.microsoft.com/office/drawing/2015/10/21/chartex" xmlns:cx3="http://schemas.microsoft.com/office/drawing/2016/5/9/chartex" xmlns:cx4="http://schemas.microsoft.com/office/drawing/2016/5/10/chartex" xmlns:cx5="http://schemas.microsoft.com/office/drawing/2016/5/11/chartex" xmlns:cx6="http://schemas.microsoft.com/office/drawing/2016/5/12/chartex" xmlns:cx7="http://schemas.microsoft.com/office/drawing/2016/5/13/chartex" xmlns:cx8="http://schemas.microsoft.com/office/drawing/2016/5/14/chartex" xmlns:mc="http://schemas.openxmlformats.org/markup-compatibility/2006" xmlns:aink="http://schemas.microsoft.com/office/drawing/2016/ink" xmlns:am3d="http://schemas.microsoft.com/office/drawing/2017/model3d" xmlns:o="urn:schemas-microsoft-com:office:office" xmlns:oel="http://schemas.microsoft.com/office/2019/extlst" xmlns:r="http://schemas.openxmlformats.org/officeDocument/2006/relationships" xmlns:m="http://schemas.openxmlformats.org/officeDocument/2006/math" xmlns:v="urn:schemas-microsoft-com:vml" xmlns:wp14="http://schemas.microsoft.com/office/word/2010/wordprocessingDrawing" xmlns:wp="http://schemas.openxmlformats.org/drawingml/2006/wordprocessingDrawing" xmlns:w10="urn:schemas-microsoft-com:office:word" xmlns:w="http://schemas.openxmlformats.org/wordprocessingml/2006/main" xmlns:w14="http://schemas.microsoft.com/office/word/2010/wordml" xmlns:w15="http://schemas.microsoft.com/office/word/2012/wordml" xmlns:w16cex="http://schemas.microsoft.com/office/word/2018/wordml/cex" xmlns:w16cid="http://schemas.microsoft.com/office/word/2016/wordml/cid" xmlns:w16="http://schemas.microsoft.com/office/word/2018/wordml" xmlns:w16sdtdh="http://schemas.microsoft.com/office/word/2020/wordml/sdtdatahash" xmlns:w16se="http://schemas.microsoft.com/office/word/2015/wordml/symex" xmlns:wpg="http://schemas.microsoft.com/office/word/2010/wordprocessingGroup" xmlns:wpi="http://schemas.microsoft.com/office/word/2010/wordprocessingInk" xmlns:wne="http://schemas.microsoft.com/office/word/2006/wordml" xmlns:wps="http://schemas.microsoft.com/office/word/2010/wordprocessingShape" mc:Ignorable="w14 w15 w16se w16cid w16 w16cex w16sdtdh wp14">
   <w:p>
     <w:pPr>
       <w:pStyle w:val="Encabezado"/>
@@ -5043,15 +4484,15 @@
         <w:lang w:val="en-US"/>
       </w:rPr>
       <w:drawing>
-        <wp:anchor distT="0" distB="0" distL="114300" distR="114300" simplePos="0" relativeHeight="251660288" behindDoc="0" locked="0" layoutInCell="1" allowOverlap="1" wp14:anchorId="3775F749" wp14:editId="6E0866CB">
+        <wp:anchor distT="0" distB="0" distL="114300" distR="114300" simplePos="0" relativeHeight="251660288" behindDoc="0" locked="0" layoutInCell="1" allowOverlap="1" wp14:anchorId="10CA4C4B" wp14:editId="3BDD945D">
           <wp:simplePos x="0" y="0"/>
           <wp:positionH relativeFrom="rightMargin">
-            <wp:posOffset>221601</wp:posOffset>
+            <wp:posOffset>220980</wp:posOffset>
           </wp:positionH>
           <wp:positionV relativeFrom="paragraph">
-            <wp:posOffset>-88803</wp:posOffset>
+            <wp:posOffset>-88265</wp:posOffset>
           </wp:positionV>
-          <wp:extent cx="548019" cy="568569"/>
+          <wp:extent cx="548005" cy="568325"/>
           <wp:effectExtent l="0" t="0" r="4445" b="3175"/>
           <wp:wrapNone/>
           <wp:docPr id="9" name="Imagen 9" descr="Resultado de imagen para ESCUDO APURIMAC"/>
@@ -5062,7 +4503,7 @@
             <a:graphicData uri="http://schemas.openxmlformats.org/drawingml/2006/picture">
               <pic:pic xmlns:pic="http://schemas.openxmlformats.org/drawingml/2006/picture">
                 <pic:nvPicPr>
-                  <pic:cNvPr id="0" name="Picture 3" descr="Resultado de imagen para ESCUDO APURIMAC"/>
+                  <pic:cNvPr id="9" name="Imagen 9" descr="Resultado de imagen para ESCUDO APURIMAC"/>
                   <pic:cNvPicPr>
                     <a:picLocks noChangeAspect="1" noChangeArrowheads="1"/>
                   </pic:cNvPicPr>
@@ -5080,7 +4521,7 @@
                     <a:fillRect/>
                   </a:stretch>
                 </pic:blipFill>
-                <pic:spPr bwMode="auto">
+                <pic:spPr>
                   <a:xfrm>
                     <a:off x="0" y="0"/>
                     <a:ext cx="550621" cy="571268"/>
@@ -5096,12 +4537,6 @@
               </pic:pic>
             </a:graphicData>
           </a:graphic>
-          <wp14:sizeRelH relativeFrom="page">
-            <wp14:pctWidth>0</wp14:pctWidth>
-          </wp14:sizeRelH>
-          <wp14:sizeRelV relativeFrom="page">
-            <wp14:pctHeight>0</wp14:pctHeight>
-          </wp14:sizeRelV>
         </wp:anchor>
       </w:drawing>
     </w:r>
@@ -5115,15 +4550,15 @@
         <w:lang w:val="en-US"/>
       </w:rPr>
       <w:drawing>
-        <wp:anchor distT="0" distB="0" distL="114300" distR="114300" simplePos="0" relativeHeight="251659264" behindDoc="1" locked="0" layoutInCell="1" allowOverlap="1" wp14:anchorId="64116A7C" wp14:editId="201BB471">
+        <wp:anchor distT="0" distB="0" distL="114300" distR="114300" simplePos="0" relativeHeight="251659264" behindDoc="1" locked="0" layoutInCell="1" allowOverlap="1" wp14:anchorId="3E9199B0" wp14:editId="72C1CFF9">
           <wp:simplePos x="0" y="0"/>
           <wp:positionH relativeFrom="margin">
-            <wp:posOffset>-523783</wp:posOffset>
+            <wp:posOffset>-523240</wp:posOffset>
           </wp:positionH>
           <wp:positionV relativeFrom="paragraph">
-            <wp:posOffset>-77715</wp:posOffset>
+            <wp:posOffset>-77470</wp:posOffset>
           </wp:positionV>
-          <wp:extent cx="545335" cy="533400"/>
+          <wp:extent cx="545465" cy="533400"/>
           <wp:effectExtent l="0" t="0" r="7620" b="0"/>
           <wp:wrapNone/>
           <wp:docPr id="10" name="Imagen 10" descr="https://upload.wikimedia.org/wikipedia/commons/thumb/c/cc/Escudo_nacional_del_Per%C3%BA.svg/245px-Escudo_nacional_del_Per%C3%BA.svg.png"/>
@@ -5134,7 +4569,7 @@
             <a:graphicData uri="http://schemas.openxmlformats.org/drawingml/2006/picture">
               <pic:pic xmlns:pic="http://schemas.openxmlformats.org/drawingml/2006/picture">
                 <pic:nvPicPr>
-                  <pic:cNvPr id="0" name="Picture 2" descr="https://upload.wikimedia.org/wikipedia/commons/thumb/c/cc/Escudo_nacional_del_Per%C3%BA.svg/245px-Escudo_nacional_del_Per%C3%BA.svg.png"/>
+                  <pic:cNvPr id="10" name="Imagen 10" descr="https://upload.wikimedia.org/wikipedia/commons/thumb/c/cc/Escudo_nacional_del_Per%C3%BA.svg/245px-Escudo_nacional_del_Per%C3%BA.svg.png"/>
                   <pic:cNvPicPr>
                     <a:picLocks noChangeAspect="1" noChangeArrowheads="1"/>
                   </pic:cNvPicPr>
@@ -5152,7 +4587,7 @@
                     <a:fillRect/>
                   </a:stretch>
                 </pic:blipFill>
-                <pic:spPr bwMode="auto">
+                <pic:spPr>
                   <a:xfrm>
                     <a:off x="0" y="0"/>
                     <a:ext cx="546147" cy="534194"/>
@@ -5168,12 +4603,6 @@
               </pic:pic>
             </a:graphicData>
           </a:graphic>
-          <wp14:sizeRelH relativeFrom="page">
-            <wp14:pctWidth>0</wp14:pctWidth>
-          </wp14:sizeRelH>
-          <wp14:sizeRelV relativeFrom="page">
-            <wp14:pctHeight>0</wp14:pctHeight>
-          </wp14:sizeRelV>
         </wp:anchor>
       </w:drawing>
     </w:r>
@@ -5184,25 +4613,7 @@
         <w:sz w:val="32"/>
         <w:szCs w:val="32"/>
       </w:rPr>
-      <w:t xml:space="preserve"> </w:t>
-    </w:r>
-    <w:r>
-      <w:rPr>
-        <w:rFonts w:ascii="Arial" w:hAnsi="Arial" w:cs="Arial"/>
-        <w:b/>
-        <w:sz w:val="32"/>
-        <w:szCs w:val="32"/>
-      </w:rPr>
-      <w:t xml:space="preserve">GOBIERNO REGIONAL DE </w:t>
-    </w:r>
-    <w:r>
-      <w:rPr>
-        <w:rFonts w:ascii="Arial" w:hAnsi="Arial" w:cs="Arial"/>
-        <w:b/>
-        <w:sz w:val="32"/>
-        <w:szCs w:val="32"/>
-      </w:rPr>
-      <w:t>APURÍMAC</w:t>
+      <w:t xml:space="preserve"> GOBIERNO REGIONAL DE APURÍMAC</w:t>
     </w:r>
   </w:p>
   <w:p>
@@ -5251,12 +4662,12 @@
 </file>
 
 <file path=word/numbering.xml><?xml version="1.0" encoding="utf-8"?>
-<w:numbering xmlns:wpc="http://schemas.microsoft.com/office/word/2010/wordprocessingCanvas" xmlns:cx="http://schemas.microsoft.com/office/drawing/2014/chartex" xmlns:cx1="http://schemas.microsoft.com/office/drawing/2015/9/8/chartex" xmlns:cx2="http://schemas.microsoft.com/office/drawing/2015/10/21/chartex" xmlns:cx3="http://schemas.microsoft.com/office/drawing/2016/5/9/chartex" xmlns:cx4="http://schemas.microsoft.com/office/drawing/2016/5/10/chartex" xmlns:cx5="http://schemas.microsoft.com/office/drawing/2016/5/11/chartex" xmlns:cx6="http://schemas.microsoft.com/office/drawing/2016/5/12/chartex" xmlns:cx7="http://schemas.microsoft.com/office/drawing/2016/5/13/chartex" xmlns:cx8="http://schemas.microsoft.com/office/drawing/2016/5/14/chartex" xmlns:mc="http://schemas.openxmlformats.org/markup-compatibility/2006" xmlns:aink="http://schemas.microsoft.com/office/drawing/2016/ink" xmlns:am3d="http://schemas.microsoft.com/office/drawing/2017/model3d" xmlns:o="urn:schemas-microsoft-com:office:office" xmlns:r="http://schemas.openxmlformats.org/officeDocument/2006/relationships" xmlns:m="http://schemas.openxmlformats.org/officeDocument/2006/math" xmlns:v="urn:schemas-microsoft-com:vml" xmlns:wp14="http://schemas.microsoft.com/office/word/2010/wordprocessingDrawing" xmlns:wp="http://schemas.openxmlformats.org/drawingml/2006/wordprocessingDrawing" xmlns:w10="urn:schemas-microsoft-com:office:word" xmlns:w="http://schemas.openxmlformats.org/wordprocessingml/2006/main" xmlns:w14="http://schemas.microsoft.com/office/word/2010/wordml" xmlns:w15="http://schemas.microsoft.com/office/word/2012/wordml" xmlns:w16cex="http://schemas.microsoft.com/office/word/2018/wordml/cex" xmlns:w16cid="http://schemas.microsoft.com/office/word/2016/wordml/cid" xmlns:w16="http://schemas.microsoft.com/office/word/2018/wordml" xmlns:w16sdtdh="http://schemas.microsoft.com/office/word/2020/wordml/sdtdatahash" xmlns:w16se="http://schemas.microsoft.com/office/word/2015/wordml/symex" xmlns:wpg="http://schemas.microsoft.com/office/word/2010/wordprocessingGroup" xmlns:wpi="http://schemas.microsoft.com/office/word/2010/wordprocessingInk" xmlns:wne="http://schemas.microsoft.com/office/word/2006/wordml" xmlns:wps="http://schemas.microsoft.com/office/word/2010/wordprocessingShape" mc:Ignorable="w14 w15 w16se w16cid w16 w16cex w16sdtdh wp14">
+<w:numbering xmlns:wpc="http://schemas.microsoft.com/office/word/2010/wordprocessingCanvas" xmlns:cx="http://schemas.microsoft.com/office/drawing/2014/chartex" xmlns:cx1="http://schemas.microsoft.com/office/drawing/2015/9/8/chartex" xmlns:cx2="http://schemas.microsoft.com/office/drawing/2015/10/21/chartex" xmlns:cx3="http://schemas.microsoft.com/office/drawing/2016/5/9/chartex" xmlns:cx4="http://schemas.microsoft.com/office/drawing/2016/5/10/chartex" xmlns:cx5="http://schemas.microsoft.com/office/drawing/2016/5/11/chartex" xmlns:cx6="http://schemas.microsoft.com/office/drawing/2016/5/12/chartex" xmlns:cx7="http://schemas.microsoft.com/office/drawing/2016/5/13/chartex" xmlns:cx8="http://schemas.microsoft.com/office/drawing/2016/5/14/chartex" xmlns:mc="http://schemas.openxmlformats.org/markup-compatibility/2006" xmlns:aink="http://schemas.microsoft.com/office/drawing/2016/ink" xmlns:am3d="http://schemas.microsoft.com/office/drawing/2017/model3d" xmlns:o="urn:schemas-microsoft-com:office:office" xmlns:oel="http://schemas.microsoft.com/office/2019/extlst" xmlns:r="http://schemas.openxmlformats.org/officeDocument/2006/relationships" xmlns:m="http://schemas.openxmlformats.org/officeDocument/2006/math" xmlns:v="urn:schemas-microsoft-com:vml" xmlns:wp14="http://schemas.microsoft.com/office/word/2010/wordprocessingDrawing" xmlns:wp="http://schemas.openxmlformats.org/drawingml/2006/wordprocessingDrawing" xmlns:w10="urn:schemas-microsoft-com:office:word" xmlns:w="http://schemas.openxmlformats.org/wordprocessingml/2006/main" xmlns:w14="http://schemas.microsoft.com/office/word/2010/wordml" xmlns:w15="http://schemas.microsoft.com/office/word/2012/wordml" xmlns:w16cex="http://schemas.microsoft.com/office/word/2018/wordml/cex" xmlns:w16cid="http://schemas.microsoft.com/office/word/2016/wordml/cid" xmlns:w16="http://schemas.microsoft.com/office/word/2018/wordml" xmlns:w16sdtdh="http://schemas.microsoft.com/office/word/2020/wordml/sdtdatahash" xmlns:w16se="http://schemas.microsoft.com/office/word/2015/wordml/symex" xmlns:wpg="http://schemas.microsoft.com/office/word/2010/wordprocessingGroup" xmlns:wpi="http://schemas.microsoft.com/office/word/2010/wordprocessingInk" xmlns:wne="http://schemas.microsoft.com/office/word/2006/wordml" xmlns:wps="http://schemas.microsoft.com/office/word/2010/wordprocessingShape" mc:Ignorable="w14 w15 w16se w16cid w16 w16cex w16sdtdh wp14">
   <w:abstractNum w:abstractNumId="0" w15:restartNumberingAfterBreak="0">
     <w:nsid w:val="133A516A"/>
-    <w:multiLevelType w:val="hybridMultilevel"/>
-    <w:tmpl w:val="4232CAE6"/>
-    <w:lvl w:ilvl="0" w:tplc="280A0003">
+    <w:multiLevelType w:val="multilevel"/>
+    <w:tmpl w:val="133A516A"/>
+    <w:lvl w:ilvl="0">
       <w:start w:val="1"/>
       <w:numFmt w:val="bullet"/>
       <w:lvlText w:val="o"/>
@@ -5268,7 +4679,7 @@
         <w:rFonts w:ascii="Courier New" w:hAnsi="Courier New" w:cs="Courier New" w:hint="default"/>
       </w:rPr>
     </w:lvl>
-    <w:lvl w:ilvl="1" w:tplc="280A0003">
+    <w:lvl w:ilvl="1">
       <w:start w:val="1"/>
       <w:numFmt w:val="bullet"/>
       <w:lvlText w:val="o"/>
@@ -5280,7 +4691,7 @@
         <w:rFonts w:ascii="Courier New" w:hAnsi="Courier New" w:cs="Courier New" w:hint="default"/>
       </w:rPr>
     </w:lvl>
-    <w:lvl w:ilvl="2" w:tplc="280A0005">
+    <w:lvl w:ilvl="2">
       <w:start w:val="1"/>
       <w:numFmt w:val="bullet"/>
       <w:lvlText w:val=""/>
@@ -5292,7 +4703,7 @@
         <w:rFonts w:ascii="Wingdings" w:hAnsi="Wingdings" w:hint="default"/>
       </w:rPr>
     </w:lvl>
-    <w:lvl w:ilvl="3" w:tplc="280A0001" w:tentative="1">
+    <w:lvl w:ilvl="3">
       <w:start w:val="1"/>
       <w:numFmt w:val="bullet"/>
       <w:lvlText w:val=""/>
@@ -5304,7 +4715,7 @@
         <w:rFonts w:ascii="Symbol" w:hAnsi="Symbol" w:hint="default"/>
       </w:rPr>
     </w:lvl>
-    <w:lvl w:ilvl="4" w:tplc="280A0003" w:tentative="1">
+    <w:lvl w:ilvl="4">
       <w:start w:val="1"/>
       <w:numFmt w:val="bullet"/>
       <w:lvlText w:val="o"/>
@@ -5316,7 +4727,7 @@
         <w:rFonts w:ascii="Courier New" w:hAnsi="Courier New" w:cs="Courier New" w:hint="default"/>
       </w:rPr>
     </w:lvl>
-    <w:lvl w:ilvl="5" w:tplc="280A0005" w:tentative="1">
+    <w:lvl w:ilvl="5">
       <w:start w:val="1"/>
       <w:numFmt w:val="bullet"/>
       <w:lvlText w:val=""/>
@@ -5328,7 +4739,7 @@
         <w:rFonts w:ascii="Wingdings" w:hAnsi="Wingdings" w:hint="default"/>
       </w:rPr>
     </w:lvl>
-    <w:lvl w:ilvl="6" w:tplc="280A0001" w:tentative="1">
+    <w:lvl w:ilvl="6">
       <w:start w:val="1"/>
       <w:numFmt w:val="bullet"/>
       <w:lvlText w:val=""/>
@@ -5340,7 +4751,7 @@
         <w:rFonts w:ascii="Symbol" w:hAnsi="Symbol" w:hint="default"/>
       </w:rPr>
     </w:lvl>
-    <w:lvl w:ilvl="7" w:tplc="280A0003" w:tentative="1">
+    <w:lvl w:ilvl="7">
       <w:start w:val="1"/>
       <w:numFmt w:val="bullet"/>
       <w:lvlText w:val="o"/>
@@ -5352,7 +4763,7 @@
         <w:rFonts w:ascii="Courier New" w:hAnsi="Courier New" w:cs="Courier New" w:hint="default"/>
       </w:rPr>
     </w:lvl>
-    <w:lvl w:ilvl="8" w:tplc="280A0005" w:tentative="1">
+    <w:lvl w:ilvl="8">
       <w:start w:val="1"/>
       <w:numFmt w:val="bullet"/>
       <w:lvlText w:val=""/>
@@ -5368,7 +4779,7 @@
   <w:abstractNum w:abstractNumId="1" w15:restartNumberingAfterBreak="0">
     <w:nsid w:val="159535B2"/>
     <w:multiLevelType w:val="multilevel"/>
-    <w:tmpl w:val="3DE49F4E"/>
+    <w:tmpl w:val="159535B2"/>
     <w:lvl w:ilvl="0">
       <w:start w:val="1"/>
       <w:numFmt w:val="lowerLetter"/>
@@ -5482,9 +4893,9 @@
   </w:abstractNum>
   <w:abstractNum w:abstractNumId="2" w15:restartNumberingAfterBreak="0">
     <w:nsid w:val="2D2F2F76"/>
-    <w:multiLevelType w:val="hybridMultilevel"/>
-    <w:tmpl w:val="FEB89CA6"/>
-    <w:lvl w:ilvl="0" w:tplc="280A0001">
+    <w:multiLevelType w:val="multilevel"/>
+    <w:tmpl w:val="2D2F2F76"/>
+    <w:lvl w:ilvl="0">
       <w:start w:val="1"/>
       <w:numFmt w:val="bullet"/>
       <w:lvlText w:val=""/>
@@ -5496,7 +4907,7 @@
         <w:rFonts w:ascii="Symbol" w:hAnsi="Symbol" w:hint="default"/>
       </w:rPr>
     </w:lvl>
-    <w:lvl w:ilvl="1" w:tplc="280A0003" w:tentative="1">
+    <w:lvl w:ilvl="1">
       <w:start w:val="1"/>
       <w:numFmt w:val="bullet"/>
       <w:lvlText w:val="o"/>
@@ -5508,7 +4919,7 @@
         <w:rFonts w:ascii="Courier New" w:hAnsi="Courier New" w:cs="Courier New" w:hint="default"/>
       </w:rPr>
     </w:lvl>
-    <w:lvl w:ilvl="2" w:tplc="280A0005" w:tentative="1">
+    <w:lvl w:ilvl="2">
       <w:start w:val="1"/>
       <w:numFmt w:val="bullet"/>
       <w:lvlText w:val=""/>
@@ -5520,7 +4931,7 @@
         <w:rFonts w:ascii="Wingdings" w:hAnsi="Wingdings" w:hint="default"/>
       </w:rPr>
     </w:lvl>
-    <w:lvl w:ilvl="3" w:tplc="280A0001" w:tentative="1">
+    <w:lvl w:ilvl="3">
       <w:start w:val="1"/>
       <w:numFmt w:val="bullet"/>
       <w:lvlText w:val=""/>
@@ -5532,7 +4943,7 @@
         <w:rFonts w:ascii="Symbol" w:hAnsi="Symbol" w:hint="default"/>
       </w:rPr>
     </w:lvl>
-    <w:lvl w:ilvl="4" w:tplc="280A0003" w:tentative="1">
+    <w:lvl w:ilvl="4">
       <w:start w:val="1"/>
       <w:numFmt w:val="bullet"/>
       <w:lvlText w:val="o"/>
@@ -5544,7 +4955,7 @@
         <w:rFonts w:ascii="Courier New" w:hAnsi="Courier New" w:cs="Courier New" w:hint="default"/>
       </w:rPr>
     </w:lvl>
-    <w:lvl w:ilvl="5" w:tplc="280A0005" w:tentative="1">
+    <w:lvl w:ilvl="5">
       <w:start w:val="1"/>
       <w:numFmt w:val="bullet"/>
       <w:lvlText w:val=""/>
@@ -5556,7 +4967,7 @@
         <w:rFonts w:ascii="Wingdings" w:hAnsi="Wingdings" w:hint="default"/>
       </w:rPr>
     </w:lvl>
-    <w:lvl w:ilvl="6" w:tplc="280A0001" w:tentative="1">
+    <w:lvl w:ilvl="6">
       <w:start w:val="1"/>
       <w:numFmt w:val="bullet"/>
       <w:lvlText w:val=""/>
@@ -5568,7 +4979,7 @@
         <w:rFonts w:ascii="Symbol" w:hAnsi="Symbol" w:hint="default"/>
       </w:rPr>
     </w:lvl>
-    <w:lvl w:ilvl="7" w:tplc="280A0003" w:tentative="1">
+    <w:lvl w:ilvl="7">
       <w:start w:val="1"/>
       <w:numFmt w:val="bullet"/>
       <w:lvlText w:val="o"/>
@@ -5580,7 +4991,7 @@
         <w:rFonts w:ascii="Courier New" w:hAnsi="Courier New" w:cs="Courier New" w:hint="default"/>
       </w:rPr>
     </w:lvl>
-    <w:lvl w:ilvl="8" w:tplc="280A0005" w:tentative="1">
+    <w:lvl w:ilvl="8">
       <w:start w:val="1"/>
       <w:numFmt w:val="bullet"/>
       <w:lvlText w:val=""/>
@@ -5594,123 +5005,10 @@
     </w:lvl>
   </w:abstractNum>
   <w:abstractNum w:abstractNumId="3" w15:restartNumberingAfterBreak="0">
-    <w:nsid w:val="3BAD26F1"/>
-    <w:multiLevelType w:val="hybridMultilevel"/>
-    <w:tmpl w:val="3DA8E2EC"/>
-    <w:lvl w:ilvl="0" w:tplc="280A0001">
-      <w:start w:val="1"/>
-      <w:numFmt w:val="bullet"/>
-      <w:lvlText w:val=""/>
-      <w:lvlJc w:val="left"/>
-      <w:pPr>
-        <w:ind w:left="2136" w:hanging="360"/>
-      </w:pPr>
-      <w:rPr>
-        <w:rFonts w:ascii="Symbol" w:hAnsi="Symbol" w:hint="default"/>
-      </w:rPr>
-    </w:lvl>
-    <w:lvl w:ilvl="1" w:tplc="280A0003" w:tentative="1">
-      <w:start w:val="1"/>
-      <w:numFmt w:val="bullet"/>
-      <w:lvlText w:val="o"/>
-      <w:lvlJc w:val="left"/>
-      <w:pPr>
-        <w:ind w:left="2856" w:hanging="360"/>
-      </w:pPr>
-      <w:rPr>
-        <w:rFonts w:ascii="Courier New" w:hAnsi="Courier New" w:cs="Courier New" w:hint="default"/>
-      </w:rPr>
-    </w:lvl>
-    <w:lvl w:ilvl="2" w:tplc="280A0005" w:tentative="1">
-      <w:start w:val="1"/>
-      <w:numFmt w:val="bullet"/>
-      <w:lvlText w:val=""/>
-      <w:lvlJc w:val="left"/>
-      <w:pPr>
-        <w:ind w:left="3576" w:hanging="360"/>
-      </w:pPr>
-      <w:rPr>
-        <w:rFonts w:ascii="Wingdings" w:hAnsi="Wingdings" w:hint="default"/>
-      </w:rPr>
-    </w:lvl>
-    <w:lvl w:ilvl="3" w:tplc="280A0001" w:tentative="1">
-      <w:start w:val="1"/>
-      <w:numFmt w:val="bullet"/>
-      <w:lvlText w:val=""/>
-      <w:lvlJc w:val="left"/>
-      <w:pPr>
-        <w:ind w:left="4296" w:hanging="360"/>
-      </w:pPr>
-      <w:rPr>
-        <w:rFonts w:ascii="Symbol" w:hAnsi="Symbol" w:hint="default"/>
-      </w:rPr>
-    </w:lvl>
-    <w:lvl w:ilvl="4" w:tplc="280A0003" w:tentative="1">
-      <w:start w:val="1"/>
-      <w:numFmt w:val="bullet"/>
-      <w:lvlText w:val="o"/>
-      <w:lvlJc w:val="left"/>
-      <w:pPr>
-        <w:ind w:left="5016" w:hanging="360"/>
-      </w:pPr>
-      <w:rPr>
-        <w:rFonts w:ascii="Courier New" w:hAnsi="Courier New" w:cs="Courier New" w:hint="default"/>
-      </w:rPr>
-    </w:lvl>
-    <w:lvl w:ilvl="5" w:tplc="280A0005" w:tentative="1">
-      <w:start w:val="1"/>
-      <w:numFmt w:val="bullet"/>
-      <w:lvlText w:val=""/>
-      <w:lvlJc w:val="left"/>
-      <w:pPr>
-        <w:ind w:left="5736" w:hanging="360"/>
-      </w:pPr>
-      <w:rPr>
-        <w:rFonts w:ascii="Wingdings" w:hAnsi="Wingdings" w:hint="default"/>
-      </w:rPr>
-    </w:lvl>
-    <w:lvl w:ilvl="6" w:tplc="280A0001" w:tentative="1">
-      <w:start w:val="1"/>
-      <w:numFmt w:val="bullet"/>
-      <w:lvlText w:val=""/>
-      <w:lvlJc w:val="left"/>
-      <w:pPr>
-        <w:ind w:left="6456" w:hanging="360"/>
-      </w:pPr>
-      <w:rPr>
-        <w:rFonts w:ascii="Symbol" w:hAnsi="Symbol" w:hint="default"/>
-      </w:rPr>
-    </w:lvl>
-    <w:lvl w:ilvl="7" w:tplc="280A0003" w:tentative="1">
-      <w:start w:val="1"/>
-      <w:numFmt w:val="bullet"/>
-      <w:lvlText w:val="o"/>
-      <w:lvlJc w:val="left"/>
-      <w:pPr>
-        <w:ind w:left="7176" w:hanging="360"/>
-      </w:pPr>
-      <w:rPr>
-        <w:rFonts w:ascii="Courier New" w:hAnsi="Courier New" w:cs="Courier New" w:hint="default"/>
-      </w:rPr>
-    </w:lvl>
-    <w:lvl w:ilvl="8" w:tplc="280A0005" w:tentative="1">
-      <w:start w:val="1"/>
-      <w:numFmt w:val="bullet"/>
-      <w:lvlText w:val=""/>
-      <w:lvlJc w:val="left"/>
-      <w:pPr>
-        <w:ind w:left="7896" w:hanging="360"/>
-      </w:pPr>
-      <w:rPr>
-        <w:rFonts w:ascii="Wingdings" w:hAnsi="Wingdings" w:hint="default"/>
-      </w:rPr>
-    </w:lvl>
-  </w:abstractNum>
-  <w:abstractNum w:abstractNumId="4" w15:restartNumberingAfterBreak="0">
     <w:nsid w:val="4C713F6B"/>
-    <w:multiLevelType w:val="hybridMultilevel"/>
-    <w:tmpl w:val="AE601F98"/>
-    <w:lvl w:ilvl="0" w:tplc="C3F40128">
+    <w:multiLevelType w:val="multilevel"/>
+    <w:tmpl w:val="4C713F6B"/>
+    <w:lvl w:ilvl="0">
       <w:start w:val="1"/>
       <w:numFmt w:val="decimal"/>
       <w:lvlText w:val="%1."/>
@@ -5724,7 +5022,7 @@
         <w:color w:val="auto"/>
       </w:rPr>
     </w:lvl>
-    <w:lvl w:ilvl="1" w:tplc="04090019" w:tentative="1">
+    <w:lvl w:ilvl="1">
       <w:start w:val="1"/>
       <w:numFmt w:val="lowerLetter"/>
       <w:lvlText w:val="%2."/>
@@ -5733,7 +5031,7 @@
         <w:ind w:left="1440" w:hanging="360"/>
       </w:pPr>
     </w:lvl>
-    <w:lvl w:ilvl="2" w:tplc="0409001B" w:tentative="1">
+    <w:lvl w:ilvl="2">
       <w:start w:val="1"/>
       <w:numFmt w:val="lowerRoman"/>
       <w:lvlText w:val="%3."/>
@@ -5742,7 +5040,7 @@
         <w:ind w:left="2160" w:hanging="180"/>
       </w:pPr>
     </w:lvl>
-    <w:lvl w:ilvl="3" w:tplc="0409000F" w:tentative="1">
+    <w:lvl w:ilvl="3">
       <w:start w:val="1"/>
       <w:numFmt w:val="decimal"/>
       <w:lvlText w:val="%4."/>
@@ -5751,7 +5049,7 @@
         <w:ind w:left="2880" w:hanging="360"/>
       </w:pPr>
     </w:lvl>
-    <w:lvl w:ilvl="4" w:tplc="04090019" w:tentative="1">
+    <w:lvl w:ilvl="4">
       <w:start w:val="1"/>
       <w:numFmt w:val="lowerLetter"/>
       <w:lvlText w:val="%5."/>
@@ -5760,7 +5058,7 @@
         <w:ind w:left="3600" w:hanging="360"/>
       </w:pPr>
     </w:lvl>
-    <w:lvl w:ilvl="5" w:tplc="0409001B" w:tentative="1">
+    <w:lvl w:ilvl="5">
       <w:start w:val="1"/>
       <w:numFmt w:val="lowerRoman"/>
       <w:lvlText w:val="%6."/>
@@ -5769,7 +5067,7 @@
         <w:ind w:left="4320" w:hanging="180"/>
       </w:pPr>
     </w:lvl>
-    <w:lvl w:ilvl="6" w:tplc="0409000F" w:tentative="1">
+    <w:lvl w:ilvl="6">
       <w:start w:val="1"/>
       <w:numFmt w:val="decimal"/>
       <w:lvlText w:val="%7."/>
@@ -5778,7 +5076,7 @@
         <w:ind w:left="5040" w:hanging="360"/>
       </w:pPr>
     </w:lvl>
-    <w:lvl w:ilvl="7" w:tplc="04090019" w:tentative="1">
+    <w:lvl w:ilvl="7">
       <w:start w:val="1"/>
       <w:numFmt w:val="lowerLetter"/>
       <w:lvlText w:val="%8."/>
@@ -5787,7 +5085,7 @@
         <w:ind w:left="5760" w:hanging="360"/>
       </w:pPr>
     </w:lvl>
-    <w:lvl w:ilvl="8" w:tplc="0409001B" w:tentative="1">
+    <w:lvl w:ilvl="8">
       <w:start w:val="1"/>
       <w:numFmt w:val="lowerRoman"/>
       <w:lvlText w:val="%9."/>
@@ -5797,11 +5095,11 @@
       </w:pPr>
     </w:lvl>
   </w:abstractNum>
-  <w:abstractNum w:abstractNumId="5" w15:restartNumberingAfterBreak="0">
+  <w:abstractNum w:abstractNumId="4" w15:restartNumberingAfterBreak="0">
     <w:nsid w:val="4F077B96"/>
-    <w:multiLevelType w:val="hybridMultilevel"/>
-    <w:tmpl w:val="4EE05304"/>
-    <w:lvl w:ilvl="0" w:tplc="280A0001">
+    <w:multiLevelType w:val="multilevel"/>
+    <w:tmpl w:val="4F077B96"/>
+    <w:lvl w:ilvl="0">
       <w:start w:val="1"/>
       <w:numFmt w:val="bullet"/>
       <w:lvlText w:val=""/>
@@ -5813,7 +5111,7 @@
         <w:rFonts w:ascii="Symbol" w:hAnsi="Symbol" w:hint="default"/>
       </w:rPr>
     </w:lvl>
-    <w:lvl w:ilvl="1" w:tplc="280A0003">
+    <w:lvl w:ilvl="1">
       <w:start w:val="1"/>
       <w:numFmt w:val="bullet"/>
       <w:lvlText w:val="o"/>
@@ -5825,7 +5123,7 @@
         <w:rFonts w:ascii="Courier New" w:hAnsi="Courier New" w:cs="Courier New" w:hint="default"/>
       </w:rPr>
     </w:lvl>
-    <w:lvl w:ilvl="2" w:tplc="280A0005">
+    <w:lvl w:ilvl="2">
       <w:start w:val="1"/>
       <w:numFmt w:val="bullet"/>
       <w:lvlText w:val=""/>
@@ -5837,7 +5135,7 @@
         <w:rFonts w:ascii="Wingdings" w:hAnsi="Wingdings" w:hint="default"/>
       </w:rPr>
     </w:lvl>
-    <w:lvl w:ilvl="3" w:tplc="280A0001" w:tentative="1">
+    <w:lvl w:ilvl="3">
       <w:start w:val="1"/>
       <w:numFmt w:val="bullet"/>
       <w:lvlText w:val=""/>
@@ -5849,7 +5147,7 @@
         <w:rFonts w:ascii="Symbol" w:hAnsi="Symbol" w:hint="default"/>
       </w:rPr>
     </w:lvl>
-    <w:lvl w:ilvl="4" w:tplc="280A0003" w:tentative="1">
+    <w:lvl w:ilvl="4">
       <w:start w:val="1"/>
       <w:numFmt w:val="bullet"/>
       <w:lvlText w:val="o"/>
@@ -5861,7 +5159,7 @@
         <w:rFonts w:ascii="Courier New" w:hAnsi="Courier New" w:cs="Courier New" w:hint="default"/>
       </w:rPr>
     </w:lvl>
-    <w:lvl w:ilvl="5" w:tplc="280A0005" w:tentative="1">
+    <w:lvl w:ilvl="5">
       <w:start w:val="1"/>
       <w:numFmt w:val="bullet"/>
       <w:lvlText w:val=""/>
@@ -5873,7 +5171,7 @@
         <w:rFonts w:ascii="Wingdings" w:hAnsi="Wingdings" w:hint="default"/>
       </w:rPr>
     </w:lvl>
-    <w:lvl w:ilvl="6" w:tplc="280A0001" w:tentative="1">
+    <w:lvl w:ilvl="6">
       <w:start w:val="1"/>
       <w:numFmt w:val="bullet"/>
       <w:lvlText w:val=""/>
@@ -5885,7 +5183,7 @@
         <w:rFonts w:ascii="Symbol" w:hAnsi="Symbol" w:hint="default"/>
       </w:rPr>
     </w:lvl>
-    <w:lvl w:ilvl="7" w:tplc="280A0003" w:tentative="1">
+    <w:lvl w:ilvl="7">
       <w:start w:val="1"/>
       <w:numFmt w:val="bullet"/>
       <w:lvlText w:val="o"/>
@@ -5897,7 +5195,7 @@
         <w:rFonts w:ascii="Courier New" w:hAnsi="Courier New" w:cs="Courier New" w:hint="default"/>
       </w:rPr>
     </w:lvl>
-    <w:lvl w:ilvl="8" w:tplc="280A0005" w:tentative="1">
+    <w:lvl w:ilvl="8">
       <w:start w:val="1"/>
       <w:numFmt w:val="bullet"/>
       <w:lvlText w:val=""/>
@@ -5910,120 +5208,10 @@
       </w:rPr>
     </w:lvl>
   </w:abstractNum>
-  <w:abstractNum w:abstractNumId="6" w15:restartNumberingAfterBreak="0">
-    <w:nsid w:val="66A170AE"/>
-    <w:multiLevelType w:val="hybridMultilevel"/>
-    <w:tmpl w:val="12049086"/>
-    <w:lvl w:ilvl="0" w:tplc="280A0001">
-      <w:start w:val="1"/>
-      <w:numFmt w:val="bullet"/>
-      <w:lvlText w:val=""/>
-      <w:lvlJc w:val="left"/>
-      <w:rPr>
-        <w:rFonts w:ascii="Symbol" w:hAnsi="Symbol" w:hint="default"/>
-      </w:rPr>
-    </w:lvl>
-    <w:lvl w:ilvl="1" w:tplc="FFFFFFFF" w:tentative="1">
-      <w:start w:val="1"/>
-      <w:numFmt w:val="bullet"/>
-      <w:lvlText w:val="o"/>
-      <w:lvlJc w:val="left"/>
-      <w:pPr>
-        <w:ind w:left="1080" w:hanging="360"/>
-      </w:pPr>
-      <w:rPr>
-        <w:rFonts w:ascii="Courier New" w:hAnsi="Courier New" w:cs="Courier New" w:hint="default"/>
-      </w:rPr>
-    </w:lvl>
-    <w:lvl w:ilvl="2" w:tplc="FFFFFFFF" w:tentative="1">
-      <w:start w:val="1"/>
-      <w:numFmt w:val="bullet"/>
-      <w:lvlText w:val=""/>
-      <w:lvlJc w:val="left"/>
-      <w:pPr>
-        <w:ind w:left="1800" w:hanging="360"/>
-      </w:pPr>
-      <w:rPr>
-        <w:rFonts w:ascii="Wingdings" w:hAnsi="Wingdings" w:hint="default"/>
-      </w:rPr>
-    </w:lvl>
-    <w:lvl w:ilvl="3" w:tplc="FFFFFFFF" w:tentative="1">
-      <w:start w:val="1"/>
-      <w:numFmt w:val="bullet"/>
-      <w:lvlText w:val=""/>
-      <w:lvlJc w:val="left"/>
-      <w:pPr>
-        <w:ind w:left="2520" w:hanging="360"/>
-      </w:pPr>
-      <w:rPr>
-        <w:rFonts w:ascii="Symbol" w:hAnsi="Symbol" w:hint="default"/>
-      </w:rPr>
-    </w:lvl>
-    <w:lvl w:ilvl="4" w:tplc="FFFFFFFF" w:tentative="1">
-      <w:start w:val="1"/>
-      <w:numFmt w:val="bullet"/>
-      <w:lvlText w:val="o"/>
-      <w:lvlJc w:val="left"/>
-      <w:pPr>
-        <w:ind w:left="3240" w:hanging="360"/>
-      </w:pPr>
-      <w:rPr>
-        <w:rFonts w:ascii="Courier New" w:hAnsi="Courier New" w:cs="Courier New" w:hint="default"/>
-      </w:rPr>
-    </w:lvl>
-    <w:lvl w:ilvl="5" w:tplc="FFFFFFFF" w:tentative="1">
-      <w:start w:val="1"/>
-      <w:numFmt w:val="bullet"/>
-      <w:lvlText w:val=""/>
-      <w:lvlJc w:val="left"/>
-      <w:pPr>
-        <w:ind w:left="3960" w:hanging="360"/>
-      </w:pPr>
-      <w:rPr>
-        <w:rFonts w:ascii="Wingdings" w:hAnsi="Wingdings" w:hint="default"/>
-      </w:rPr>
-    </w:lvl>
-    <w:lvl w:ilvl="6" w:tplc="FFFFFFFF" w:tentative="1">
-      <w:start w:val="1"/>
-      <w:numFmt w:val="bullet"/>
-      <w:lvlText w:val=""/>
-      <w:lvlJc w:val="left"/>
-      <w:pPr>
-        <w:ind w:left="4680" w:hanging="360"/>
-      </w:pPr>
-      <w:rPr>
-        <w:rFonts w:ascii="Symbol" w:hAnsi="Symbol" w:hint="default"/>
-      </w:rPr>
-    </w:lvl>
-    <w:lvl w:ilvl="7" w:tplc="FFFFFFFF" w:tentative="1">
-      <w:start w:val="1"/>
-      <w:numFmt w:val="bullet"/>
-      <w:lvlText w:val="o"/>
-      <w:lvlJc w:val="left"/>
-      <w:pPr>
-        <w:ind w:left="5400" w:hanging="360"/>
-      </w:pPr>
-      <w:rPr>
-        <w:rFonts w:ascii="Courier New" w:hAnsi="Courier New" w:cs="Courier New" w:hint="default"/>
-      </w:rPr>
-    </w:lvl>
-    <w:lvl w:ilvl="8" w:tplc="FFFFFFFF" w:tentative="1">
-      <w:start w:val="1"/>
-      <w:numFmt w:val="bullet"/>
-      <w:lvlText w:val=""/>
-      <w:lvlJc w:val="left"/>
-      <w:pPr>
-        <w:ind w:left="6120" w:hanging="360"/>
-      </w:pPr>
-      <w:rPr>
-        <w:rFonts w:ascii="Wingdings" w:hAnsi="Wingdings" w:hint="default"/>
-      </w:rPr>
-    </w:lvl>
-  </w:abstractNum>
-  <w:abstractNum w:abstractNumId="7" w15:restartNumberingAfterBreak="0">
+  <w:abstractNum w:abstractNumId="5" w15:restartNumberingAfterBreak="0">
     <w:nsid w:val="6FDC0F4F"/>
     <w:multiLevelType w:val="multilevel"/>
-    <w:tmpl w:val="FA8EA818"/>
+    <w:tmpl w:val="6FDC0F4F"/>
     <w:lvl w:ilvl="0">
       <w:start w:val="1"/>
       <w:numFmt w:val="upperRoman"/>
@@ -6106,31 +5294,24 @@
       </w:pPr>
     </w:lvl>
   </w:abstractNum>
-  <w:num w:numId="1">
+  <w:num w:numId="1" w16cid:durableId="1662811997">
+    <w:abstractNumId w:val="3"/>
+  </w:num>
+  <w:num w:numId="2" w16cid:durableId="1870028314">
+    <w:abstractNumId w:val="5"/>
+  </w:num>
+  <w:num w:numId="3" w16cid:durableId="376471228">
+    <w:abstractNumId w:val="1"/>
+  </w:num>
+  <w:num w:numId="4" w16cid:durableId="1761902160">
     <w:abstractNumId w:val="4"/>
   </w:num>
-  <w:num w:numId="2">
+  <w:num w:numId="5" w16cid:durableId="320545662">
+    <w:abstractNumId w:val="0"/>
+  </w:num>
+  <w:num w:numId="6" w16cid:durableId="1346398947">
     <w:abstractNumId w:val="2"/>
   </w:num>
-  <w:num w:numId="3">
-    <w:abstractNumId w:val="6"/>
-  </w:num>
-  <w:num w:numId="4">
-    <w:abstractNumId w:val="3"/>
-  </w:num>
-  <w:num w:numId="5">
-    <w:abstractNumId w:val="1"/>
-  </w:num>
-  <w:num w:numId="6">
-    <w:abstractNumId w:val="5"/>
-  </w:num>
-  <w:num w:numId="7">
-    <w:abstractNumId w:val="0"/>
-  </w:num>
-  <w:num w:numId="8">
-    <w:abstractNumId w:val="7"/>
-  </w:num>
-  <w:numIdMacAtCleanup w:val="3"/>
 </w:numbering>
 </file>
 
@@ -6140,22 +5321,16 @@
     <w:rPrDefault>
       <w:rPr>
         <w:rFonts w:asciiTheme="minorHAnsi" w:eastAsiaTheme="minorHAnsi" w:hAnsiTheme="minorHAnsi" w:cstheme="minorBidi"/>
-        <w:sz w:val="22"/>
-        <w:szCs w:val="22"/>
-        <w:lang w:val="es-PE" w:eastAsia="en-US" w:bidi="ar-SA"/>
+        <w:lang w:val="es-PE" w:eastAsia="es-PE" w:bidi="ar-SA"/>
       </w:rPr>
     </w:rPrDefault>
-    <w:pPrDefault>
-      <w:pPr>
-        <w:spacing w:after="160" w:line="259" w:lineRule="auto"/>
-      </w:pPr>
-    </w:pPrDefault>
+    <w:pPrDefault/>
   </w:docDefaults>
   <w:latentStyles w:defLockedState="0" w:defUIPriority="99" w:defSemiHidden="0" w:defUnhideWhenUsed="0" w:defQFormat="0" w:count="376">
     <w:lsdException w:name="Normal" w:uiPriority="0" w:qFormat="1"/>
     <w:lsdException w:name="heading 1" w:uiPriority="9" w:qFormat="1"/>
-    <w:lsdException w:name="heading 2" w:semiHidden="1" w:uiPriority="9" w:unhideWhenUsed="1" w:qFormat="1"/>
-    <w:lsdException w:name="heading 3" w:semiHidden="1" w:uiPriority="9" w:unhideWhenUsed="1" w:qFormat="1"/>
+    <w:lsdException w:name="heading 2" w:uiPriority="9" w:unhideWhenUsed="1" w:qFormat="1"/>
+    <w:lsdException w:name="heading 3" w:uiPriority="9" w:qFormat="1"/>
     <w:lsdException w:name="heading 4" w:semiHidden="1" w:uiPriority="9" w:unhideWhenUsed="1" w:qFormat="1"/>
     <w:lsdException w:name="heading 5" w:semiHidden="1" w:uiPriority="9" w:unhideWhenUsed="1" w:qFormat="1"/>
     <w:lsdException w:name="heading 6" w:semiHidden="1" w:uiPriority="9" w:unhideWhenUsed="1" w:qFormat="1"/>
@@ -6183,8 +5358,8 @@
     <w:lsdException w:name="Normal Indent" w:semiHidden="1" w:unhideWhenUsed="1"/>
     <w:lsdException w:name="footnote text" w:semiHidden="1" w:unhideWhenUsed="1"/>
     <w:lsdException w:name="annotation text" w:semiHidden="1" w:unhideWhenUsed="1"/>
-    <w:lsdException w:name="header" w:semiHidden="1" w:uiPriority="0" w:unhideWhenUsed="1"/>
-    <w:lsdException w:name="footer" w:semiHidden="1" w:unhideWhenUsed="1"/>
+    <w:lsdException w:name="header" w:uiPriority="0" w:unhideWhenUsed="1"/>
+    <w:lsdException w:name="footer" w:unhideWhenUsed="1"/>
     <w:lsdException w:name="index heading" w:semiHidden="1" w:unhideWhenUsed="1"/>
     <w:lsdException w:name="caption" w:semiHidden="1" w:uiPriority="35" w:unhideWhenUsed="1" w:qFormat="1"/>
     <w:lsdException w:name="table of figures" w:semiHidden="1" w:unhideWhenUsed="1"/>
@@ -6237,7 +5412,7 @@
     <w:lsdException w:name="Body Text Indent 2" w:semiHidden="1" w:unhideWhenUsed="1"/>
     <w:lsdException w:name="Body Text Indent 3" w:semiHidden="1" w:unhideWhenUsed="1"/>
     <w:lsdException w:name="Block Text" w:semiHidden="1" w:unhideWhenUsed="1"/>
-    <w:lsdException w:name="Hyperlink" w:semiHidden="1" w:unhideWhenUsed="1"/>
+    <w:lsdException w:name="Hyperlink" w:unhideWhenUsed="1"/>
     <w:lsdException w:name="FollowedHyperlink" w:semiHidden="1" w:unhideWhenUsed="1"/>
     <w:lsdException w:name="Strong" w:uiPriority="22" w:qFormat="1"/>
     <w:lsdException w:name="Emphasis" w:uiPriority="20" w:qFormat="1"/>
@@ -6246,7 +5421,7 @@
     <w:lsdException w:name="E-mail Signature" w:semiHidden="1" w:unhideWhenUsed="1"/>
     <w:lsdException w:name="HTML Top of Form" w:semiHidden="1" w:unhideWhenUsed="1"/>
     <w:lsdException w:name="HTML Bottom of Form" w:semiHidden="1" w:unhideWhenUsed="1"/>
-    <w:lsdException w:name="Normal (Web)" w:semiHidden="1" w:unhideWhenUsed="1"/>
+    <w:lsdException w:name="Normal (Web)" w:semiHidden="1" w:unhideWhenUsed="1" w:qFormat="1"/>
     <w:lsdException w:name="HTML Acronym" w:semiHidden="1" w:unhideWhenUsed="1"/>
     <w:lsdException w:name="HTML Address" w:semiHidden="1" w:unhideWhenUsed="1"/>
     <w:lsdException w:name="HTML Cite" w:semiHidden="1" w:unhideWhenUsed="1"/>
@@ -6305,113 +5480,111 @@
     <w:lsdException w:name="Table Web 1" w:semiHidden="1" w:unhideWhenUsed="1"/>
     <w:lsdException w:name="Table Web 2" w:semiHidden="1" w:unhideWhenUsed="1"/>
     <w:lsdException w:name="Table Web 3" w:semiHidden="1" w:unhideWhenUsed="1"/>
-    <w:lsdException w:name="Balloon Text" w:semiHidden="1" w:unhideWhenUsed="1"/>
+    <w:lsdException w:name="Balloon Text" w:semiHidden="1" w:unhideWhenUsed="1" w:qFormat="1"/>
     <w:lsdException w:name="Table Grid" w:uiPriority="39"/>
     <w:lsdException w:name="Table Theme" w:semiHidden="1" w:unhideWhenUsed="1"/>
-    <w:lsdException w:name="Placeholder Text" w:semiHidden="1"/>
+    <w:lsdException w:name="Placeholder Text" w:semiHidden="1" w:qFormat="1"/>
     <w:lsdException w:name="No Spacing" w:uiPriority="1" w:qFormat="1"/>
-    <w:lsdException w:name="Light Shading" w:uiPriority="60"/>
-    <w:lsdException w:name="Light List" w:uiPriority="61"/>
-    <w:lsdException w:name="Light Grid" w:uiPriority="62"/>
-    <w:lsdException w:name="Medium Shading 1" w:uiPriority="63"/>
-    <w:lsdException w:name="Medium Shading 2" w:uiPriority="64"/>
-    <w:lsdException w:name="Medium List 1" w:uiPriority="65"/>
-    <w:lsdException w:name="Medium List 2" w:uiPriority="66"/>
-    <w:lsdException w:name="Medium Grid 1" w:uiPriority="67"/>
-    <w:lsdException w:name="Medium Grid 2" w:uiPriority="68"/>
-    <w:lsdException w:name="Medium Grid 3" w:uiPriority="69"/>
-    <w:lsdException w:name="Dark List" w:uiPriority="70"/>
-    <w:lsdException w:name="Colorful Shading" w:uiPriority="71"/>
-    <w:lsdException w:name="Colorful List" w:uiPriority="72"/>
-    <w:lsdException w:name="Colorful Grid" w:uiPriority="73"/>
-    <w:lsdException w:name="Light Shading Accent 1" w:uiPriority="60"/>
-    <w:lsdException w:name="Light List Accent 1" w:uiPriority="61"/>
-    <w:lsdException w:name="Light Grid Accent 1" w:uiPriority="62"/>
-    <w:lsdException w:name="Medium Shading 1 Accent 1" w:uiPriority="63"/>
-    <w:lsdException w:name="Medium Shading 2 Accent 1" w:uiPriority="64"/>
-    <w:lsdException w:name="Medium List 1 Accent 1" w:uiPriority="65"/>
+    <w:lsdException w:name="Light Shading"/>
+    <w:lsdException w:name="Light List"/>
+    <w:lsdException w:name="Light Grid"/>
+    <w:lsdException w:name="Medium Shading 1"/>
+    <w:lsdException w:name="Medium Shading 2"/>
+    <w:lsdException w:name="Medium List 1"/>
+    <w:lsdException w:name="Medium List 2"/>
+    <w:lsdException w:name="Medium Grid 1"/>
+    <w:lsdException w:name="Medium Grid 2"/>
+    <w:lsdException w:name="Medium Grid 3"/>
+    <w:lsdException w:name="Dark List"/>
+    <w:lsdException w:name="Colorful Shading"/>
+    <w:lsdException w:name="Colorful List"/>
+    <w:lsdException w:name="Colorful Grid"/>
+    <w:lsdException w:name="Light Shading Accent 1"/>
+    <w:lsdException w:name="Light List Accent 1"/>
+    <w:lsdException w:name="Light Grid Accent 1"/>
+    <w:lsdException w:name="Medium Shading 1 Accent 1"/>
+    <w:lsdException w:name="Medium Shading 2 Accent 1"/>
+    <w:lsdException w:name="Medium List 1 Accent 1"/>
     <w:lsdException w:name="Revision" w:semiHidden="1"/>
     <w:lsdException w:name="List Paragraph" w:uiPriority="34" w:qFormat="1"/>
-    <w:lsdException w:name="Quote" w:uiPriority="29" w:qFormat="1"/>
-    <w:lsdException w:name="Intense Quote" w:uiPriority="30" w:qFormat="1"/>
-    <w:lsdException w:name="Medium List 2 Accent 1" w:uiPriority="66"/>
-    <w:lsdException w:name="Medium Grid 1 Accent 1" w:uiPriority="67"/>
-    <w:lsdException w:name="Medium Grid 2 Accent 1" w:uiPriority="68"/>
-    <w:lsdException w:name="Medium Grid 3 Accent 1" w:uiPriority="69"/>
-    <w:lsdException w:name="Dark List Accent 1" w:uiPriority="70"/>
-    <w:lsdException w:name="Colorful Shading Accent 1" w:uiPriority="71"/>
-    <w:lsdException w:name="Colorful List Accent 1" w:uiPriority="72"/>
-    <w:lsdException w:name="Colorful Grid Accent 1" w:uiPriority="73"/>
-    <w:lsdException w:name="Light Shading Accent 2" w:uiPriority="60"/>
-    <w:lsdException w:name="Light List Accent 2" w:uiPriority="61"/>
-    <w:lsdException w:name="Light Grid Accent 2" w:uiPriority="62"/>
-    <w:lsdException w:name="Medium Shading 1 Accent 2" w:uiPriority="63"/>
-    <w:lsdException w:name="Medium Shading 2 Accent 2" w:uiPriority="64"/>
-    <w:lsdException w:name="Medium List 1 Accent 2" w:uiPriority="65"/>
-    <w:lsdException w:name="Medium List 2 Accent 2" w:uiPriority="66"/>
-    <w:lsdException w:name="Medium Grid 1 Accent 2" w:uiPriority="67"/>
-    <w:lsdException w:name="Medium Grid 2 Accent 2" w:uiPriority="68"/>
-    <w:lsdException w:name="Medium Grid 3 Accent 2" w:uiPriority="69"/>
-    <w:lsdException w:name="Dark List Accent 2" w:uiPriority="70"/>
-    <w:lsdException w:name="Colorful Shading Accent 2" w:uiPriority="71"/>
-    <w:lsdException w:name="Colorful List Accent 2" w:uiPriority="72"/>
-    <w:lsdException w:name="Colorful Grid Accent 2" w:uiPriority="73"/>
-    <w:lsdException w:name="Light Shading Accent 3" w:uiPriority="60"/>
-    <w:lsdException w:name="Light List Accent 3" w:uiPriority="61"/>
-    <w:lsdException w:name="Light Grid Accent 3" w:uiPriority="62"/>
-    <w:lsdException w:name="Medium Shading 1 Accent 3" w:uiPriority="63"/>
-    <w:lsdException w:name="Medium Shading 2 Accent 3" w:uiPriority="64"/>
-    <w:lsdException w:name="Medium List 1 Accent 3" w:uiPriority="65"/>
-    <w:lsdException w:name="Medium List 2 Accent 3" w:uiPriority="66"/>
-    <w:lsdException w:name="Medium Grid 1 Accent 3" w:uiPriority="67"/>
-    <w:lsdException w:name="Medium Grid 2 Accent 3" w:uiPriority="68"/>
-    <w:lsdException w:name="Medium Grid 3 Accent 3" w:uiPriority="69"/>
-    <w:lsdException w:name="Dark List Accent 3" w:uiPriority="70"/>
-    <w:lsdException w:name="Colorful Shading Accent 3" w:uiPriority="71"/>
-    <w:lsdException w:name="Colorful List Accent 3" w:uiPriority="72"/>
-    <w:lsdException w:name="Colorful Grid Accent 3" w:uiPriority="73"/>
-    <w:lsdException w:name="Light Shading Accent 4" w:uiPriority="60"/>
-    <w:lsdException w:name="Light List Accent 4" w:uiPriority="61"/>
-    <w:lsdException w:name="Light Grid Accent 4" w:uiPriority="62"/>
-    <w:lsdException w:name="Medium Shading 1 Accent 4" w:uiPriority="63"/>
-    <w:lsdException w:name="Medium Shading 2 Accent 4" w:uiPriority="64"/>
-    <w:lsdException w:name="Medium List 1 Accent 4" w:uiPriority="65"/>
-    <w:lsdException w:name="Medium List 2 Accent 4" w:uiPriority="66"/>
-    <w:lsdException w:name="Medium Grid 1 Accent 4" w:uiPriority="67"/>
-    <w:lsdException w:name="Medium Grid 2 Accent 4" w:uiPriority="68"/>
-    <w:lsdException w:name="Medium Grid 3 Accent 4" w:uiPriority="69"/>
-    <w:lsdException w:name="Dark List Accent 4" w:uiPriority="70"/>
-    <w:lsdException w:name="Colorful Shading Accent 4" w:uiPriority="71"/>
-    <w:lsdException w:name="Colorful List Accent 4" w:uiPriority="72"/>
-    <w:lsdException w:name="Colorful Grid Accent 4" w:uiPriority="73"/>
-    <w:lsdException w:name="Light Shading Accent 5" w:uiPriority="60"/>
-    <w:lsdException w:name="Light List Accent 5" w:uiPriority="61"/>
-    <w:lsdException w:name="Light Grid Accent 5" w:uiPriority="62"/>
-    <w:lsdException w:name="Medium Shading 1 Accent 5" w:uiPriority="63"/>
-    <w:lsdException w:name="Medium Shading 2 Accent 5" w:uiPriority="64"/>
-    <w:lsdException w:name="Medium List 1 Accent 5" w:uiPriority="65"/>
-    <w:lsdException w:name="Medium List 2 Accent 5" w:uiPriority="66"/>
-    <w:lsdException w:name="Medium Grid 1 Accent 5" w:uiPriority="67"/>
-    <w:lsdException w:name="Medium Grid 2 Accent 5" w:uiPriority="68"/>
-    <w:lsdException w:name="Medium Grid 3 Accent 5" w:uiPriority="69"/>
-    <w:lsdException w:name="Dark List Accent 5" w:uiPriority="70"/>
-    <w:lsdException w:name="Colorful Shading Accent 5" w:uiPriority="71"/>
-    <w:lsdException w:name="Colorful List Accent 5" w:uiPriority="72"/>
-    <w:lsdException w:name="Colorful Grid Accent 5" w:uiPriority="73"/>
-    <w:lsdException w:name="Light Shading Accent 6" w:uiPriority="60"/>
-    <w:lsdException w:name="Light List Accent 6" w:uiPriority="61"/>
-    <w:lsdException w:name="Light Grid Accent 6" w:uiPriority="62"/>
-    <w:lsdException w:name="Medium Shading 1 Accent 6" w:uiPriority="63"/>
-    <w:lsdException w:name="Medium Shading 2 Accent 6" w:uiPriority="64"/>
-    <w:lsdException w:name="Medium List 1 Accent 6" w:uiPriority="65"/>
-    <w:lsdException w:name="Medium List 2 Accent 6" w:uiPriority="66"/>
-    <w:lsdException w:name="Medium Grid 1 Accent 6" w:uiPriority="67"/>
-    <w:lsdException w:name="Medium Grid 2 Accent 6" w:uiPriority="68"/>
-    <w:lsdException w:name="Medium Grid 3 Accent 6" w:uiPriority="69"/>
-    <w:lsdException w:name="Dark List Accent 6" w:uiPriority="70"/>
-    <w:lsdException w:name="Colorful Shading Accent 6" w:uiPriority="71"/>
-    <w:lsdException w:name="Colorful List Accent 6" w:uiPriority="72"/>
-    <w:lsdException w:name="Colorful Grid Accent 6" w:uiPriority="73"/>
+    <w:lsdException w:name="Medium List 2 Accent 1"/>
+    <w:lsdException w:name="Medium Grid 1 Accent 1"/>
+    <w:lsdException w:name="Medium Grid 2 Accent 1"/>
+    <w:lsdException w:name="Medium Grid 3 Accent 1"/>
+    <w:lsdException w:name="Dark List Accent 1"/>
+    <w:lsdException w:name="Colorful Shading Accent 1"/>
+    <w:lsdException w:name="Colorful List Accent 1"/>
+    <w:lsdException w:name="Colorful Grid Accent 1"/>
+    <w:lsdException w:name="Light Shading Accent 2"/>
+    <w:lsdException w:name="Light List Accent 2"/>
+    <w:lsdException w:name="Light Grid Accent 2"/>
+    <w:lsdException w:name="Medium Shading 1 Accent 2"/>
+    <w:lsdException w:name="Medium Shading 2 Accent 2"/>
+    <w:lsdException w:name="Medium List 1 Accent 2"/>
+    <w:lsdException w:name="Medium List 2 Accent 2"/>
+    <w:lsdException w:name="Medium Grid 1 Accent 2"/>
+    <w:lsdException w:name="Medium Grid 2 Accent 2"/>
+    <w:lsdException w:name="Medium Grid 3 Accent 2"/>
+    <w:lsdException w:name="Dark List Accent 2"/>
+    <w:lsdException w:name="Colorful Shading Accent 2"/>
+    <w:lsdException w:name="Colorful List Accent 2"/>
+    <w:lsdException w:name="Colorful Grid Accent 2"/>
+    <w:lsdException w:name="Light Shading Accent 3"/>
+    <w:lsdException w:name="Light List Accent 3"/>
+    <w:lsdException w:name="Light Grid Accent 3"/>
+    <w:lsdException w:name="Medium Shading 1 Accent 3"/>
+    <w:lsdException w:name="Medium Shading 2 Accent 3"/>
+    <w:lsdException w:name="Medium List 1 Accent 3"/>
+    <w:lsdException w:name="Medium List 2 Accent 3"/>
+    <w:lsdException w:name="Medium Grid 1 Accent 3"/>
+    <w:lsdException w:name="Medium Grid 2 Accent 3"/>
+    <w:lsdException w:name="Medium Grid 3 Accent 3"/>
+    <w:lsdException w:name="Dark List Accent 3"/>
+    <w:lsdException w:name="Colorful Shading Accent 3"/>
+    <w:lsdException w:name="Colorful List Accent 3"/>
+    <w:lsdException w:name="Colorful Grid Accent 3"/>
+    <w:lsdException w:name="Light Shading Accent 4"/>
+    <w:lsdException w:name="Light List Accent 4"/>
+    <w:lsdException w:name="Light Grid Accent 4"/>
+    <w:lsdException w:name="Medium Shading 1 Accent 4"/>
+    <w:lsdException w:name="Medium Shading 2 Accent 4"/>
+    <w:lsdException w:name="Medium List 1 Accent 4"/>
+    <w:lsdException w:name="Medium List 2 Accent 4"/>
+    <w:lsdException w:name="Medium Grid 1 Accent 4"/>
+    <w:lsdException w:name="Medium Grid 2 Accent 4"/>
+    <w:lsdException w:name="Medium Grid 3 Accent 4"/>
+    <w:lsdException w:name="Dark List Accent 4"/>
+    <w:lsdException w:name="Colorful Shading Accent 4"/>
+    <w:lsdException w:name="Colorful List Accent 4"/>
+    <w:lsdException w:name="Colorful Grid Accent 4"/>
+    <w:lsdException w:name="Light Shading Accent 5"/>
+    <w:lsdException w:name="Light List Accent 5"/>
+    <w:lsdException w:name="Light Grid Accent 5"/>
+    <w:lsdException w:name="Medium Shading 1 Accent 5"/>
+    <w:lsdException w:name="Medium Shading 2 Accent 5"/>
+    <w:lsdException w:name="Medium List 1 Accent 5"/>
+    <w:lsdException w:name="Medium List 2 Accent 5"/>
+    <w:lsdException w:name="Medium Grid 1 Accent 5"/>
+    <w:lsdException w:name="Medium Grid 2 Accent 5"/>
+    <w:lsdException w:name="Medium Grid 3 Accent 5"/>
+    <w:lsdException w:name="Dark List Accent 5"/>
+    <w:lsdException w:name="Colorful Shading Accent 5"/>
+    <w:lsdException w:name="Colorful List Accent 5"/>
+    <w:lsdException w:name="Colorful Grid Accent 5"/>
+    <w:lsdException w:name="Light Shading Accent 6"/>
+    <w:lsdException w:name="Light List Accent 6"/>
+    <w:lsdException w:name="Light Grid Accent 6"/>
+    <w:lsdException w:name="Medium Shading 1 Accent 6"/>
+    <w:lsdException w:name="Medium Shading 2 Accent 6"/>
+    <w:lsdException w:name="Medium List 1 Accent 6"/>
+    <w:lsdException w:name="Medium List 2 Accent 6"/>
+    <w:lsdException w:name="Medium Grid 1 Accent 6"/>
+    <w:lsdException w:name="Medium Grid 2 Accent 6"/>
+    <w:lsdException w:name="Medium Grid 3 Accent 6"/>
+    <w:lsdException w:name="Dark List Accent 6"/>
+    <w:lsdException w:name="Colorful Shading Accent 6"/>
+    <w:lsdException w:name="Colorful List Accent 6"/>
+    <w:lsdException w:name="Colorful Grid Accent 6"/>
     <w:lsdException w:name="Subtle Emphasis" w:uiPriority="19" w:qFormat="1"/>
     <w:lsdException w:name="Intense Emphasis" w:uiPriority="21" w:qFormat="1"/>
     <w:lsdException w:name="Subtle Reference" w:uiPriority="31" w:qFormat="1"/>
@@ -6532,7 +5705,14 @@
   <w:style w:type="paragraph" w:default="1" w:styleId="Normal">
     <w:name w:val="Normal"/>
     <w:qFormat/>
-    <w:rsid w:val="00EC75D9"/>
+    <w:pPr>
+      <w:spacing w:after="160" w:line="259" w:lineRule="auto"/>
+    </w:pPr>
+    <w:rPr>
+      <w:sz w:val="22"/>
+      <w:szCs w:val="22"/>
+      <w:lang w:eastAsia="en-US"/>
+    </w:rPr>
   </w:style>
   <w:style w:type="paragraph" w:styleId="Ttulo1">
     <w:name w:val="heading 1"/>
@@ -6541,7 +5721,6 @@
     <w:link w:val="Ttulo1Car"/>
     <w:uiPriority w:val="9"/>
     <w:qFormat/>
-    <w:rsid w:val="00B772CD"/>
     <w:pPr>
       <w:keepNext/>
       <w:keepLines/>
@@ -6563,7 +5742,6 @@
     <w:uiPriority w:val="9"/>
     <w:unhideWhenUsed/>
     <w:qFormat/>
-    <w:rsid w:val="001742F4"/>
     <w:pPr>
       <w:keepNext/>
       <w:keepLines/>
@@ -6580,10 +5758,10 @@
   <w:style w:type="paragraph" w:styleId="Ttulo3">
     <w:name w:val="heading 3"/>
     <w:basedOn w:val="Normal"/>
+    <w:next w:val="Normal"/>
     <w:link w:val="Ttulo3Car"/>
     <w:uiPriority w:val="9"/>
     <w:qFormat/>
-    <w:rsid w:val="00615003"/>
     <w:pPr>
       <w:spacing w:before="100" w:beforeAutospacing="1" w:after="100" w:afterAutospacing="1" w:line="240" w:lineRule="auto"/>
       <w:outlineLvl w:val="2"/>
@@ -6606,7 +5784,6 @@
     <w:semiHidden/>
     <w:unhideWhenUsed/>
     <w:qFormat/>
-    <w:rsid w:val="00AB5025"/>
     <w:pPr>
       <w:keepNext/>
       <w:keepLines/>
@@ -6647,13 +5824,48 @@
     <w:semiHidden/>
     <w:unhideWhenUsed/>
   </w:style>
+  <w:style w:type="character" w:styleId="Hipervnculo">
+    <w:name w:val="Hyperlink"/>
+    <w:basedOn w:val="Fuentedeprrafopredeter"/>
+    <w:uiPriority w:val="99"/>
+    <w:unhideWhenUsed/>
+    <w:rPr>
+      <w:color w:val="0000FF"/>
+      <w:u w:val="single"/>
+    </w:rPr>
+  </w:style>
+  <w:style w:type="character" w:styleId="Textoennegrita">
+    <w:name w:val="Strong"/>
+    <w:basedOn w:val="Fuentedeprrafopredeter"/>
+    <w:uiPriority w:val="22"/>
+    <w:qFormat/>
+    <w:rPr>
+      <w:b/>
+      <w:bCs/>
+    </w:rPr>
+  </w:style>
+  <w:style w:type="paragraph" w:styleId="Textodeglobo">
+    <w:name w:val="Balloon Text"/>
+    <w:basedOn w:val="Normal"/>
+    <w:link w:val="TextodegloboCar"/>
+    <w:uiPriority w:val="99"/>
+    <w:semiHidden/>
+    <w:unhideWhenUsed/>
+    <w:qFormat/>
+    <w:pPr>
+      <w:spacing w:after="0" w:line="240" w:lineRule="auto"/>
+    </w:pPr>
+    <w:rPr>
+      <w:rFonts w:ascii="Segoe UI" w:hAnsi="Segoe UI" w:cs="Segoe UI"/>
+      <w:sz w:val="18"/>
+      <w:szCs w:val="18"/>
+    </w:rPr>
+  </w:style>
   <w:style w:type="paragraph" w:styleId="Encabezado">
     <w:name w:val="header"/>
-    <w:aliases w:val="maria,h,titulo,Encabezado1,*Header,encabezado,Encabezado Car Car Car Car,Encabezado Car Car"/>
     <w:basedOn w:val="Normal"/>
     <w:link w:val="EncabezadoCar"/>
     <w:unhideWhenUsed/>
-    <w:rsid w:val="00FF2335"/>
     <w:pPr>
       <w:tabs>
         <w:tab w:val="center" w:pos="4419"/>
@@ -6662,12 +5874,22 @@
       <w:spacing w:after="0" w:line="240" w:lineRule="auto"/>
     </w:pPr>
   </w:style>
-  <w:style w:type="character" w:customStyle="1" w:styleId="EncabezadoCar">
-    <w:name w:val="Encabezado Car"/>
-    <w:aliases w:val="maria Car,h Car,titulo Car,Encabezado1 Car,*Header Car,encabezado Car,Encabezado Car Car Car Car Car,Encabezado Car Car Car"/>
-    <w:basedOn w:val="Fuentedeprrafopredeter"/>
-    <w:link w:val="Encabezado"/>
-    <w:rsid w:val="00FF2335"/>
+  <w:style w:type="paragraph" w:styleId="NormalWeb">
+    <w:name w:val="Normal (Web)"/>
+    <w:basedOn w:val="Normal"/>
+    <w:uiPriority w:val="99"/>
+    <w:semiHidden/>
+    <w:unhideWhenUsed/>
+    <w:qFormat/>
+    <w:pPr>
+      <w:spacing w:before="100" w:beforeAutospacing="1" w:after="100" w:afterAutospacing="1" w:line="240" w:lineRule="auto"/>
+    </w:pPr>
+    <w:rPr>
+      <w:rFonts w:ascii="Times New Roman" w:eastAsia="Times New Roman" w:hAnsi="Times New Roman" w:cs="Times New Roman"/>
+      <w:sz w:val="24"/>
+      <w:szCs w:val="24"/>
+      <w:lang w:eastAsia="es-PE"/>
+    </w:rPr>
   </w:style>
   <w:style w:type="paragraph" w:styleId="Piedepgina">
     <w:name w:val="footer"/>
@@ -6675,7 +5897,6 @@
     <w:link w:val="PiedepginaCar"/>
     <w:uiPriority w:val="99"/>
     <w:unhideWhenUsed/>
-    <w:rsid w:val="00FF2335"/>
     <w:pPr>
       <w:tabs>
         <w:tab w:val="center" w:pos="4419"/>
@@ -6684,21 +5905,10 @@
       <w:spacing w:after="0" w:line="240" w:lineRule="auto"/>
     </w:pPr>
   </w:style>
-  <w:style w:type="character" w:customStyle="1" w:styleId="PiedepginaCar">
-    <w:name w:val="Pie de página Car"/>
-    <w:basedOn w:val="Fuentedeprrafopredeter"/>
-    <w:link w:val="Piedepgina"/>
-    <w:uiPriority w:val="99"/>
-    <w:rsid w:val="00FF2335"/>
-  </w:style>
   <w:style w:type="table" w:styleId="Tablaconcuadrcula">
     <w:name w:val="Table Grid"/>
     <w:basedOn w:val="Tablanormal"/>
     <w:uiPriority w:val="39"/>
-    <w:rsid w:val="00FF2335"/>
-    <w:pPr>
-      <w:spacing w:after="0" w:line="240" w:lineRule="auto"/>
-    </w:pPr>
     <w:tblPr>
       <w:tblBorders>
         <w:top w:val="single" w:sz="4" w:space="0" w:color="auto"/>
@@ -6710,14 +5920,23 @@
       </w:tblBorders>
     </w:tblPr>
   </w:style>
+  <w:style w:type="character" w:customStyle="1" w:styleId="EncabezadoCar">
+    <w:name w:val="Encabezado Car"/>
+    <w:basedOn w:val="Fuentedeprrafopredeter"/>
+    <w:link w:val="Encabezado"/>
+  </w:style>
+  <w:style w:type="character" w:customStyle="1" w:styleId="PiedepginaCar">
+    <w:name w:val="Pie de página Car"/>
+    <w:basedOn w:val="Fuentedeprrafopredeter"/>
+    <w:link w:val="Piedepgina"/>
+    <w:uiPriority w:val="99"/>
+  </w:style>
   <w:style w:type="paragraph" w:styleId="Prrafodelista">
     <w:name w:val="List Paragraph"/>
-    <w:aliases w:val="NIVEL ONE,paul2,TITULO A,Conclusiones,List Paragraph,Párrafo de lista1,Iz - Párrafo de lista,Sivsa Parrafo,Titulo de Fígura,ASPECTOS GENERALES,Cuadro 2-1,Párrafo de lista2,Bulleted List,Fundamentacion,Lista vistosa - Énfasis 11,lp1"/>
     <w:basedOn w:val="Normal"/>
     <w:link w:val="PrrafodelistaCar"/>
     <w:uiPriority w:val="34"/>
     <w:qFormat/>
-    <w:rsid w:val="00FF2335"/>
     <w:pPr>
       <w:ind w:left="720"/>
       <w:contextualSpacing/>
@@ -6728,26 +5947,9 @@
     <w:basedOn w:val="Fuentedeprrafopredeter"/>
     <w:uiPriority w:val="99"/>
     <w:semiHidden/>
-    <w:rsid w:val="00C84C55"/>
+    <w:qFormat/>
     <w:rPr>
       <w:color w:val="808080"/>
-    </w:rPr>
-  </w:style>
-  <w:style w:type="paragraph" w:styleId="Textodeglobo">
-    <w:name w:val="Balloon Text"/>
-    <w:basedOn w:val="Normal"/>
-    <w:link w:val="TextodegloboCar"/>
-    <w:uiPriority w:val="99"/>
-    <w:semiHidden/>
-    <w:unhideWhenUsed/>
-    <w:rsid w:val="00BB5D02"/>
-    <w:pPr>
-      <w:spacing w:after="0" w:line="240" w:lineRule="auto"/>
-    </w:pPr>
-    <w:rPr>
-      <w:rFonts w:ascii="Segoe UI" w:hAnsi="Segoe UI" w:cs="Segoe UI"/>
-      <w:sz w:val="18"/>
-      <w:szCs w:val="18"/>
     </w:rPr>
   </w:style>
   <w:style w:type="character" w:customStyle="1" w:styleId="TextodegloboCar">
@@ -6756,7 +5958,7 @@
     <w:link w:val="Textodeglobo"/>
     <w:uiPriority w:val="99"/>
     <w:semiHidden/>
-    <w:rsid w:val="00BB5D02"/>
+    <w:qFormat/>
     <w:rPr>
       <w:rFonts w:ascii="Segoe UI" w:hAnsi="Segoe UI" w:cs="Segoe UI"/>
       <w:sz w:val="18"/>
@@ -6768,7 +5970,7 @@
     <w:basedOn w:val="Fuentedeprrafopredeter"/>
     <w:link w:val="Ttulo3"/>
     <w:uiPriority w:val="9"/>
-    <w:rsid w:val="00615003"/>
+    <w:qFormat/>
     <w:rPr>
       <w:rFonts w:ascii="Times New Roman" w:eastAsia="Times New Roman" w:hAnsi="Times New Roman" w:cs="Times New Roman"/>
       <w:b/>
@@ -6778,24 +5980,11 @@
       <w:lang w:eastAsia="es-PE"/>
     </w:rPr>
   </w:style>
-  <w:style w:type="character" w:styleId="Hipervnculo">
-    <w:name w:val="Hyperlink"/>
-    <w:basedOn w:val="Fuentedeprrafopredeter"/>
-    <w:uiPriority w:val="99"/>
-    <w:unhideWhenUsed/>
-    <w:rsid w:val="00615003"/>
-    <w:rPr>
-      <w:color w:val="0000FF"/>
-      <w:u w:val="single"/>
-    </w:rPr>
-  </w:style>
   <w:style w:type="character" w:customStyle="1" w:styleId="PrrafodelistaCar">
     <w:name w:val="Párrafo de lista Car"/>
-    <w:aliases w:val="NIVEL ONE Car,paul2 Car,TITULO A Car,Conclusiones Car,List Paragraph Car,Párrafo de lista1 Car,Iz - Párrafo de lista Car,Sivsa Parrafo Car,Titulo de Fígura Car,ASPECTOS GENERALES Car,Cuadro 2-1 Car,Párrafo de lista2 Car,lp1 Car"/>
     <w:link w:val="Prrafodelista"/>
     <w:uiPriority w:val="34"/>
     <w:qFormat/>
-    <w:rsid w:val="00C07E9F"/>
   </w:style>
   <w:style w:type="character" w:customStyle="1" w:styleId="Ttulo4Car">
     <w:name w:val="Título 4 Car"/>
@@ -6803,7 +5992,6 @@
     <w:link w:val="Ttulo4"/>
     <w:uiPriority w:val="9"/>
     <w:semiHidden/>
-    <w:rsid w:val="00AB5025"/>
     <w:rPr>
       <w:rFonts w:asciiTheme="majorHAnsi" w:eastAsiaTheme="majorEastAsia" w:hAnsiTheme="majorHAnsi" w:cstheme="majorBidi"/>
       <w:i/>
@@ -6811,40 +5999,12 @@
       <w:color w:val="2E74B5" w:themeColor="accent1" w:themeShade="BF"/>
     </w:rPr>
   </w:style>
-  <w:style w:type="paragraph" w:styleId="NormalWeb">
-    <w:name w:val="Normal (Web)"/>
-    <w:basedOn w:val="Normal"/>
-    <w:uiPriority w:val="99"/>
-    <w:semiHidden/>
-    <w:unhideWhenUsed/>
-    <w:rsid w:val="00AB5025"/>
-    <w:pPr>
-      <w:spacing w:before="100" w:beforeAutospacing="1" w:after="100" w:afterAutospacing="1" w:line="240" w:lineRule="auto"/>
-    </w:pPr>
-    <w:rPr>
-      <w:rFonts w:ascii="Times New Roman" w:eastAsia="Times New Roman" w:hAnsi="Times New Roman" w:cs="Times New Roman"/>
-      <w:sz w:val="24"/>
-      <w:szCs w:val="24"/>
-      <w:lang w:eastAsia="es-PE"/>
-    </w:rPr>
-  </w:style>
-  <w:style w:type="character" w:styleId="Textoennegrita">
-    <w:name w:val="Strong"/>
-    <w:basedOn w:val="Fuentedeprrafopredeter"/>
-    <w:uiPriority w:val="22"/>
-    <w:qFormat/>
-    <w:rsid w:val="00AB5025"/>
-    <w:rPr>
-      <w:b/>
-      <w:bCs/>
-    </w:rPr>
-  </w:style>
   <w:style w:type="character" w:customStyle="1" w:styleId="Ttulo1Car">
     <w:name w:val="Título 1 Car"/>
     <w:basedOn w:val="Fuentedeprrafopredeter"/>
     <w:link w:val="Ttulo1"/>
     <w:uiPriority w:val="9"/>
-    <w:rsid w:val="00B772CD"/>
+    <w:qFormat/>
     <w:rPr>
       <w:rFonts w:asciiTheme="majorHAnsi" w:eastAsiaTheme="majorEastAsia" w:hAnsiTheme="majorHAnsi" w:cstheme="majorBidi"/>
       <w:color w:val="2E74B5" w:themeColor="accent1" w:themeShade="BF"/>
@@ -6856,17 +6016,18 @@
     <w:name w:val="No Spacing"/>
     <w:uiPriority w:val="1"/>
     <w:qFormat/>
-    <w:rsid w:val="001742F4"/>
-    <w:pPr>
-      <w:spacing w:after="0" w:line="240" w:lineRule="auto"/>
-    </w:pPr>
+    <w:rPr>
+      <w:sz w:val="22"/>
+      <w:szCs w:val="22"/>
+      <w:lang w:eastAsia="en-US"/>
+    </w:rPr>
   </w:style>
   <w:style w:type="character" w:customStyle="1" w:styleId="Ttulo2Car">
     <w:name w:val="Título 2 Car"/>
     <w:basedOn w:val="Fuentedeprrafopredeter"/>
     <w:link w:val="Ttulo2"/>
     <w:uiPriority w:val="9"/>
-    <w:rsid w:val="001742F4"/>
+    <w:qFormat/>
     <w:rPr>
       <w:rFonts w:asciiTheme="majorHAnsi" w:eastAsiaTheme="majorEastAsia" w:hAnsiTheme="majorHAnsi" w:cstheme="majorBidi"/>
       <w:color w:val="2E74B5" w:themeColor="accent1" w:themeShade="BF"/>
@@ -6874,13 +6035,13 @@
       <w:szCs w:val="26"/>
     </w:rPr>
   </w:style>
-  <w:style w:type="character" w:styleId="Mencinsinresolver">
-    <w:name w:val="Unresolved Mention"/>
+  <w:style w:type="character" w:customStyle="1" w:styleId="Mencinsinresolver1">
+    <w:name w:val="Mención sin resolver1"/>
     <w:basedOn w:val="Fuentedeprrafopredeter"/>
     <w:uiPriority w:val="99"/>
     <w:semiHidden/>
     <w:unhideWhenUsed/>
-    <w:rsid w:val="002F50B3"/>
+    <w:qFormat/>
     <w:rPr>
       <w:color w:val="605E5C"/>
       <w:shd w:val="clear" w:color="auto" w:fill="E1DFDD"/>
@@ -6889,7 +6050,7 @@
   <w:style w:type="character" w:customStyle="1" w:styleId="markedcontent">
     <w:name w:val="markedcontent"/>
     <w:basedOn w:val="Fuentedeprrafopredeter"/>
-    <w:rsid w:val="000A1D92"/>
+    <w:qFormat/>
   </w:style>
 </w:styles>
 </file>
@@ -7147,11 +6308,6 @@
   </a:themeElements>
   <a:objectDefaults/>
   <a:extraClrSchemeLst/>
-  <a:extLst>
-    <a:ext uri="{05A4C25C-085E-4340-85A3-A5531E510DB2}">
-      <thm15:themeFamily xmlns:thm15="http://schemas.microsoft.com/office/thememl/2012/main" name="Office Theme" id="{62F939B6-93AF-4DB8-9C6B-D6C7DFDC589F}" vid="{4A3C46E8-61CC-4603-A589-7422A47A8E4A}"/>
-    </a:ext>
-  </a:extLst>
 </a:theme>
 </file>
 

</xml_diff>